<commit_message>
docs(v1.11.0): governance docs, explainability contract, handbook regeneration
- Update README + end-user instructions for explain format selector (v1.10+)
- Clarify policy validation behaviour and explain-only semantics
- Add explainability JSON contract for CI/audit tooling
- Refresh Handbook A/B wording and regenerate PDF/DOCX artefacts
- Normalise v1.10 design record to Markdown
- Bump project metadata for v1.11.0
</commit_message>
<xml_diff>
--- a/docs/handbook/course-engine-design-rationale.docx
+++ b/docs/handbook/course-engine-design-rationale.docx
@@ -2,41 +2,7 @@
 <file path=word/document.xml><?xml version="1.0" encoding="utf-8"?>
 <w:document xmlns:w="http://schemas.openxmlformats.org/wordprocessingml/2006/main" xmlns:m="http://schemas.openxmlformats.org/officeDocument/2006/math" xmlns:r="http://schemas.openxmlformats.org/officeDocument/2006/relationships" xmlns:o="urn:schemas-microsoft-com:office:office" xmlns:v="urn:schemas-microsoft-com:vml" xmlns:w10="urn:schemas-microsoft-com:office:word" xmlns:a="http://schemas.openxmlformats.org/drawingml/2006/main" xmlns:pic="http://schemas.openxmlformats.org/drawingml/2006/picture" xmlns:wp="http://schemas.openxmlformats.org/drawingml/2006/wordprocessingDrawing">
   <w:body>
-    <w:p>
-      <w:pPr>
-        <w:pStyle w:val="Title"/>
-      </w:pPr>
-      <w:r>
-        <w:t xml:space="preserve">Course Engine Design &amp; Rationale</w:t>
-      </w:r>
-    </w:p>
-    <w:sdt>
-      <w:sdtPr>
-        <w:docPartObj>
-          <w:docPartGallery w:val="Table of Contents"/>
-          <w:docPartUnique/>
-        </w:docPartObj>
-      </w:sdtPr>
-      <w:sdtContent>
-        <w:p>
-          <w:pPr>
-            <w:pStyle w:val="TOCHeading"/>
-          </w:pPr>
-          <w:r>
-            <w:t xml:space="preserve">Table of Contents</w:t>
-          </w:r>
-        </w:p>
-        <w:p>
-          <w:r>
-            <w:fldChar w:fldCharType="begin" w:dirty="true"/>
-            <w:instrText xml:space="preserve">TOC \o "1-3" \h \z \u</w:instrText>
-            <w:fldChar w:fldCharType="separate"/>
-            <w:fldChar w:fldCharType="end"/>
-          </w:r>
-        </w:p>
-      </w:sdtContent>
-    </w:sdt>
-    <w:bookmarkStart w:id="87" w:name="Xbc6fb86179f62c8719ff0d3bf2a0664b0de389e"/>
+    <w:bookmarkStart w:id="99" w:name="Xbc6fb86179f62c8719ff0d3bf2a0664b0de389e"/>
     <w:p>
       <w:pPr>
         <w:pStyle w:val="Heading1"/>
@@ -107,7 +73,7 @@
         </w:pict>
       </w:r>
     </w:p>
-    <w:bookmarkStart w:id="9" w:name="stage-1-purpose-scope-and-positioning"/>
+    <w:bookmarkStart w:id="20" w:name="stage-1-purpose-scope-and-positioning"/>
     <w:p>
       <w:pPr>
         <w:pStyle w:val="Heading2"/>
@@ -132,8 +98,8 @@
         <w:t xml:space="preserve">Why this handbook exists, and what it is for</w:t>
       </w:r>
     </w:p>
-    <w:bookmarkEnd w:id="9"/>
-    <w:bookmarkStart w:id="10" w:name="what-this-handbook-is"/>
+    <w:bookmarkEnd w:id="20"/>
+    <w:bookmarkStart w:id="21" w:name="what-this-handbook-is"/>
     <w:p>
       <w:pPr>
         <w:pStyle w:val="Heading2"/>
@@ -265,8 +231,8 @@
         <w:t xml:space="preserve">It is a design record, not a user guide.</w:t>
       </w:r>
     </w:p>
-    <w:bookmarkEnd w:id="10"/>
-    <w:bookmarkStart w:id="11" w:name="what-this-handbook-is-not"/>
+    <w:bookmarkEnd w:id="21"/>
+    <w:bookmarkStart w:id="22" w:name="what-this-handbook-is-not"/>
     <w:p>
       <w:pPr>
         <w:pStyle w:val="Heading2"/>
@@ -412,8 +378,8 @@
         <w:t xml:space="preserve">that cannot be inferred reliably from code alone.</w:t>
       </w:r>
     </w:p>
-    <w:bookmarkEnd w:id="11"/>
-    <w:bookmarkStart w:id="12" w:name="Xd1dc3936956d2c57e605607e3b54effa02306ce"/>
+    <w:bookmarkEnd w:id="22"/>
+    <w:bookmarkStart w:id="23" w:name="Xd1dc3936956d2c57e605607e3b54effa02306ce"/>
     <w:p>
       <w:pPr>
         <w:pStyle w:val="Heading2"/>
@@ -514,8 +480,8 @@
         <w:t xml:space="preserve">It also provides a stable reference point for explaining why certain features exist — and why others do not.</w:t>
       </w:r>
     </w:p>
-    <w:bookmarkEnd w:id="12"/>
-    <w:bookmarkStart w:id="13" w:name="Xef66e0d0b93a3bd25a4f65413bf4962b4abab7d"/>
+    <w:bookmarkEnd w:id="23"/>
+    <w:bookmarkStart w:id="24" w:name="Xef66e0d0b93a3bd25a4f65413bf4962b4abab7d"/>
     <w:p>
       <w:pPr>
         <w:pStyle w:val="Heading2"/>
@@ -623,8 +589,8 @@
         <w:t xml:space="preserve">Keeping these concerns separate avoids overloading users while still preserving a clear design record.</w:t>
       </w:r>
     </w:p>
-    <w:bookmarkEnd w:id="13"/>
-    <w:bookmarkStart w:id="14" w:name="Xc02eccef0517a7032e1b59129cf8e7995f638e2"/>
+    <w:bookmarkEnd w:id="24"/>
+    <w:bookmarkStart w:id="25" w:name="Xc02eccef0517a7032e1b59129cf8e7995f638e2"/>
     <w:p>
       <w:pPr>
         <w:pStyle w:val="Heading2"/>
@@ -786,8 +752,8 @@
         <w:t xml:space="preserve">.</w:t>
       </w:r>
     </w:p>
-    <w:bookmarkEnd w:id="14"/>
-    <w:bookmarkStart w:id="15" w:name="intended-audience"/>
+    <w:bookmarkEnd w:id="25"/>
+    <w:bookmarkStart w:id="26" w:name="intended-audience"/>
     <w:p>
       <w:pPr>
         <w:pStyle w:val="Heading2"/>
@@ -889,8 +855,8 @@
         <w:t xml:space="preserve">It assumes familiarity with professional, institutional, or system-level concerns, but it does not assume detailed knowledge of the codebase.</w:t>
       </w:r>
     </w:p>
-    <w:bookmarkEnd w:id="15"/>
-    <w:bookmarkStart w:id="16" w:name="how-to-read-this-handbook"/>
+    <w:bookmarkEnd w:id="26"/>
+    <w:bookmarkStart w:id="27" w:name="how-to-read-this-handbook"/>
     <w:p>
       <w:pPr>
         <w:pStyle w:val="Heading2"/>
@@ -940,8 +906,8 @@
         <w:t xml:space="preserve">It is not intended to be read linearly from start to finish, and it is not expected to change frequently. Stability of reasoning is treated as a governance concern.</w:t>
       </w:r>
     </w:p>
-    <w:bookmarkEnd w:id="16"/>
-    <w:bookmarkStart w:id="17" w:name="stability-and-evolution"/>
+    <w:bookmarkEnd w:id="27"/>
+    <w:bookmarkStart w:id="28" w:name="stability-and-evolution"/>
     <w:p>
       <w:pPr>
         <w:pStyle w:val="Heading2"/>
@@ -1004,8 +970,8 @@
         <w:t xml:space="preserve">, not retrospective rewriting.</w:t>
       </w:r>
     </w:p>
-    <w:bookmarkEnd w:id="17"/>
-    <w:bookmarkStart w:id="18" w:name="stage-1-summary"/>
+    <w:bookmarkEnd w:id="28"/>
+    <w:bookmarkStart w:id="29" w:name="stage-1-summary"/>
     <w:p>
       <w:pPr>
         <w:pStyle w:val="Heading2"/>
@@ -1065,8 +1031,8 @@
         </w:pict>
       </w:r>
     </w:p>
-    <w:bookmarkEnd w:id="18"/>
-    <w:bookmarkStart w:id="19" w:name="X7c97c2e167fbf865ec900d82885fecb22c7ff23"/>
+    <w:bookmarkEnd w:id="29"/>
+    <w:bookmarkStart w:id="30" w:name="X7c97c2e167fbf865ec900d82885fecb22c7ff23"/>
     <w:p>
       <w:pPr>
         <w:pStyle w:val="Heading2"/>
@@ -1091,8 +1057,8 @@
         <w:t xml:space="preserve">Why existing approaches to AI-supported course design were insufficient</w:t>
       </w:r>
     </w:p>
-    <w:bookmarkEnd w:id="19"/>
-    <w:bookmarkStart w:id="20" w:name="the-problem-is-not-content-production"/>
+    <w:bookmarkEnd w:id="30"/>
+    <w:bookmarkStart w:id="31" w:name="the-problem-is-not-content-production"/>
     <w:p>
       <w:pPr>
         <w:pStyle w:val="Heading2"/>
@@ -1214,8 +1180,8 @@
         <w:t xml:space="preserve">they could be reviewed and revised over time.</w:t>
       </w:r>
     </w:p>
-    <w:bookmarkEnd w:id="20"/>
-    <w:bookmarkStart w:id="21" w:name="X24acdc36c3b3cc26855cd900d6cfecc86f0be02"/>
+    <w:bookmarkEnd w:id="31"/>
+    <w:bookmarkStart w:id="32" w:name="X24acdc36c3b3cc26855cd900d6cfecc86f0be02"/>
     <w:p>
       <w:pPr>
         <w:pStyle w:val="Heading2"/>
@@ -1309,8 +1275,8 @@
         <w:t xml:space="preserve">.</w:t>
       </w:r>
     </w:p>
-    <w:bookmarkEnd w:id="21"/>
-    <w:bookmarkStart w:id="22" w:name="automation-without-clear-boundaries"/>
+    <w:bookmarkEnd w:id="32"/>
+    <w:bookmarkStart w:id="33" w:name="automation-without-clear-boundaries"/>
     <w:p>
       <w:pPr>
         <w:pStyle w:val="Heading2"/>
@@ -1352,7 +1318,19 @@
         <w:pStyle w:val="BodyText"/>
       </w:pPr>
       <w:r>
-        <w:t xml:space="preserve">In many systems, AI output is presented as seamless and authoritative, with little indication of where human decision-making ends and automated generation begins. This can create the impression that decisions have been made “by the system,” even when no such authority was intended.</w:t>
+        <w:t xml:space="preserve">In many systems, AI output is presented as seamless and authoritative, with little indication of where human decision-making ends and automated generation begins. This can create the impression that decisions have been made</w:t>
+      </w:r>
+      <w:r>
+        <w:t xml:space="preserve"> </w:t>
+      </w:r>
+      <w:r>
+        <w:t xml:space="preserve">“by the system,”</w:t>
+      </w:r>
+      <w:r>
+        <w:t xml:space="preserve"> </w:t>
+      </w:r>
+      <w:r>
+        <w:t xml:space="preserve">even when no such authority was intended.</w:t>
       </w:r>
     </w:p>
     <w:p>
@@ -1384,8 +1362,8 @@
         <w:t xml:space="preserve">, and that human judgement remains visible rather than implicit.</w:t>
       </w:r>
     </w:p>
-    <w:bookmarkEnd w:id="22"/>
-    <w:bookmarkStart w:id="23" w:name="X91df3a9f091b7e18bdc0f38a4ee11fb37c48036"/>
+    <w:bookmarkEnd w:id="33"/>
+    <w:bookmarkStart w:id="34" w:name="X91df3a9f091b7e18bdc0f38a4ee11fb37c48036"/>
     <w:p>
       <w:pPr>
         <w:pStyle w:val="Heading2"/>
@@ -1456,8 +1434,8 @@
         <w:t xml:space="preserve">, not optional extras.</w:t>
       </w:r>
     </w:p>
-    <w:bookmarkEnd w:id="23"/>
-    <w:bookmarkStart w:id="24" w:name="loss-of-coherence-over-time"/>
+    <w:bookmarkEnd w:id="34"/>
+    <w:bookmarkStart w:id="35" w:name="loss-of-coherence-over-time"/>
     <w:p>
       <w:pPr>
         <w:pStyle w:val="Heading2"/>
@@ -1515,8 +1493,8 @@
         <w:t xml:space="preserve">, capable of adaptation rather than replacement.</w:t>
       </w:r>
     </w:p>
-    <w:bookmarkEnd w:id="24"/>
-    <w:bookmarkStart w:id="25" w:name="over-reliance-on-tool-centred-thinking"/>
+    <w:bookmarkEnd w:id="35"/>
+    <w:bookmarkStart w:id="36" w:name="over-reliance-on-tool-centred-thinking"/>
     <w:p>
       <w:pPr>
         <w:pStyle w:val="Heading2"/>
@@ -1542,7 +1520,31 @@
         <w:pStyle w:val="BodyText"/>
       </w:pPr>
       <w:r>
-        <w:t xml:space="preserve">Questions such as “Which AI tool should we use?” or “What can this model generate?” often displaced more important questions about what educators and institutions needed to be able to do: explain decisions, maintain quality, support review, and adapt responsibly.</w:t>
+        <w:t xml:space="preserve">Questions such as</w:t>
+      </w:r>
+      <w:r>
+        <w:t xml:space="preserve"> </w:t>
+      </w:r>
+      <w:r>
+        <w:t xml:space="preserve">“Which AI tool should we use?”</w:t>
+      </w:r>
+      <w:r>
+        <w:t xml:space="preserve"> </w:t>
+      </w:r>
+      <w:r>
+        <w:t xml:space="preserve">or</w:t>
+      </w:r>
+      <w:r>
+        <w:t xml:space="preserve"> </w:t>
+      </w:r>
+      <w:r>
+        <w:t xml:space="preserve">“What can this model generate?”</w:t>
+      </w:r>
+      <w:r>
+        <w:t xml:space="preserve"> </w:t>
+      </w:r>
+      <w:r>
+        <w:t xml:space="preserve">often displaced more important questions about what educators and institutions needed to be able to do: explain decisions, maintain quality, support review, and adapt responsibly.</w:t>
       </w:r>
     </w:p>
     <w:p>
@@ -1569,8 +1571,8 @@
         <w:t xml:space="preserve">and asks what kind of system would be needed to support them.</w:t>
       </w:r>
     </w:p>
-    <w:bookmarkEnd w:id="25"/>
-    <w:bookmarkStart w:id="26" w:name="the-absence-of-a-middle-layer"/>
+    <w:bookmarkEnd w:id="36"/>
+    <w:bookmarkStart w:id="37" w:name="the-absence-of-a-middle-layer"/>
     <w:p>
       <w:pPr>
         <w:pStyle w:val="Heading2"/>
@@ -1652,8 +1654,8 @@
         <w:t xml:space="preserve">.</w:t>
       </w:r>
     </w:p>
-    <w:bookmarkEnd w:id="26"/>
-    <w:bookmarkStart w:id="27" w:name="summary-of-the-design-problem"/>
+    <w:bookmarkEnd w:id="37"/>
+    <w:bookmarkStart w:id="38" w:name="summary-of-the-design-problem"/>
     <w:p>
       <w:pPr>
         <w:pStyle w:val="Heading2"/>
@@ -1763,8 +1765,8 @@
         <w:t xml:space="preserve">.</w:t>
       </w:r>
     </w:p>
-    <w:bookmarkEnd w:id="27"/>
-    <w:bookmarkStart w:id="28" w:name="stage-2-summary"/>
+    <w:bookmarkEnd w:id="38"/>
+    <w:bookmarkStart w:id="39" w:name="stage-2-summary"/>
     <w:p>
       <w:pPr>
         <w:pStyle w:val="Heading2"/>
@@ -1824,8 +1826,8 @@
         </w:pict>
       </w:r>
     </w:p>
-    <w:bookmarkEnd w:id="28"/>
-    <w:bookmarkStart w:id="29" w:name="stage-3-foundational-design-principles"/>
+    <w:bookmarkEnd w:id="39"/>
+    <w:bookmarkStart w:id="40" w:name="stage-3-foundational-design-principles"/>
     <w:p>
       <w:pPr>
         <w:pStyle w:val="Heading2"/>
@@ -1850,8 +1852,8 @@
         <w:t xml:space="preserve">The commitments that shaped the Course Engine’s architecture</w:t>
       </w:r>
     </w:p>
-    <w:bookmarkEnd w:id="29"/>
-    <w:bookmarkStart w:id="30" w:name="X07d7426437e6863e7cdc9dfa8efded990b2fd45"/>
+    <w:bookmarkEnd w:id="40"/>
+    <w:bookmarkStart w:id="41" w:name="X07d7426437e6863e7cdc9dfa8efded990b2fd45"/>
     <w:p>
       <w:pPr>
         <w:pStyle w:val="Heading2"/>
@@ -1933,8 +1935,8 @@
         <w:t xml:space="preserve">This stage documents those principles and explains how they were used to guide architectural and behavioural decisions throughout the system.</w:t>
       </w:r>
     </w:p>
-    <w:bookmarkEnd w:id="30"/>
-    <w:bookmarkStart w:id="31" w:name="human-judgement-must-remain-central"/>
+    <w:bookmarkEnd w:id="41"/>
+    <w:bookmarkStart w:id="42" w:name="human-judgement-must-remain-central"/>
     <w:p>
       <w:pPr>
         <w:pStyle w:val="Heading2"/>
@@ -2028,8 +2030,8 @@
         <w:t xml:space="preserve">Any feature that would obscure where judgement was exercised was treated as a risk rather than a benefit.</w:t>
       </w:r>
     </w:p>
-    <w:bookmarkEnd w:id="31"/>
-    <w:bookmarkStart w:id="32" w:name="structure-before-generation"/>
+    <w:bookmarkEnd w:id="42"/>
+    <w:bookmarkStart w:id="43" w:name="structure-before-generation"/>
     <w:p>
       <w:pPr>
         <w:pStyle w:val="Heading2"/>
@@ -2076,11 +2078,23 @@
         <w:pStyle w:val="BodyText"/>
       </w:pPr>
       <w:r>
-        <w:t xml:space="preserve">This principle shaped the decision to treat the course specification as a first-class artefact and to separate structural design from content elaboration. It also influenced the system’s resistance to “one-click” generation workflows that collapse design decisions into a single step.</w:t>
-      </w:r>
-    </w:p>
-    <w:bookmarkEnd w:id="32"/>
-    <w:bookmarkStart w:id="33" w:name="transparency-over-seamlessness"/>
+        <w:t xml:space="preserve">This principle shaped the decision to treat the course specification as a first-class artefact and to separate structural design from content elaboration. It also influenced the system’s resistance to</w:t>
+      </w:r>
+      <w:r>
+        <w:t xml:space="preserve"> </w:t>
+      </w:r>
+      <w:r>
+        <w:t xml:space="preserve">“one-click”</w:t>
+      </w:r>
+      <w:r>
+        <w:t xml:space="preserve"> </w:t>
+      </w:r>
+      <w:r>
+        <w:t xml:space="preserve">generation workflows that collapse design decisions into a single step.</w:t>
+      </w:r>
+    </w:p>
+    <w:bookmarkEnd w:id="43"/>
+    <w:bookmarkStart w:id="44" w:name="transparency-over-seamlessness"/>
     <w:p>
       <w:pPr>
         <w:pStyle w:val="Heading2"/>
@@ -2186,8 +2200,8 @@
         <w:t xml:space="preserve">The assumption is that friction can be productive when it supports understanding, review, and accountability.</w:t>
       </w:r>
     </w:p>
-    <w:bookmarkEnd w:id="33"/>
-    <w:bookmarkStart w:id="34" w:name="capability-before-tooling"/>
+    <w:bookmarkEnd w:id="44"/>
+    <w:bookmarkStart w:id="45" w:name="capability-before-tooling"/>
     <w:p>
       <w:pPr>
         <w:pStyle w:val="Heading2"/>
@@ -2237,8 +2251,8 @@
         <w:t xml:space="preserve">This principle aligns directly with a capability-driven approach to system design and explains why the Course Engine is framed as infrastructure rather than as an authoring tool.</w:t>
       </w:r>
     </w:p>
-    <w:bookmarkEnd w:id="34"/>
-    <w:bookmarkStart w:id="35" w:name="governance-as-a-design-requirement"/>
+    <w:bookmarkEnd w:id="45"/>
+    <w:bookmarkStart w:id="46" w:name="governance-as-a-design-requirement"/>
     <w:p>
       <w:pPr>
         <w:pStyle w:val="Heading2"/>
@@ -2288,8 +2302,8 @@
         <w:t xml:space="preserve">As a result, features such as metadata generation, reporting, and validation were designed to support inspection rather than enforcement. Governance is supported by making information available, not by automating approval.</w:t>
       </w:r>
     </w:p>
-    <w:bookmarkEnd w:id="35"/>
-    <w:bookmarkStart w:id="36" w:name="non-destructive-defaults"/>
+    <w:bookmarkEnd w:id="46"/>
+    <w:bookmarkStart w:id="47" w:name="non-destructive-defaults"/>
     <w:p>
       <w:pPr>
         <w:pStyle w:val="Heading2"/>
@@ -2383,8 +2397,8 @@
         <w:t xml:space="preserve">The system is designed to support cautious progress rather than rapid but brittle iteration.</w:t>
       </w:r>
     </w:p>
-    <w:bookmarkEnd w:id="36"/>
-    <w:bookmarkStart w:id="37" w:name="separation-of-concerns"/>
+    <w:bookmarkEnd w:id="47"/>
+    <w:bookmarkStart w:id="48" w:name="separation-of-concerns"/>
     <w:p>
       <w:pPr>
         <w:pStyle w:val="Heading2"/>
@@ -2433,8 +2447,8 @@
         <w:t xml:space="preserve">The Course Engine positions itself strictly in the tooling layer. It supports frameworks and methods, but it does not embed them or enforce them. This separation allows each layer to evolve independently without conflating judgement with implementation.</w:t>
       </w:r>
     </w:p>
-    <w:bookmarkEnd w:id="37"/>
-    <w:bookmarkStart w:id="38" w:name="explicit-non-goals"/>
+    <w:bookmarkEnd w:id="48"/>
+    <w:bookmarkStart w:id="49" w:name="explicit-non-goals"/>
     <w:p>
       <w:pPr>
         <w:pStyle w:val="Heading2"/>
@@ -2544,8 +2558,8 @@
         <w:t xml:space="preserve">These non-goals were treated as important as the goals themselves. Features that moved the system toward these roles were deliberately excluded.</w:t>
       </w:r>
     </w:p>
-    <w:bookmarkEnd w:id="38"/>
-    <w:bookmarkStart w:id="39" w:name="principles-as-a-guard-against-drift"/>
+    <w:bookmarkEnd w:id="49"/>
+    <w:bookmarkStart w:id="50" w:name="principles-as-a-guard-against-drift"/>
     <w:p>
       <w:pPr>
         <w:pStyle w:val="Heading2"/>
@@ -2608,8 +2622,8 @@
         <w:t xml:space="preserve">.</w:t>
       </w:r>
     </w:p>
-    <w:bookmarkEnd w:id="39"/>
-    <w:bookmarkStart w:id="40" w:name="stage-3-summary"/>
+    <w:bookmarkEnd w:id="50"/>
+    <w:bookmarkStart w:id="51" w:name="stage-3-summary"/>
     <w:p>
       <w:pPr>
         <w:pStyle w:val="Heading2"/>
@@ -2669,8 +2683,8 @@
         </w:pict>
       </w:r>
     </w:p>
-    <w:bookmarkEnd w:id="40"/>
-    <w:bookmarkStart w:id="41" w:name="X2c00d6075dcc01b54172b8d4b46b835fcb5915b"/>
+    <w:bookmarkEnd w:id="51"/>
+    <w:bookmarkStart w:id="52" w:name="X2c00d6075dcc01b54172b8d4b46b835fcb5915b"/>
     <w:p>
       <w:pPr>
         <w:pStyle w:val="Heading2"/>
@@ -2695,8 +2709,8 @@
         <w:t xml:space="preserve">How design commitments shaped concrete system decisions</w:t>
       </w:r>
     </w:p>
-    <w:bookmarkEnd w:id="41"/>
-    <w:bookmarkStart w:id="42" w:name="X5da56b18ce2af2d646ebdbf4e2131ffd70fe252"/>
+    <w:bookmarkEnd w:id="52"/>
+    <w:bookmarkStart w:id="53" w:name="X5da56b18ce2af2d646ebdbf4e2131ffd70fe252"/>
     <w:p>
       <w:pPr>
         <w:pStyle w:val="Heading2"/>
@@ -2749,8 +2763,8 @@
         <w:t xml:space="preserve">within the system.</w:t>
       </w:r>
     </w:p>
-    <w:bookmarkEnd w:id="42"/>
-    <w:bookmarkStart w:id="43" w:name="X1d948820ce1446b77dc4fd9f46df8539a691502"/>
+    <w:bookmarkEnd w:id="53"/>
+    <w:bookmarkStart w:id="54" w:name="X1d948820ce1446b77dc4fd9f46df8539a691502"/>
     <w:p>
       <w:pPr>
         <w:pStyle w:val="Heading2"/>
@@ -2822,8 +2836,8 @@
         <w:t xml:space="preserve">The course specification becomes a shared object that can be reviewed, versioned, and discussed independently of any particular output. This supports collaboration, accountability, and long-term maintenance.</w:t>
       </w:r>
     </w:p>
-    <w:bookmarkEnd w:id="43"/>
-    <w:bookmarkStart w:id="44" w:name="X5c0a6a326f0e09ed74e2a9929c5d87950403465"/>
+    <w:bookmarkEnd w:id="54"/>
+    <w:bookmarkStart w:id="55" w:name="X5c0a6a326f0e09ed74e2a9929c5d87950403465"/>
     <w:p>
       <w:pPr>
         <w:pStyle w:val="Heading2"/>
@@ -2860,8 +2874,8 @@
         <w:t xml:space="preserve">Architecturally, this avoids collapsing multiple decisions into a single opaque operation. Each phase can be understood, repeated, or revisited in isolation.</w:t>
       </w:r>
     </w:p>
-    <w:bookmarkEnd w:id="44"/>
-    <w:bookmarkStart w:id="45" w:name="X4ae96eb91351667f905fce4ce6e1cfd60e4693d"/>
+    <w:bookmarkEnd w:id="55"/>
+    <w:bookmarkStart w:id="56" w:name="X4ae96eb91351667f905fce4ce6e1cfd60e4693d"/>
     <w:p>
       <w:pPr>
         <w:pStyle w:val="Heading2"/>
@@ -2907,8 +2921,8 @@
         <w:t xml:space="preserve">This design choice follows directly from the principles of transparency and governance-as-design. The manifest is not an optimisation; it is evidence.</w:t>
       </w:r>
     </w:p>
-    <w:bookmarkEnd w:id="45"/>
-    <w:bookmarkStart w:id="46" w:name="X9fe80ae2af7268d4946aeffbde03c2fcd3b867d"/>
+    <w:bookmarkEnd w:id="56"/>
+    <w:bookmarkStart w:id="57" w:name="X9fe80ae2af7268d4946aeffbde03c2fcd3b867d"/>
     <w:p>
       <w:pPr>
         <w:pStyle w:val="Heading2"/>
@@ -3050,8 +3064,8 @@
         <w:t xml:space="preserve">This extension demonstrates how the Course Engine can evolve authoring flexibility while preserving its foundational principles.</w:t>
       </w:r>
     </w:p>
-    <w:bookmarkEnd w:id="46"/>
-    <w:bookmarkStart w:id="47" w:name="b.-fail-fast-authoring-guardrails-v1.6"/>
+    <w:bookmarkEnd w:id="57"/>
+    <w:bookmarkStart w:id="58" w:name="b.-fail-fast-authoring-guardrails-v1.6"/>
     <w:p>
       <w:pPr>
         <w:pStyle w:val="Heading2"/>
@@ -3093,7 +3107,19 @@
         <w:pStyle w:val="BodyText"/>
       </w:pPr>
       <w:r>
-        <w:t xml:space="preserve">This is a governance-relevant architectural decision: it reduces “silent correctness” (where a build succeeds but the authored intent is misrepresented), and it produces clearer, actionable errors that keep responsibility visible.</w:t>
+        <w:t xml:space="preserve">This is a governance-relevant architectural decision: it reduces</w:t>
+      </w:r>
+      <w:r>
+        <w:t xml:space="preserve"> </w:t>
+      </w:r>
+      <w:r>
+        <w:t xml:space="preserve">“silent correctness”</w:t>
+      </w:r>
+      <w:r>
+        <w:t xml:space="preserve"> </w:t>
+      </w:r>
+      <w:r>
+        <w:t xml:space="preserve">(where a build succeeds but the authored intent is misrepresented), and it produces clearer, actionable errors that keep responsibility visible.</w:t>
       </w:r>
     </w:p>
     <w:p>
@@ -3137,7 +3163,13 @@
         </w:numPr>
       </w:pPr>
       <w:r>
-        <w:t xml:space="preserve">stronger alignment with transparency over “helpful guesswork”</w:t>
+        <w:t xml:space="preserve">stronger alignment with transparency over</w:t>
+      </w:r>
+      <w:r>
+        <w:t xml:space="preserve"> </w:t>
+      </w:r>
+      <w:r>
+        <w:t xml:space="preserve">“helpful guesswork”</w:t>
       </w:r>
     </w:p>
     <w:p>
@@ -3148,8 +3180,8 @@
         <w:t xml:space="preserve">The system’s bias is toward clear failure with explanation, rather than permissive behaviour that produces hard-to-trace outcomes.</w:t>
       </w:r>
     </w:p>
-    <w:bookmarkEnd w:id="47"/>
-    <w:bookmarkStart w:id="48" w:name="X934014c948bd2d529530f815bf76cdbef182c97"/>
+    <w:bookmarkEnd w:id="58"/>
+    <w:bookmarkStart w:id="59" w:name="X934014c948bd2d529530f815bf76cdbef182c97"/>
     <w:p>
       <w:pPr>
         <w:pStyle w:val="Heading2"/>
@@ -3199,8 +3231,8 @@
         <w:t xml:space="preserve">This reflects a deliberate refusal to collapse complex judgement into automated scoring. The system supports visibility and discussion, but it does not claim authority over what constitutes sufficient or appropriate capability development.</w:t>
       </w:r>
     </w:p>
-    <w:bookmarkEnd w:id="48"/>
-    <w:bookmarkStart w:id="49" w:name="Xb48ef3f5f52eefd53b50ca9260ec48cc4adf67e"/>
+    <w:bookmarkEnd w:id="59"/>
+    <w:bookmarkStart w:id="60" w:name="Xb48ef3f5f52eefd53b50ca9260ec48cc4adf67e"/>
     <w:p>
       <w:pPr>
         <w:pStyle w:val="Heading2"/>
@@ -3367,8 +3399,8 @@
         <w:t xml:space="preserve">, reflecting the distinction between declaration and defensibility.</w:t>
       </w:r>
     </w:p>
-    <w:bookmarkEnd w:id="49"/>
-    <w:bookmarkStart w:id="50" w:name="Xb7b864cca2103a00ff323a4fb0b0fc5386ced85"/>
+    <w:bookmarkEnd w:id="60"/>
+    <w:bookmarkStart w:id="61" w:name="Xb7b864cca2103a00ff323a4fb0b0fc5386ced85"/>
     <w:p>
       <w:pPr>
         <w:pStyle w:val="Heading2"/>
@@ -3441,8 +3473,8 @@
         <w:t xml:space="preserve">This ensures that validation supports assurance workflows without forcing compliance models onto all users.</w:t>
       </w:r>
     </w:p>
-    <w:bookmarkEnd w:id="50"/>
-    <w:bookmarkStart w:id="51" w:name="Xa7a1fd1f97f55929e6da7db2b11c69f6a61e6b5"/>
+    <w:bookmarkEnd w:id="61"/>
+    <w:bookmarkStart w:id="62" w:name="Xa7a1fd1f97f55929e6da7db2b11c69f6a61e6b5"/>
     <w:p>
       <w:pPr>
         <w:pStyle w:val="Heading2"/>
@@ -3508,118 +3540,131 @@
         <w:t xml:space="preserve">Architecturally, this required treating policy resolution as a distinct concern, rather than as a side effect of validation.</w:t>
       </w:r>
     </w:p>
-    <w:bookmarkEnd w:id="51"/>
-    <w:bookmarkStart w:id="52" w:name="X3a7b6ea95563a6a5625b0a03c327500d67d2440"/>
-    <w:p>
-      <w:pPr>
-        <w:pStyle w:val="Heading2"/>
-      </w:pPr>
-      <w:r>
-        <w:rPr>
-          <w:b/>
-          <w:bCs/>
-        </w:rPr>
-        <w:t xml:space="preserve">34. Non-Destructive Defaults and Explicit Overrides</w:t>
-      </w:r>
-    </w:p>
-    <w:p>
-      <w:pPr>
-        <w:pStyle w:val="FirstParagraph"/>
-      </w:pPr>
-      <w:r>
-        <w:t xml:space="preserve">Non-destructive behaviour is enforced architecturally through defaults that preserve existing artefacts unless explicitly overridden.</w:t>
-      </w:r>
-    </w:p>
-    <w:p>
-      <w:pPr>
-        <w:pStyle w:val="BodyText"/>
-      </w:pPr>
-      <w:r>
-        <w:t xml:space="preserve">This required conscious design decisions around file handling, output directories, and command semantics. The goal was to make destructive actions possible, but never implicit.</w:t>
-      </w:r>
-    </w:p>
-    <w:p>
-      <w:pPr>
-        <w:pStyle w:val="BodyText"/>
-      </w:pPr>
-      <w:r>
-        <w:t xml:space="preserve">This approach aligns with the principle that iteration and experimentation should be safe, reversible, and auditable.</w:t>
-      </w:r>
-    </w:p>
-    <w:bookmarkEnd w:id="52"/>
-    <w:bookmarkStart w:id="53" w:name="Xc852e580b04e3657e7fae8b3d1b5f4bca4b7ffe"/>
-    <w:p>
-      <w:pPr>
-        <w:pStyle w:val="Heading2"/>
-      </w:pPr>
-      <w:r>
-        <w:rPr>
-          <w:b/>
-          <w:bCs/>
-        </w:rPr>
-        <w:t xml:space="preserve">35. Minimal Assumptions About Downstream Platforms</w:t>
-      </w:r>
-    </w:p>
-    <w:p>
-      <w:pPr>
-        <w:pStyle w:val="FirstParagraph"/>
-      </w:pPr>
-      <w:r>
-        <w:t xml:space="preserve">The Course Engine avoids embedding assumptions about where or how outputs will be consumed.</w:t>
-      </w:r>
-    </w:p>
-    <w:p>
-      <w:pPr>
-        <w:pStyle w:val="BodyText"/>
-      </w:pPr>
-      <w:r>
-        <w:t xml:space="preserve">Rather than coupling the system tightly to a particular learning platform or delivery environment, it produces portable artefacts that can be rendered, hosted, or integrated elsewhere.</w:t>
-      </w:r>
-    </w:p>
-    <w:p>
-      <w:pPr>
-        <w:pStyle w:val="BodyText"/>
-      </w:pPr>
-      <w:r>
-        <w:t xml:space="preserve">Architecturally, this reinforces separation of concerns and avoids locking design decisions into platform-specific constraints.</w:t>
-      </w:r>
-    </w:p>
-    <w:bookmarkEnd w:id="53"/>
-    <w:bookmarkStart w:id="54" w:name="guarding-against-feature-creep"/>
-    <w:p>
-      <w:pPr>
-        <w:pStyle w:val="Heading2"/>
-      </w:pPr>
-      <w:r>
-        <w:rPr>
-          <w:b/>
-          <w:bCs/>
-        </w:rPr>
-        <w:t xml:space="preserve">36. Guarding Against Feature Creep</w:t>
-      </w:r>
-    </w:p>
-    <w:p>
-      <w:pPr>
-        <w:pStyle w:val="FirstParagraph"/>
-      </w:pPr>
-      <w:r>
-        <w:t xml:space="preserve">Finally, the architecture reflects an intentional resistance to feature creep.</w:t>
-      </w:r>
-    </w:p>
-    <w:p>
-      <w:pPr>
-        <w:pStyle w:val="BodyText"/>
-      </w:pPr>
-      <w:r>
-        <w:t xml:space="preserve">Capabilities were added only where they supported the system’s core purpose: making course design more explicit, reviewable, and governable. Features that would blur responsibility, automate judgement, or obscure intent were treated as architectural risks.</w:t>
-      </w:r>
-    </w:p>
-    <w:p>
-      <w:pPr>
-        <w:pStyle w:val="BodyText"/>
-      </w:pPr>
-      <w:r>
-        <w:t xml:space="preserve">This discipline is visible in what the system does</w:t>
+    <w:bookmarkEnd w:id="62"/>
+    <w:bookmarkStart w:id="63" w:name="X90f77fb3dca884bedf38357170414ccc0c0cebc"/>
+    <w:p>
+      <w:pPr>
+        <w:pStyle w:val="Heading2"/>
+      </w:pPr>
+      <w:r>
+        <w:rPr>
+          <w:b/>
+          <w:bCs/>
+        </w:rPr>
+        <w:t xml:space="preserve">33A. Explainability as a Contract-Stable Governance Interface (v1.10+)</w:t>
+      </w:r>
+    </w:p>
+    <w:p>
+      <w:pPr>
+        <w:pStyle w:val="FirstParagraph"/>
+      </w:pPr>
+      <w:r>
+        <w:t xml:space="preserve">From v1.10 onwards, the Course Engine’s explainability interface is treated as a</w:t>
+      </w:r>
+      <w:r>
+        <w:t xml:space="preserve"> </w:t>
+      </w:r>
+      <w:r>
+        <w:rPr>
+          <w:b/>
+          <w:bCs/>
+        </w:rPr>
+        <w:t xml:space="preserve">contract-stable governance surface</w:t>
+      </w:r>
+      <w:r>
+        <w:t xml:space="preserve">, not merely a debugging aid.</w:t>
+      </w:r>
+    </w:p>
+    <w:p>
+      <w:pPr>
+        <w:pStyle w:val="BodyText"/>
+      </w:pPr>
+      <w:r>
+        <w:t xml:space="preserve">Explain outputs are explicitly designed to:</w:t>
+      </w:r>
+    </w:p>
+    <w:p>
+      <w:pPr>
+        <w:pStyle w:val="Compact"/>
+        <w:numPr>
+          <w:ilvl w:val="0"/>
+          <w:numId w:val="1018"/>
+        </w:numPr>
+      </w:pPr>
+      <w:r>
+        <w:t xml:space="preserve">surface resolved inputs, policies, profiles, and provenance</w:t>
+      </w:r>
+    </w:p>
+    <w:p>
+      <w:pPr>
+        <w:pStyle w:val="Compact"/>
+        <w:numPr>
+          <w:ilvl w:val="0"/>
+          <w:numId w:val="1018"/>
+        </w:numPr>
+      </w:pPr>
+      <w:r>
+        <w:t xml:space="preserve">support CI, QA, and institutional review workflows</w:t>
+      </w:r>
+    </w:p>
+    <w:p>
+      <w:pPr>
+        <w:pStyle w:val="Compact"/>
+        <w:numPr>
+          <w:ilvl w:val="0"/>
+          <w:numId w:val="1018"/>
+        </w:numPr>
+      </w:pPr>
+      <w:r>
+        <w:t xml:space="preserve">remain deterministic and machine-readable (timestamps aside)</w:t>
+      </w:r>
+    </w:p>
+    <w:p>
+      <w:pPr>
+        <w:pStyle w:val="Compact"/>
+        <w:numPr>
+          <w:ilvl w:val="0"/>
+          <w:numId w:val="1018"/>
+        </w:numPr>
+      </w:pPr>
+      <w:r>
+        <w:t xml:space="preserve">avoid making pedagogical, quality, or compliance claims</w:t>
+      </w:r>
+    </w:p>
+    <w:p>
+      <w:pPr>
+        <w:pStyle w:val="FirstParagraph"/>
+      </w:pPr>
+      <w:r>
+        <w:t xml:space="preserve">This interface is intentionally</w:t>
+      </w:r>
+      <w:r>
+        <w:t xml:space="preserve"> </w:t>
+      </w:r>
+      <w:r>
+        <w:rPr>
+          <w:b/>
+          <w:bCs/>
+        </w:rPr>
+        <w:t xml:space="preserve">separate from build artefacts</w:t>
+      </w:r>
+      <w:r>
+        <w:t xml:space="preserve"> </w:t>
+      </w:r>
+      <w:r>
+        <w:t xml:space="preserve">such as</w:t>
+      </w:r>
+      <w:r>
+        <w:t xml:space="preserve"> </w:t>
+      </w:r>
+      <w:r>
+        <w:rPr>
+          <w:rStyle w:val="VerbatimChar"/>
+        </w:rPr>
+        <w:t xml:space="preserve">manifest.json</w:t>
+      </w:r>
+      <w:r>
+        <w:t xml:space="preserve">. While the manifest records</w:t>
       </w:r>
       <w:r>
         <w:t xml:space="preserve"> </w:t>
@@ -3629,6 +3674,172 @@
           <w:i/>
           <w:iCs/>
         </w:rPr>
+        <w:t xml:space="preserve">what was built</w:t>
+      </w:r>
+      <w:r>
+        <w:t xml:space="preserve">, the explainability</w:t>
+      </w:r>
+      <w:r>
+        <w:t xml:space="preserve"> </w:t>
+      </w:r>
+      <w:r>
+        <w:t xml:space="preserve">interface exists to explain</w:t>
+      </w:r>
+      <w:r>
+        <w:t xml:space="preserve"> </w:t>
+      </w:r>
+      <w:r>
+        <w:rPr>
+          <w:b/>
+          <w:bCs/>
+        </w:rPr>
+        <w:t xml:space="preserve">how decisions, rules, and resolution paths were derived</w:t>
+      </w:r>
+      <w:r>
+        <w:t xml:space="preserve">.</w:t>
+      </w:r>
+    </w:p>
+    <w:p>
+      <w:pPr>
+        <w:pStyle w:val="BodyText"/>
+      </w:pPr>
+      <w:r>
+        <w:t xml:space="preserve">By stabilising explain output semantics and format selection, the Course Engine</w:t>
+      </w:r>
+      <w:r>
+        <w:t xml:space="preserve"> </w:t>
+      </w:r>
+      <w:r>
+        <w:t xml:space="preserve">treats explainability as infrastructure for governance and audit — not as an</w:t>
+      </w:r>
+      <w:r>
+        <w:t xml:space="preserve"> </w:t>
+      </w:r>
+      <w:r>
+        <w:t xml:space="preserve">implementation detail or transient debugging output.</w:t>
+      </w:r>
+    </w:p>
+    <w:bookmarkEnd w:id="63"/>
+    <w:bookmarkStart w:id="64" w:name="X3a7b6ea95563a6a5625b0a03c327500d67d2440"/>
+    <w:p>
+      <w:pPr>
+        <w:pStyle w:val="Heading2"/>
+      </w:pPr>
+      <w:r>
+        <w:rPr>
+          <w:b/>
+          <w:bCs/>
+        </w:rPr>
+        <w:t xml:space="preserve">34. Non-Destructive Defaults and Explicit Overrides</w:t>
+      </w:r>
+    </w:p>
+    <w:p>
+      <w:pPr>
+        <w:pStyle w:val="FirstParagraph"/>
+      </w:pPr>
+      <w:r>
+        <w:t xml:space="preserve">Non-destructive behaviour is enforced architecturally through defaults that preserve existing artefacts unless explicitly overridden.</w:t>
+      </w:r>
+    </w:p>
+    <w:p>
+      <w:pPr>
+        <w:pStyle w:val="BodyText"/>
+      </w:pPr>
+      <w:r>
+        <w:t xml:space="preserve">This required conscious design decisions around file handling, output directories, and command semantics. The goal was to make destructive actions possible, but never implicit.</w:t>
+      </w:r>
+    </w:p>
+    <w:p>
+      <w:pPr>
+        <w:pStyle w:val="BodyText"/>
+      </w:pPr>
+      <w:r>
+        <w:t xml:space="preserve">This approach aligns with the principle that iteration and experimentation should be safe, reversible, and auditable.</w:t>
+      </w:r>
+    </w:p>
+    <w:bookmarkEnd w:id="64"/>
+    <w:bookmarkStart w:id="65" w:name="Xc852e580b04e3657e7fae8b3d1b5f4bca4b7ffe"/>
+    <w:p>
+      <w:pPr>
+        <w:pStyle w:val="Heading2"/>
+      </w:pPr>
+      <w:r>
+        <w:rPr>
+          <w:b/>
+          <w:bCs/>
+        </w:rPr>
+        <w:t xml:space="preserve">35. Minimal Assumptions About Downstream Platforms</w:t>
+      </w:r>
+    </w:p>
+    <w:p>
+      <w:pPr>
+        <w:pStyle w:val="FirstParagraph"/>
+      </w:pPr>
+      <w:r>
+        <w:t xml:space="preserve">The Course Engine avoids embedding assumptions about where or how outputs will be consumed.</w:t>
+      </w:r>
+    </w:p>
+    <w:p>
+      <w:pPr>
+        <w:pStyle w:val="BodyText"/>
+      </w:pPr>
+      <w:r>
+        <w:t xml:space="preserve">Rather than coupling the system tightly to a particular learning platform or delivery environment, it produces portable artefacts that can be rendered, hosted, or integrated elsewhere.</w:t>
+      </w:r>
+    </w:p>
+    <w:p>
+      <w:pPr>
+        <w:pStyle w:val="BodyText"/>
+      </w:pPr>
+      <w:r>
+        <w:t xml:space="preserve">Architecturally, this reinforces separation of concerns and avoids locking design decisions into platform-specific constraints.</w:t>
+      </w:r>
+    </w:p>
+    <w:bookmarkEnd w:id="65"/>
+    <w:bookmarkStart w:id="66" w:name="guarding-against-feature-creep"/>
+    <w:p>
+      <w:pPr>
+        <w:pStyle w:val="Heading2"/>
+      </w:pPr>
+      <w:r>
+        <w:rPr>
+          <w:b/>
+          <w:bCs/>
+        </w:rPr>
+        <w:t xml:space="preserve">36. Guarding Against Feature Creep</w:t>
+      </w:r>
+    </w:p>
+    <w:p>
+      <w:pPr>
+        <w:pStyle w:val="FirstParagraph"/>
+      </w:pPr>
+      <w:r>
+        <w:t xml:space="preserve">Finally, the architecture reflects an intentional resistance to feature creep.</w:t>
+      </w:r>
+    </w:p>
+    <w:p>
+      <w:pPr>
+        <w:pStyle w:val="BodyText"/>
+      </w:pPr>
+      <w:r>
+        <w:t xml:space="preserve">Capabilities were added only where they supported the system’s core purpose: making course design more explicit, reviewable, and governable. Features that would blur responsibility, automate judgement, or obscure intent were treated as architectural risks.</w:t>
+      </w:r>
+    </w:p>
+    <w:p>
+      <w:pPr>
+        <w:pStyle w:val="BodyText"/>
+      </w:pPr>
+      <w:r>
+        <w:t xml:space="preserve">This discipline is visible in what the system does</w:t>
+      </w:r>
+      <w:r>
+        <w:t xml:space="preserve"> </w:t>
+      </w:r>
+      <w:r>
+        <w:rPr>
+          <w:i/>
+          <w:iCs/>
+        </w:rPr>
         <w:t xml:space="preserve">not</w:t>
       </w:r>
       <w:r>
@@ -3638,8 +3849,8 @@
         <w:t xml:space="preserve">include as much as in what it does.</w:t>
       </w:r>
     </w:p>
-    <w:bookmarkEnd w:id="54"/>
-    <w:bookmarkStart w:id="55" w:name="stage-4-summary"/>
+    <w:bookmarkEnd w:id="66"/>
+    <w:bookmarkStart w:id="67" w:name="stage-4-summary"/>
     <w:p>
       <w:pPr>
         <w:pStyle w:val="Heading2"/>
@@ -3699,8 +3910,8 @@
         </w:pict>
       </w:r>
     </w:p>
-    <w:bookmarkEnd w:id="55"/>
-    <w:bookmarkStart w:id="56" w:name="X69f41c979295ffc6783c5887d1c2867b4956221"/>
+    <w:bookmarkEnd w:id="67"/>
+    <w:bookmarkStart w:id="68" w:name="X69f41c979295ffc6783c5887d1c2867b4956221"/>
     <w:p>
       <w:pPr>
         <w:pStyle w:val="Heading2"/>
@@ -3725,8 +3936,8 @@
         <w:t xml:space="preserve">What the Course Engine chose not to do — and why</w:t>
       </w:r>
     </w:p>
-    <w:bookmarkEnd w:id="56"/>
-    <w:bookmarkStart w:id="57" w:name="the-importance-of-explicit-non-features"/>
+    <w:bookmarkEnd w:id="68"/>
+    <w:bookmarkStart w:id="69" w:name="the-importance-of-explicit-non-features"/>
     <w:p>
       <w:pPr>
         <w:pStyle w:val="Heading2"/>
@@ -3776,8 +3987,8 @@
         <w:t xml:space="preserve">This stage documents the most significant non-features and the reasoning behind them.</w:t>
       </w:r>
     </w:p>
-    <w:bookmarkEnd w:id="57"/>
-    <w:bookmarkStart w:id="58" w:name="X45f319cd932f8228d74cca0f907d3e34059a348"/>
+    <w:bookmarkEnd w:id="69"/>
+    <w:bookmarkStart w:id="70" w:name="X45f319cd932f8228d74cca0f907d3e34059a348"/>
     <w:p>
       <w:pPr>
         <w:pStyle w:val="Heading2"/>
@@ -3819,7 +4030,7 @@
         <w:pStyle w:val="Compact"/>
         <w:numPr>
           <w:ilvl w:val="0"/>
-          <w:numId w:val="1018"/>
+          <w:numId w:val="1019"/>
         </w:numPr>
       </w:pPr>
       <w:r>
@@ -3831,7 +4042,7 @@
         <w:pStyle w:val="Compact"/>
         <w:numPr>
           <w:ilvl w:val="0"/>
-          <w:numId w:val="1018"/>
+          <w:numId w:val="1019"/>
         </w:numPr>
       </w:pPr>
       <w:r>
@@ -3843,7 +4054,7 @@
         <w:pStyle w:val="Compact"/>
         <w:numPr>
           <w:ilvl w:val="0"/>
-          <w:numId w:val="1018"/>
+          <w:numId w:val="1019"/>
         </w:numPr>
       </w:pPr>
       <w:r>
@@ -3871,8 +4082,8 @@
         <w:t xml:space="preserve">, preserving human ownership of design decisions.</w:t>
       </w:r>
     </w:p>
-    <w:bookmarkEnd w:id="58"/>
-    <w:bookmarkStart w:id="59" w:name="X06a868dd66fd381a1d71b9e66b2b328fc950d63"/>
+    <w:bookmarkEnd w:id="70"/>
+    <w:bookmarkStart w:id="71" w:name="X06a868dd66fd381a1d71b9e66b2b328fc950d63"/>
     <w:p>
       <w:pPr>
         <w:pStyle w:val="Heading2"/>
@@ -3909,8 +4120,8 @@
         <w:t xml:space="preserve">By refusing to infer quality, the Course Engine avoids presenting evaluative claims that it cannot responsibly justify. Judgement remains with educators, reviewers, and institutions.</w:t>
       </w:r>
     </w:p>
-    <w:bookmarkEnd w:id="59"/>
-    <w:bookmarkStart w:id="60" w:name="Xb71446a62e6b2fc699d434043a60c55b5f2d573"/>
+    <w:bookmarkEnd w:id="71"/>
+    <w:bookmarkStart w:id="72" w:name="Xb71446a62e6b2fc699d434043a60c55b5f2d573"/>
     <w:p>
       <w:pPr>
         <w:pStyle w:val="Heading2"/>
@@ -3947,8 +4158,8 @@
         <w:t xml:space="preserve">This distinction is critical. Approval is an institutional and professional act, not a technical one. Automating it would misrepresent responsibility and authority.</w:t>
       </w:r>
     </w:p>
-    <w:bookmarkEnd w:id="60"/>
-    <w:bookmarkStart w:id="61" w:name="no-implicit-enforcement-of-frameworks"/>
+    <w:bookmarkEnd w:id="72"/>
+    <w:bookmarkStart w:id="73" w:name="no-implicit-enforcement-of-frameworks"/>
     <w:p>
       <w:pPr>
         <w:pStyle w:val="Heading2"/>
@@ -3985,8 +4196,8 @@
         <w:t xml:space="preserve">By keeping frameworks external and declarative, the Course Engine allows users and institutions to apply their own interpretive judgement rather than inheriting assumptions embedded in software.</w:t>
       </w:r>
     </w:p>
-    <w:bookmarkEnd w:id="61"/>
-    <w:bookmarkStart w:id="62" w:name="no-hidden-optimisation-or-ranking"/>
+    <w:bookmarkEnd w:id="73"/>
+    <w:bookmarkStart w:id="74" w:name="no-hidden-optimisation-or-ranking"/>
     <w:p>
       <w:pPr>
         <w:pStyle w:val="Heading2"/>
@@ -4023,8 +4234,8 @@
         <w:t xml:space="preserve">The Course Engine prioritises explainability and reviewability over optimisation.</w:t>
       </w:r>
     </w:p>
-    <w:bookmarkEnd w:id="62"/>
-    <w:bookmarkStart w:id="63" w:name="no-mandatory-ai-usage"/>
+    <w:bookmarkEnd w:id="74"/>
+    <w:bookmarkStart w:id="75" w:name="no-mandatory-ai-usage"/>
     <w:p>
       <w:pPr>
         <w:pStyle w:val="Heading2"/>
@@ -4061,8 +4272,8 @@
         <w:t xml:space="preserve">This exclusion reinforces the principle that AI is an assistant, not a prerequisite.</w:t>
       </w:r>
     </w:p>
-    <w:bookmarkEnd w:id="63"/>
-    <w:bookmarkStart w:id="64" w:name="trade-offs-accepted-by-these-exclusions"/>
+    <w:bookmarkEnd w:id="75"/>
+    <w:bookmarkStart w:id="76" w:name="trade-offs-accepted-by-these-exclusions"/>
     <w:p>
       <w:pPr>
         <w:pStyle w:val="Heading2"/>
@@ -4096,7 +4307,7 @@
         <w:pStyle w:val="Compact"/>
         <w:numPr>
           <w:ilvl w:val="0"/>
-          <w:numId w:val="1019"/>
+          <w:numId w:val="1020"/>
         </w:numPr>
       </w:pPr>
       <w:r>
@@ -4108,7 +4319,7 @@
         <w:pStyle w:val="Compact"/>
         <w:numPr>
           <w:ilvl w:val="0"/>
-          <w:numId w:val="1019"/>
+          <w:numId w:val="1020"/>
         </w:numPr>
       </w:pPr>
       <w:r>
@@ -4120,7 +4331,7 @@
         <w:pStyle w:val="Compact"/>
         <w:numPr>
           <w:ilvl w:val="0"/>
-          <w:numId w:val="1019"/>
+          <w:numId w:val="1020"/>
         </w:numPr>
       </w:pPr>
       <w:r>
@@ -4135,8 +4346,8 @@
         <w:t xml:space="preserve">These trade-offs were accepted deliberately. The design prioritises long-term responsibility, defensibility, and adaptability over short-term efficiency or novelty.</w:t>
       </w:r>
     </w:p>
-    <w:bookmarkEnd w:id="64"/>
-    <w:bookmarkStart w:id="65" w:name="X11d9f14d1531b332517f8fd2196bcdc5c67a2c2"/>
+    <w:bookmarkEnd w:id="76"/>
+    <w:bookmarkStart w:id="77" w:name="X11d9f14d1531b332517f8fd2196bcdc5c67a2c2"/>
     <w:p>
       <w:pPr>
         <w:pStyle w:val="Heading2"/>
@@ -4173,8 +4384,8 @@
         <w:t xml:space="preserve">Exclusions are not permanent prohibitions, but they are not accidental gaps either. Any future change that revisits them should do so explicitly and with clear justification.</w:t>
       </w:r>
     </w:p>
-    <w:bookmarkEnd w:id="65"/>
-    <w:bookmarkStart w:id="66" w:name="stage-5-summary"/>
+    <w:bookmarkEnd w:id="77"/>
+    <w:bookmarkStart w:id="78" w:name="stage-5-summary"/>
     <w:p>
       <w:pPr>
         <w:pStyle w:val="Heading2"/>
@@ -4234,8 +4445,8 @@
         </w:pict>
       </w:r>
     </w:p>
-    <w:bookmarkEnd w:id="66"/>
-    <w:bookmarkStart w:id="67" w:name="X9b58d7bf20cd73c07d711e4688786bbb370a49f"/>
+    <w:bookmarkEnd w:id="78"/>
+    <w:bookmarkStart w:id="79" w:name="X9b58d7bf20cd73c07d711e4688786bbb370a49f"/>
     <w:p>
       <w:pPr>
         <w:pStyle w:val="Heading2"/>
@@ -4260,8 +4471,8 @@
         <w:t xml:space="preserve">How the system relates to frameworks, methods, and other tools</w:t>
       </w:r>
     </w:p>
-    <w:bookmarkEnd w:id="67"/>
-    <w:bookmarkStart w:id="68" w:name="Xe77efad8857d5c734a22c6d53035ee6938863a0"/>
+    <w:bookmarkEnd w:id="79"/>
+    <w:bookmarkStart w:id="80" w:name="Xe77efad8857d5c734a22c6d53035ee6938863a0"/>
     <w:p>
       <w:pPr>
         <w:pStyle w:val="Heading2"/>
@@ -4311,8 +4522,8 @@
         <w:t xml:space="preserve">This positioning matters. By remaining infrastructural, the Course Engine avoids claiming authority that properly belongs to educators, institutions, and frameworks.</w:t>
       </w:r>
     </w:p>
-    <w:bookmarkEnd w:id="68"/>
-    <w:bookmarkStart w:id="69" w:name="Xe141631fd40d696570ba4c59df63ab7d705d509"/>
+    <w:bookmarkEnd w:id="80"/>
+    <w:bookmarkStart w:id="81" w:name="Xe141631fd40d696570ba4c59df63ab7d705d509"/>
     <w:p>
       <w:pPr>
         <w:pStyle w:val="Heading2"/>
@@ -4362,7 +4573,7 @@
         <w:pStyle w:val="Compact"/>
         <w:numPr>
           <w:ilvl w:val="0"/>
-          <w:numId w:val="1020"/>
+          <w:numId w:val="1021"/>
         </w:numPr>
       </w:pPr>
       <w:r>
@@ -4374,7 +4585,7 @@
         <w:pStyle w:val="Compact"/>
         <w:numPr>
           <w:ilvl w:val="0"/>
-          <w:numId w:val="1020"/>
+          <w:numId w:val="1021"/>
         </w:numPr>
       </w:pPr>
       <w:r>
@@ -4386,7 +4597,7 @@
         <w:pStyle w:val="Compact"/>
         <w:numPr>
           <w:ilvl w:val="0"/>
-          <w:numId w:val="1020"/>
+          <w:numId w:val="1021"/>
         </w:numPr>
       </w:pPr>
       <w:r>
@@ -4398,7 +4609,7 @@
         <w:pStyle w:val="Compact"/>
         <w:numPr>
           <w:ilvl w:val="0"/>
-          <w:numId w:val="1020"/>
+          <w:numId w:val="1021"/>
         </w:numPr>
       </w:pPr>
       <w:r>
@@ -4421,8 +4632,8 @@
         <w:t xml:space="preserve">This separation allows the framework to evolve conceptually without forcing changes in tooling, and allows the tooling to evolve without redefining capability norms.</w:t>
       </w:r>
     </w:p>
-    <w:bookmarkEnd w:id="69"/>
-    <w:bookmarkStart w:id="70" w:name="Xb87f745dc571047d072c3d39c0c6d2b654b8a25"/>
+    <w:bookmarkEnd w:id="81"/>
+    <w:bookmarkStart w:id="82" w:name="Xb87f745dc571047d072c3d39c0c6d2b654b8a25"/>
     <w:p>
       <w:pPr>
         <w:pStyle w:val="Heading2"/>
@@ -4477,7 +4688,7 @@
         <w:pStyle w:val="Compact"/>
         <w:numPr>
           <w:ilvl w:val="0"/>
-          <w:numId w:val="1021"/>
+          <w:numId w:val="1022"/>
         </w:numPr>
       </w:pPr>
       <w:r>
@@ -4489,7 +4700,7 @@
         <w:pStyle w:val="Compact"/>
         <w:numPr>
           <w:ilvl w:val="0"/>
-          <w:numId w:val="1021"/>
+          <w:numId w:val="1022"/>
         </w:numPr>
       </w:pPr>
       <w:r>
@@ -4501,7 +4712,7 @@
         <w:pStyle w:val="Compact"/>
         <w:numPr>
           <w:ilvl w:val="0"/>
-          <w:numId w:val="1021"/>
+          <w:numId w:val="1022"/>
         </w:numPr>
       </w:pPr>
       <w:r>
@@ -4516,8 +4727,8 @@
         <w:t xml:space="preserve">This handbook exists partly to make that application explicit, so that the Course Engine can be examined as a concrete instantiation of CDD principles without being mistaken for the method itself.</w:t>
       </w:r>
     </w:p>
-    <w:bookmarkEnd w:id="70"/>
-    <w:bookmarkStart w:id="71" w:name="Xfb8547e6c565dffc42aabca17e01e677898ab6c"/>
+    <w:bookmarkEnd w:id="82"/>
+    <w:bookmarkStart w:id="83" w:name="Xfb8547e6c565dffc42aabca17e01e677898ab6c"/>
     <w:p>
       <w:pPr>
         <w:pStyle w:val="Heading2"/>
@@ -4554,8 +4765,8 @@
         <w:t xml:space="preserve">However, the Course Engine does not assume the presence of any particular upstream or downstream tool. This preserves modularity and reduces coupling across the ecosystem.</w:t>
       </w:r>
     </w:p>
-    <w:bookmarkEnd w:id="71"/>
-    <w:bookmarkStart w:id="72" w:name="avoiding-framework-lock-in"/>
+    <w:bookmarkEnd w:id="83"/>
+    <w:bookmarkStart w:id="84" w:name="avoiding-framework-lock-in"/>
     <w:p>
       <w:pPr>
         <w:pStyle w:val="Heading2"/>
@@ -4605,8 +4816,8 @@
         <w:t xml:space="preserve">This ensures that institutions can adapt the tool to their own contexts without inheriting implicit commitments embedded in software. Frameworks remain choices, not dependencies.</w:t>
       </w:r>
     </w:p>
-    <w:bookmarkEnd w:id="72"/>
-    <w:bookmarkStart w:id="73" w:name="supporting-multiple-levels-of-use"/>
+    <w:bookmarkEnd w:id="84"/>
+    <w:bookmarkStart w:id="85" w:name="supporting-multiple-levels-of-use"/>
     <w:p>
       <w:pPr>
         <w:pStyle w:val="Heading2"/>
@@ -4632,7 +4843,7 @@
         <w:pStyle w:val="Compact"/>
         <w:numPr>
           <w:ilvl w:val="0"/>
-          <w:numId w:val="1022"/>
+          <w:numId w:val="1023"/>
         </w:numPr>
       </w:pPr>
       <w:r>
@@ -4644,7 +4855,7 @@
         <w:pStyle w:val="Compact"/>
         <w:numPr>
           <w:ilvl w:val="0"/>
-          <w:numId w:val="1022"/>
+          <w:numId w:val="1023"/>
         </w:numPr>
       </w:pPr>
       <w:r>
@@ -4656,7 +4867,7 @@
         <w:pStyle w:val="Compact"/>
         <w:numPr>
           <w:ilvl w:val="0"/>
-          <w:numId w:val="1022"/>
+          <w:numId w:val="1023"/>
         </w:numPr>
       </w:pPr>
       <w:r>
@@ -4679,8 +4890,8 @@
         <w:t xml:space="preserve">This flexibility is a design outcome, not an accident.</w:t>
       </w:r>
     </w:p>
-    <w:bookmarkEnd w:id="73"/>
-    <w:bookmarkStart w:id="74" w:name="the-course-engine-as-a-boundary-object"/>
+    <w:bookmarkEnd w:id="85"/>
+    <w:bookmarkStart w:id="86" w:name="the-course-engine-as-a-boundary-object"/>
     <w:p>
       <w:pPr>
         <w:pStyle w:val="Heading2"/>
@@ -4730,8 +4941,8 @@
         <w:t xml:space="preserve">This role is particularly important in governance contexts, where shared reference points enable discussion without forcing consensus.</w:t>
       </w:r>
     </w:p>
-    <w:bookmarkEnd w:id="74"/>
-    <w:bookmarkStart w:id="75" w:name="positioning-as-an-enabler-not-a-solution"/>
+    <w:bookmarkEnd w:id="86"/>
+    <w:bookmarkStart w:id="87" w:name="positioning-as-an-enabler-not-a-solution"/>
     <w:p>
       <w:pPr>
         <w:pStyle w:val="Heading2"/>
@@ -4781,8 +4992,8 @@
         <w:t xml:space="preserve">This modest positioning is intentional. It reflects an understanding that responsibility cannot be automated, but it can be better supported.</w:t>
       </w:r>
     </w:p>
-    <w:bookmarkEnd w:id="75"/>
-    <w:bookmarkStart w:id="76" w:name="stage-6-summary"/>
+    <w:bookmarkEnd w:id="87"/>
+    <w:bookmarkStart w:id="88" w:name="stage-6-summary"/>
     <w:p>
       <w:pPr>
         <w:pStyle w:val="Heading2"/>
@@ -4826,8 +5037,8 @@
         </w:pict>
       </w:r>
     </w:p>
-    <w:bookmarkEnd w:id="76"/>
-    <w:bookmarkStart w:id="77" w:name="Xc16b8c3830d7ef2986a481e66d0b9172633b191"/>
+    <w:bookmarkEnd w:id="88"/>
+    <w:bookmarkStart w:id="89" w:name="Xc16b8c3830d7ef2986a481e66d0b9172633b191"/>
     <w:p>
       <w:pPr>
         <w:pStyle w:val="Heading2"/>
@@ -4852,8 +5063,8 @@
         <w:t xml:space="preserve">How this handbook should inform use, review, and evolution</w:t>
       </w:r>
     </w:p>
-    <w:bookmarkEnd w:id="77"/>
-    <w:bookmarkStart w:id="78" w:name="this-handbook-as-a-design-record"/>
+    <w:bookmarkEnd w:id="89"/>
+    <w:bookmarkStart w:id="90" w:name="this-handbook-as-a-design-record"/>
     <w:p>
       <w:pPr>
         <w:pStyle w:val="Heading2"/>
@@ -4916,8 +5127,8 @@
         <w:t xml:space="preserve">, not as a guarantee that they will never change.</w:t>
       </w:r>
     </w:p>
-    <w:bookmarkEnd w:id="78"/>
-    <w:bookmarkStart w:id="79" w:name="supporting-responsible-evolution"/>
+    <w:bookmarkEnd w:id="90"/>
+    <w:bookmarkStart w:id="91" w:name="supporting-responsible-evolution"/>
     <w:p>
       <w:pPr>
         <w:pStyle w:val="Heading2"/>
@@ -4972,7 +5183,7 @@
         <w:pStyle w:val="Compact"/>
         <w:numPr>
           <w:ilvl w:val="0"/>
-          <w:numId w:val="1023"/>
+          <w:numId w:val="1024"/>
         </w:numPr>
       </w:pPr>
       <w:r>
@@ -4984,7 +5195,7 @@
         <w:pStyle w:val="Compact"/>
         <w:numPr>
           <w:ilvl w:val="0"/>
-          <w:numId w:val="1023"/>
+          <w:numId w:val="1024"/>
         </w:numPr>
       </w:pPr>
       <w:r>
@@ -4996,7 +5207,7 @@
         <w:pStyle w:val="Compact"/>
         <w:numPr>
           <w:ilvl w:val="0"/>
-          <w:numId w:val="1023"/>
+          <w:numId w:val="1024"/>
         </w:numPr>
       </w:pPr>
       <w:r>
@@ -5008,7 +5219,7 @@
         <w:pStyle w:val="Compact"/>
         <w:numPr>
           <w:ilvl w:val="0"/>
-          <w:numId w:val="1023"/>
+          <w:numId w:val="1024"/>
         </w:numPr>
       </w:pPr>
       <w:r>
@@ -5020,7 +5231,7 @@
         <w:pStyle w:val="Compact"/>
         <w:numPr>
           <w:ilvl w:val="0"/>
-          <w:numId w:val="1023"/>
+          <w:numId w:val="1024"/>
         </w:numPr>
       </w:pPr>
       <w:r>
@@ -5035,8 +5246,8 @@
         <w:t xml:space="preserve">These questions are more important than any individual feature request.</w:t>
       </w:r>
     </w:p>
-    <w:bookmarkEnd w:id="79"/>
-    <w:bookmarkStart w:id="80" w:name="guiding-contribution-and-review"/>
+    <w:bookmarkEnd w:id="91"/>
+    <w:bookmarkStart w:id="92" w:name="guiding-contribution-and-review"/>
     <w:p>
       <w:pPr>
         <w:pStyle w:val="Heading2"/>
@@ -5089,8 +5300,8 @@
         <w:t xml:space="preserve">For reviewers and assessors, the handbook provides a basis for informed critique. Disagreement is expected and legitimate, but it should be grounded in an understanding of the original design commitments.</w:t>
       </w:r>
     </w:p>
-    <w:bookmarkEnd w:id="80"/>
-    <w:bookmarkStart w:id="81" w:name="preventing-unintentional-drift"/>
+    <w:bookmarkEnd w:id="92"/>
+    <w:bookmarkStart w:id="93" w:name="preventing-unintentional-drift"/>
     <w:p>
       <w:pPr>
         <w:pStyle w:val="Heading2"/>
@@ -5132,7 +5343,7 @@
         <w:pStyle w:val="Compact"/>
         <w:numPr>
           <w:ilvl w:val="0"/>
-          <w:numId w:val="1024"/>
+          <w:numId w:val="1025"/>
         </w:numPr>
       </w:pPr>
       <w:r>
@@ -5144,7 +5355,7 @@
         <w:pStyle w:val="Compact"/>
         <w:numPr>
           <w:ilvl w:val="0"/>
-          <w:numId w:val="1024"/>
+          <w:numId w:val="1025"/>
         </w:numPr>
       </w:pPr>
       <w:r>
@@ -5156,7 +5367,7 @@
         <w:pStyle w:val="Compact"/>
         <w:numPr>
           <w:ilvl w:val="0"/>
-          <w:numId w:val="1024"/>
+          <w:numId w:val="1025"/>
         </w:numPr>
       </w:pPr>
       <w:r>
@@ -5171,8 +5382,8 @@
         <w:t xml:space="preserve">Drift is not prevented by freezing a system, but by making change legible.</w:t>
       </w:r>
     </w:p>
-    <w:bookmarkEnd w:id="81"/>
-    <w:bookmarkStart w:id="82" w:name="relationship-to-other-documentation"/>
+    <w:bookmarkEnd w:id="93"/>
+    <w:bookmarkStart w:id="94" w:name="relationship-to-other-documentation"/>
     <w:p>
       <w:pPr>
         <w:pStyle w:val="Heading2"/>
@@ -5221,8 +5432,8 @@
         <w:t xml:space="preserve">This document sits alongside those artefacts, addressing questions they cannot easily answer: questions of intent, rationale, and responsibility.</w:t>
       </w:r>
     </w:p>
-    <w:bookmarkEnd w:id="82"/>
-    <w:bookmarkStart w:id="83" w:name="stability-as-a-governance-concern"/>
+    <w:bookmarkEnd w:id="94"/>
+    <w:bookmarkStart w:id="95" w:name="stability-as-a-governance-concern"/>
     <w:p>
       <w:pPr>
         <w:pStyle w:val="Heading2"/>
@@ -5259,8 +5470,8 @@
         <w:t xml:space="preserve">This does not mean the design is fixed. It means that changes should be acknowledged, explained, and documented rather than silently absorbed.</w:t>
       </w:r>
     </w:p>
-    <w:bookmarkEnd w:id="83"/>
-    <w:bookmarkStart w:id="84" w:name="closing-reflection"/>
+    <w:bookmarkEnd w:id="95"/>
+    <w:bookmarkStart w:id="96" w:name="closing-reflection"/>
     <w:p>
       <w:pPr>
         <w:pStyle w:val="Heading2"/>
@@ -5297,8 +5508,8 @@
         <w:t xml:space="preserve">Its value lies in making the reasoning explicit — so that responsibility remains visible, critique remains possible, and evolution remains intentional.</w:t>
       </w:r>
     </w:p>
-    <w:bookmarkEnd w:id="84"/>
-    <w:bookmarkStart w:id="85" w:name="final-summary"/>
+    <w:bookmarkEnd w:id="96"/>
+    <w:bookmarkStart w:id="97" w:name="final-summary"/>
     <w:p>
       <w:pPr>
         <w:pStyle w:val="Heading2"/>
@@ -5324,7 +5535,7 @@
         <w:pStyle w:val="Compact"/>
         <w:numPr>
           <w:ilvl w:val="0"/>
-          <w:numId w:val="1025"/>
+          <w:numId w:val="1026"/>
         </w:numPr>
       </w:pPr>
       <w:r>
@@ -5336,7 +5547,7 @@
         <w:pStyle w:val="Compact"/>
         <w:numPr>
           <w:ilvl w:val="0"/>
-          <w:numId w:val="1025"/>
+          <w:numId w:val="1026"/>
         </w:numPr>
       </w:pPr>
       <w:r>
@@ -5348,7 +5559,7 @@
         <w:pStyle w:val="Compact"/>
         <w:numPr>
           <w:ilvl w:val="0"/>
-          <w:numId w:val="1025"/>
+          <w:numId w:val="1026"/>
         </w:numPr>
       </w:pPr>
       <w:r>
@@ -5360,7 +5571,7 @@
         <w:pStyle w:val="Compact"/>
         <w:numPr>
           <w:ilvl w:val="0"/>
-          <w:numId w:val="1025"/>
+          <w:numId w:val="1026"/>
         </w:numPr>
       </w:pPr>
       <w:r>
@@ -5372,7 +5583,7 @@
         <w:pStyle w:val="Compact"/>
         <w:numPr>
           <w:ilvl w:val="0"/>
-          <w:numId w:val="1025"/>
+          <w:numId w:val="1026"/>
         </w:numPr>
       </w:pPr>
       <w:r>
@@ -5394,8 +5605,8 @@
         </w:pict>
       </w:r>
     </w:p>
-    <w:bookmarkEnd w:id="85"/>
-    <w:bookmarkStart w:id="86" w:name="X6d4c1f2c18bb7f598d1d0b8fb22f76045921b40"/>
+    <w:bookmarkEnd w:id="97"/>
+    <w:bookmarkStart w:id="98" w:name="X6d4c1f2c18bb7f598d1d0b8fb22f76045921b40"/>
     <w:p>
       <w:pPr>
         <w:pStyle w:val="Heading2"/>
@@ -5481,7 +5692,7 @@
         <w:pStyle w:val="Compact"/>
         <w:numPr>
           <w:ilvl w:val="0"/>
-          <w:numId w:val="1026"/>
+          <w:numId w:val="1027"/>
         </w:numPr>
       </w:pPr>
       <w:r>
@@ -5503,7 +5714,7 @@
         <w:pStyle w:val="Compact"/>
         <w:numPr>
           <w:ilvl w:val="0"/>
-          <w:numId w:val="1026"/>
+          <w:numId w:val="1027"/>
         </w:numPr>
       </w:pPr>
       <w:r>
@@ -5520,8 +5731,8 @@
         <w:t xml:space="preserve">how to use it responsibly</w:t>
       </w:r>
     </w:p>
-    <w:bookmarkEnd w:id="86"/>
-    <w:bookmarkEnd w:id="87"/>
+    <w:bookmarkEnd w:id="98"/>
+    <w:bookmarkEnd w:id="99"/>
     <w:sectPr>
       <w:footnotePr>
         <w:numRestart w:val="eachSect"/>
@@ -5928,6 +6139,9 @@
   <w:num w:numId="1026">
     <w:abstractNumId w:val="991"/>
   </w:num>
+  <w:num w:numId="1027">
+    <w:abstractNumId w:val="991"/>
+  </w:num>
 </w:numbering>
 </file>
 
@@ -5936,10 +6150,10 @@
   <w:docDefaults>
     <w:rPrDefault>
       <w:rPr>
-        <w:rFonts w:asciiTheme="minorHAnsi" w:cstheme="minorBidi" w:eastAsiaTheme="minorEastAsia" w:hAnsiTheme="minorHAnsi"/>
+        <w:rFonts w:asciiTheme="minorHAnsi" w:cstheme="minorBidi" w:eastAsiaTheme="minorHAnsi" w:hAnsiTheme="minorHAnsi"/>
         <w:sz w:val="24"/>
         <w:szCs w:val="24"/>
-        <w:lang w:bidi="ar-SA" w:eastAsia="zh-CN" w:val="en-US"/>
+        <w:lang w:bidi="ar-SA" w:eastAsia="en-US" w:val="en-US"/>
       </w:rPr>
     </w:rPrDefault>
     <w:pPrDefault>
@@ -6480,6 +6694,13 @@
       </w:tblCellMar>
     </w:tblPr>
     <w:tblStylePr w:type="firstRow">
+      <w:tblPr>
+        <w:jc w:val="left"/>
+        <w:tblInd w:type="dxa" w:w="0"/>
+      </w:tblPr>
+      <w:trPr>
+        <w:jc w:val="left"/>
+      </w:trPr>
       <w:tcPr>
         <w:tcBorders>
           <w:bottom w:val="single"/>
@@ -6593,6 +6814,7 @@
     <w:link w:val="VerbatimChar"/>
     <w:pPr>
       <w:wordWrap w:val="off"/>
+      <w:shd w:val="clear" w:fill="f1f3f5"/>
     </w:pPr>
   </w:style>
   <w:style w:type="character" w:customStyle="1" w:styleId="KeywordTok">
@@ -6600,93 +6822,104 @@
     <w:basedOn w:val="VerbatimChar"/>
     <w:rPr>
       <w:b/>
-      <w:color w:val="007020"/>
+      <w:color w:val="003b4f"/>
+      <w:shd w:val="clear" w:fill="f1f3f5"/>
     </w:rPr>
   </w:style>
   <w:style w:type="character" w:customStyle="1" w:styleId="DataTypeTok">
     <w:name w:val="DataTypeTok"/>
     <w:basedOn w:val="VerbatimChar"/>
     <w:rPr>
-      <w:color w:val="902000"/>
+      <w:color w:val="ad0000"/>
+      <w:shd w:val="clear" w:fill="f1f3f5"/>
     </w:rPr>
   </w:style>
   <w:style w:type="character" w:customStyle="1" w:styleId="DecValTok">
     <w:name w:val="DecValTok"/>
     <w:basedOn w:val="VerbatimChar"/>
     <w:rPr>
-      <w:color w:val="40a070"/>
+      <w:color w:val="ad0000"/>
+      <w:shd w:val="clear" w:fill="f1f3f5"/>
     </w:rPr>
   </w:style>
   <w:style w:type="character" w:customStyle="1" w:styleId="BaseNTok">
     <w:name w:val="BaseNTok"/>
     <w:basedOn w:val="VerbatimChar"/>
     <w:rPr>
-      <w:color w:val="40a070"/>
+      <w:color w:val="ad0000"/>
+      <w:shd w:val="clear" w:fill="f1f3f5"/>
     </w:rPr>
   </w:style>
   <w:style w:type="character" w:customStyle="1" w:styleId="FloatTok">
     <w:name w:val="FloatTok"/>
     <w:basedOn w:val="VerbatimChar"/>
     <w:rPr>
-      <w:color w:val="40a070"/>
+      <w:color w:val="ad0000"/>
+      <w:shd w:val="clear" w:fill="f1f3f5"/>
     </w:rPr>
   </w:style>
   <w:style w:type="character" w:customStyle="1" w:styleId="ConstantTok">
     <w:name w:val="ConstantTok"/>
     <w:basedOn w:val="VerbatimChar"/>
     <w:rPr>
-      <w:color w:val="880000"/>
+      <w:color w:val="8f5902"/>
+      <w:shd w:val="clear" w:fill="f1f3f5"/>
     </w:rPr>
   </w:style>
   <w:style w:type="character" w:customStyle="1" w:styleId="CharTok">
     <w:name w:val="CharTok"/>
     <w:basedOn w:val="VerbatimChar"/>
     <w:rPr>
-      <w:color w:val="4070a0"/>
+      <w:color w:val="20794d"/>
+      <w:shd w:val="clear" w:fill="f1f3f5"/>
     </w:rPr>
   </w:style>
   <w:style w:type="character" w:customStyle="1" w:styleId="SpecialCharTok">
     <w:name w:val="SpecialCharTok"/>
     <w:basedOn w:val="VerbatimChar"/>
     <w:rPr>
-      <w:color w:val="4070a0"/>
+      <w:color w:val="5e5e5e"/>
+      <w:shd w:val="clear" w:fill="f1f3f5"/>
     </w:rPr>
   </w:style>
   <w:style w:type="character" w:customStyle="1" w:styleId="StringTok">
     <w:name w:val="StringTok"/>
     <w:basedOn w:val="VerbatimChar"/>
     <w:rPr>
-      <w:color w:val="4070a0"/>
+      <w:color w:val="20794d"/>
+      <w:shd w:val="clear" w:fill="f1f3f5"/>
     </w:rPr>
   </w:style>
   <w:style w:type="character" w:customStyle="1" w:styleId="VerbatimStringTok">
     <w:name w:val="VerbatimStringTok"/>
     <w:basedOn w:val="VerbatimChar"/>
     <w:rPr>
-      <w:color w:val="4070a0"/>
+      <w:color w:val="20794d"/>
+      <w:shd w:val="clear" w:fill="f1f3f5"/>
     </w:rPr>
   </w:style>
   <w:style w:type="character" w:customStyle="1" w:styleId="SpecialStringTok">
     <w:name w:val="SpecialStringTok"/>
     <w:basedOn w:val="VerbatimChar"/>
     <w:rPr>
-      <w:color w:val="bb6688"/>
+      <w:color w:val="20794d"/>
+      <w:shd w:val="clear" w:fill="f1f3f5"/>
     </w:rPr>
   </w:style>
   <w:style w:type="character" w:customStyle="1" w:styleId="ImportTok">
     <w:name w:val="ImportTok"/>
     <w:basedOn w:val="VerbatimChar"/>
     <w:rPr>
-      <w:b/>
-      <w:color w:val="008000"/>
+      <w:color w:val="00769e"/>
+      <w:shd w:val="clear" w:fill="f1f3f5"/>
     </w:rPr>
   </w:style>
   <w:style w:type="character" w:customStyle="1" w:styleId="CommentTok">
     <w:name w:val="CommentTok"/>
     <w:basedOn w:val="VerbatimChar"/>
     <w:rPr>
-      <w:i/>
-      <w:color w:val="60a0b0"/>
+      <w:color w:val="5e5e5e"/>
+      <w:shd w:val="clear" w:fill="f1f3f5"/>
     </w:rPr>
   </w:style>
   <w:style w:type="character" w:customStyle="1" w:styleId="DocumentationTok">
@@ -6694,46 +6927,49 @@
     <w:basedOn w:val="VerbatimChar"/>
     <w:rPr>
       <w:i/>
-      <w:color w:val="ba2121"/>
+      <w:color w:val="5e5e5e"/>
+      <w:shd w:val="clear" w:fill="f1f3f5"/>
     </w:rPr>
   </w:style>
   <w:style w:type="character" w:customStyle="1" w:styleId="AnnotationTok">
     <w:name w:val="AnnotationTok"/>
     <w:basedOn w:val="VerbatimChar"/>
     <w:rPr>
-      <w:b/>
-      <w:i/>
-      <w:color w:val="60a0b0"/>
+      <w:color w:val="5e5e5e"/>
+      <w:shd w:val="clear" w:fill="f1f3f5"/>
     </w:rPr>
   </w:style>
   <w:style w:type="character" w:customStyle="1" w:styleId="CommentVarTok">
     <w:name w:val="CommentVarTok"/>
     <w:basedOn w:val="VerbatimChar"/>
     <w:rPr>
-      <w:b/>
       <w:i/>
-      <w:color w:val="60a0b0"/>
+      <w:color w:val="5e5e5e"/>
+      <w:shd w:val="clear" w:fill="f1f3f5"/>
     </w:rPr>
   </w:style>
   <w:style w:type="character" w:customStyle="1" w:styleId="OtherTok">
     <w:name w:val="OtherTok"/>
     <w:basedOn w:val="VerbatimChar"/>
     <w:rPr>
-      <w:color w:val="007020"/>
+      <w:color w:val="003b4f"/>
+      <w:shd w:val="clear" w:fill="f1f3f5"/>
     </w:rPr>
   </w:style>
   <w:style w:type="character" w:customStyle="1" w:styleId="FunctionTok">
     <w:name w:val="FunctionTok"/>
     <w:basedOn w:val="VerbatimChar"/>
     <w:rPr>
-      <w:color w:val="06287e"/>
+      <w:color w:val="4758ab"/>
+      <w:shd w:val="clear" w:fill="f1f3f5"/>
     </w:rPr>
   </w:style>
   <w:style w:type="character" w:customStyle="1" w:styleId="VariableTok">
     <w:name w:val="VariableTok"/>
     <w:basedOn w:val="VerbatimChar"/>
     <w:rPr>
-      <w:color w:val="19177c"/>
+      <w:color w:val="111111"/>
+      <w:shd w:val="clear" w:fill="f1f3f5"/>
     </w:rPr>
   </w:style>
   <w:style w:type="character" w:customStyle="1" w:styleId="ControlFlowTok">
@@ -6741,85 +6977,98 @@
     <w:basedOn w:val="VerbatimChar"/>
     <w:rPr>
       <w:b/>
-      <w:color w:val="007020"/>
+      <w:color w:val="003b4f"/>
+      <w:shd w:val="clear" w:fill="f1f3f5"/>
     </w:rPr>
   </w:style>
   <w:style w:type="character" w:customStyle="1" w:styleId="OperatorTok">
     <w:name w:val="OperatorTok"/>
     <w:basedOn w:val="VerbatimChar"/>
     <w:rPr>
-      <w:color w:val="666666"/>
+      <w:color w:val="5e5e5e"/>
+      <w:shd w:val="clear" w:fill="f1f3f5"/>
     </w:rPr>
   </w:style>
   <w:style w:type="character" w:customStyle="1" w:styleId="BuiltInTok">
     <w:name w:val="BuiltInTok"/>
     <w:basedOn w:val="VerbatimChar"/>
     <w:rPr>
-      <w:color w:val="008000"/>
+      <w:color w:val="003b4f"/>
+      <w:shd w:val="clear" w:fill="f1f3f5"/>
     </w:rPr>
   </w:style>
   <w:style w:type="character" w:customStyle="1" w:styleId="ExtensionTok">
     <w:name w:val="ExtensionTok"/>
     <w:basedOn w:val="VerbatimChar"/>
-    <w:rPr/>
+    <w:rPr>
+      <w:color w:val="003b4f"/>
+      <w:shd w:val="clear" w:fill="f1f3f5"/>
+    </w:rPr>
   </w:style>
   <w:style w:type="character" w:customStyle="1" w:styleId="PreprocessorTok">
     <w:name w:val="PreprocessorTok"/>
     <w:basedOn w:val="VerbatimChar"/>
     <w:rPr>
-      <w:color w:val="bc7a00"/>
+      <w:color w:val="ad0000"/>
+      <w:shd w:val="clear" w:fill="f1f3f5"/>
     </w:rPr>
   </w:style>
   <w:style w:type="character" w:customStyle="1" w:styleId="AttributeTok">
     <w:name w:val="AttributeTok"/>
     <w:basedOn w:val="VerbatimChar"/>
     <w:rPr>
-      <w:color w:val="7d9029"/>
+      <w:color w:val="657422"/>
+      <w:shd w:val="clear" w:fill="f1f3f5"/>
     </w:rPr>
   </w:style>
   <w:style w:type="character" w:customStyle="1" w:styleId="RegionMarkerTok">
     <w:name w:val="RegionMarkerTok"/>
     <w:basedOn w:val="VerbatimChar"/>
-    <w:rPr/>
+    <w:rPr>
+      <w:color w:val="003b4f"/>
+      <w:shd w:val="clear" w:fill="f1f3f5"/>
+    </w:rPr>
   </w:style>
   <w:style w:type="character" w:customStyle="1" w:styleId="InformationTok">
     <w:name w:val="InformationTok"/>
     <w:basedOn w:val="VerbatimChar"/>
     <w:rPr>
-      <w:b/>
-      <w:i/>
-      <w:color w:val="60a0b0"/>
+      <w:color w:val="5e5e5e"/>
+      <w:shd w:val="clear" w:fill="f1f3f5"/>
     </w:rPr>
   </w:style>
   <w:style w:type="character" w:customStyle="1" w:styleId="WarningTok">
     <w:name w:val="WarningTok"/>
     <w:basedOn w:val="VerbatimChar"/>
     <w:rPr>
-      <w:b/>
       <w:i/>
-      <w:color w:val="60a0b0"/>
+      <w:color w:val="5e5e5e"/>
+      <w:shd w:val="clear" w:fill="f1f3f5"/>
     </w:rPr>
   </w:style>
   <w:style w:type="character" w:customStyle="1" w:styleId="AlertTok">
     <w:name w:val="AlertTok"/>
     <w:basedOn w:val="VerbatimChar"/>
     <w:rPr>
-      <w:b/>
-      <w:color w:val="ff0000"/>
+      <w:color w:val="ad0000"/>
+      <w:shd w:val="clear" w:fill="f1f3f5"/>
     </w:rPr>
   </w:style>
   <w:style w:type="character" w:customStyle="1" w:styleId="ErrorTok">
     <w:name w:val="ErrorTok"/>
     <w:basedOn w:val="VerbatimChar"/>
     <w:rPr>
-      <w:b/>
-      <w:color w:val="ff0000"/>
+      <w:color w:val="ad0000"/>
+      <w:shd w:val="clear" w:fill="f1f3f5"/>
     </w:rPr>
   </w:style>
   <w:style w:type="character" w:customStyle="1" w:styleId="NormalTok">
     <w:name w:val="NormalTok"/>
     <w:basedOn w:val="VerbatimChar"/>
-    <w:rPr/>
+    <w:rPr>
+      <w:color w:val="003b4f"/>
+      <w:shd w:val="clear" w:fill="f1f3f5"/>
+    </w:rPr>
   </w:style>
 </w:styles>
 </file>

</xml_diff>

<commit_message>
v1.12.0: design intent metadata, explain updates, and handbook revisions
</commit_message>
<xml_diff>
--- a/docs/handbook/course-engine-design-rationale.docx
+++ b/docs/handbook/course-engine-design-rationale.docx
@@ -2,7 +2,7 @@
 <file path=word/document.xml><?xml version="1.0" encoding="utf-8"?>
 <w:document xmlns:w="http://schemas.openxmlformats.org/wordprocessingml/2006/main" xmlns:m="http://schemas.openxmlformats.org/officeDocument/2006/math" xmlns:r="http://schemas.openxmlformats.org/officeDocument/2006/relationships" xmlns:o="urn:schemas-microsoft-com:office:office" xmlns:v="urn:schemas-microsoft-com:vml" xmlns:w10="urn:schemas-microsoft-com:office:word" xmlns:a="http://schemas.openxmlformats.org/drawingml/2006/main" xmlns:pic="http://schemas.openxmlformats.org/drawingml/2006/picture" xmlns:wp="http://schemas.openxmlformats.org/drawingml/2006/wordprocessingDrawing">
   <w:body>
-    <w:bookmarkStart w:id="99" w:name="Xbc6fb86179f62c8719ff0d3bf2a0664b0de389e"/>
+    <w:bookmarkStart w:id="101" w:name="Xbc6fb86179f62c8719ff0d3bf2a0664b0de389e"/>
     <w:p>
       <w:pPr>
         <w:pStyle w:val="Heading1"/>
@@ -1654,6 +1654,79 @@
         <w:t xml:space="preserve">.</w:t>
       </w:r>
     </w:p>
+    <w:p>
+      <w:pPr>
+        <w:pStyle w:val="BodyText"/>
+      </w:pPr>
+      <w:r>
+        <w:t xml:space="preserve">From</w:t>
+      </w:r>
+      <w:r>
+        <w:t xml:space="preserve"> </w:t>
+      </w:r>
+      <w:r>
+        <w:rPr>
+          <w:b/>
+          <w:bCs/>
+        </w:rPr>
+        <w:t xml:space="preserve">v1.12</w:t>
+      </w:r>
+      <w:r>
+        <w:t xml:space="preserve">, this</w:t>
+      </w:r>
+      <w:r>
+        <w:t xml:space="preserve"> </w:t>
+      </w:r>
+      <w:r>
+        <w:t xml:space="preserve">“hold intent together”</w:t>
+      </w:r>
+      <w:r>
+        <w:t xml:space="preserve"> </w:t>
+      </w:r>
+      <w:r>
+        <w:t xml:space="preserve">requirement is supported directly through an optional</w:t>
+      </w:r>
+      <w:r>
+        <w:t xml:space="preserve"> </w:t>
+      </w:r>
+      <w:r>
+        <w:rPr>
+          <w:rStyle w:val="VerbatimChar"/>
+        </w:rPr>
+        <w:t xml:space="preserve">design_intent</w:t>
+      </w:r>
+      <w:r>
+        <w:t xml:space="preserve"> </w:t>
+      </w:r>
+      <w:r>
+        <w:t xml:space="preserve">block in</w:t>
+      </w:r>
+      <w:r>
+        <w:t xml:space="preserve"> </w:t>
+      </w:r>
+      <w:r>
+        <w:rPr>
+          <w:rStyle w:val="VerbatimChar"/>
+        </w:rPr>
+        <w:t xml:space="preserve">course.yml</w:t>
+      </w:r>
+      <w:r>
+        <w:t xml:space="preserve">. This provides a stable, inspectable place to record rationale, AI positioning/boundaries, and governance context as</w:t>
+      </w:r>
+      <w:r>
+        <w:t xml:space="preserve"> </w:t>
+      </w:r>
+      <w:r>
+        <w:rPr>
+          <w:b/>
+          <w:bCs/>
+        </w:rPr>
+        <w:t xml:space="preserve">informational metadata</w:t>
+      </w:r>
+      <w:r>
+        <w:t xml:space="preserve">, without turning intent into enforcement.</w:t>
+      </w:r>
+    </w:p>
     <w:bookmarkEnd w:id="37"/>
     <w:bookmarkStart w:id="38" w:name="summary-of-the-design-problem"/>
     <w:p>
@@ -2094,7 +2167,78 @@
       </w:r>
     </w:p>
     <w:bookmarkEnd w:id="43"/>
-    <w:bookmarkStart w:id="44" w:name="transparency-over-seamlessness"/>
+    <w:bookmarkStart w:id="44" w:name="a.-intent-must-be-inspectable-v1.12"/>
+    <w:p>
+      <w:pPr>
+        <w:pStyle w:val="Heading2"/>
+      </w:pPr>
+      <w:r>
+        <w:rPr>
+          <w:b/>
+          <w:bCs/>
+        </w:rPr>
+        <w:t xml:space="preserve">19A. Intent Must Be Inspectable (v1.12+)</w:t>
+      </w:r>
+    </w:p>
+    <w:p>
+      <w:pPr>
+        <w:pStyle w:val="FirstParagraph"/>
+      </w:pPr>
+      <w:r>
+        <w:t xml:space="preserve">A recurring governance failure mode in AI-supported course design is that intent exists only in tacit knowledge or transient prompts.</w:t>
+      </w:r>
+    </w:p>
+    <w:p>
+      <w:pPr>
+        <w:pStyle w:val="BodyText"/>
+      </w:pPr>
+      <w:r>
+        <w:t xml:space="preserve">From</w:t>
+      </w:r>
+      <w:r>
+        <w:t xml:space="preserve"> </w:t>
+      </w:r>
+      <w:r>
+        <w:rPr>
+          <w:b/>
+          <w:bCs/>
+        </w:rPr>
+        <w:t xml:space="preserve">v1.12</w:t>
+      </w:r>
+      <w:r>
+        <w:t xml:space="preserve">, the Course Engine supports an optional</w:t>
+      </w:r>
+      <w:r>
+        <w:t xml:space="preserve"> </w:t>
+      </w:r>
+      <w:r>
+        <w:rPr>
+          <w:rStyle w:val="VerbatimChar"/>
+        </w:rPr>
+        <w:t xml:space="preserve">design_intent</w:t>
+      </w:r>
+      <w:r>
+        <w:t xml:space="preserve"> </w:t>
+      </w:r>
+      <w:r>
+        <w:t xml:space="preserve">block to make rationale, AI positioning, and review context</w:t>
+      </w:r>
+      <w:r>
+        <w:t xml:space="preserve"> </w:t>
+      </w:r>
+      <w:r>
+        <w:rPr>
+          <w:b/>
+          <w:bCs/>
+        </w:rPr>
+        <w:t xml:space="preserve">explicit and inspectable</w:t>
+      </w:r>
+      <w:r>
+        <w:t xml:space="preserve">. This is a governance signal, not a compliance mechanism: it records author intent without asserting quality, correctness, or approval.</w:t>
+      </w:r>
+    </w:p>
+    <w:bookmarkEnd w:id="44"/>
+    <w:bookmarkStart w:id="45" w:name="transparency-over-seamlessness"/>
     <w:p>
       <w:pPr>
         <w:pStyle w:val="Heading2"/>
@@ -2200,8 +2344,8 @@
         <w:t xml:space="preserve">The assumption is that friction can be productive when it supports understanding, review, and accountability.</w:t>
       </w:r>
     </w:p>
-    <w:bookmarkEnd w:id="44"/>
-    <w:bookmarkStart w:id="45" w:name="capability-before-tooling"/>
+    <w:bookmarkEnd w:id="45"/>
+    <w:bookmarkStart w:id="46" w:name="capability-before-tooling"/>
     <w:p>
       <w:pPr>
         <w:pStyle w:val="Heading2"/>
@@ -2251,8 +2395,8 @@
         <w:t xml:space="preserve">This principle aligns directly with a capability-driven approach to system design and explains why the Course Engine is framed as infrastructure rather than as an authoring tool.</w:t>
       </w:r>
     </w:p>
-    <w:bookmarkEnd w:id="45"/>
-    <w:bookmarkStart w:id="46" w:name="governance-as-a-design-requirement"/>
+    <w:bookmarkEnd w:id="46"/>
+    <w:bookmarkStart w:id="47" w:name="governance-as-a-design-requirement"/>
     <w:p>
       <w:pPr>
         <w:pStyle w:val="Heading2"/>
@@ -2302,8 +2446,67 @@
         <w:t xml:space="preserve">As a result, features such as metadata generation, reporting, and validation were designed to support inspection rather than enforcement. Governance is supported by making information available, not by automating approval.</w:t>
       </w:r>
     </w:p>
-    <w:bookmarkEnd w:id="46"/>
-    <w:bookmarkStart w:id="47" w:name="non-destructive-defaults"/>
+    <w:p>
+      <w:pPr>
+        <w:pStyle w:val="BodyText"/>
+      </w:pPr>
+      <w:r>
+        <w:t xml:space="preserve">In</w:t>
+      </w:r>
+      <w:r>
+        <w:t xml:space="preserve"> </w:t>
+      </w:r>
+      <w:r>
+        <w:rPr>
+          <w:b/>
+          <w:bCs/>
+        </w:rPr>
+        <w:t xml:space="preserve">v1.12</w:t>
+      </w:r>
+      <w:r>
+        <w:t xml:space="preserve">, this governance stance is extended to</w:t>
+      </w:r>
+      <w:r>
+        <w:t xml:space="preserve"> </w:t>
+      </w:r>
+      <w:r>
+        <w:rPr>
+          <w:i/>
+          <w:iCs/>
+        </w:rPr>
+        <w:t xml:space="preserve">rationale itself</w:t>
+      </w:r>
+      <w:r>
+        <w:t xml:space="preserve">: authors can record declared</w:t>
+      </w:r>
+      <w:r>
+        <w:t xml:space="preserve"> </w:t>
+      </w:r>
+      <w:r>
+        <w:rPr>
+          <w:b/>
+          <w:bCs/>
+        </w:rPr>
+        <w:t xml:space="preserve">design intent</w:t>
+      </w:r>
+      <w:r>
+        <w:t xml:space="preserve"> </w:t>
+      </w:r>
+      <w:r>
+        <w:t xml:space="preserve">(why the course is structured and positioned as it is, including AI boundaries) in a way that is inspectable and durable, without being evaluated as</w:t>
+      </w:r>
+      <w:r>
+        <w:t xml:space="preserve"> </w:t>
+      </w:r>
+      <w:r>
+        <w:t xml:space="preserve">“correct”</w:t>
+      </w:r>
+      <w:r>
+        <w:t xml:space="preserve">.</w:t>
+      </w:r>
+    </w:p>
+    <w:bookmarkEnd w:id="47"/>
+    <w:bookmarkStart w:id="48" w:name="non-destructive-defaults"/>
     <w:p>
       <w:pPr>
         <w:pStyle w:val="Heading2"/>
@@ -2397,8 +2600,8 @@
         <w:t xml:space="preserve">The system is designed to support cautious progress rather than rapid but brittle iteration.</w:t>
       </w:r>
     </w:p>
-    <w:bookmarkEnd w:id="47"/>
-    <w:bookmarkStart w:id="48" w:name="separation-of-concerns"/>
+    <w:bookmarkEnd w:id="48"/>
+    <w:bookmarkStart w:id="49" w:name="separation-of-concerns"/>
     <w:p>
       <w:pPr>
         <w:pStyle w:val="Heading2"/>
@@ -2447,8 +2650,8 @@
         <w:t xml:space="preserve">The Course Engine positions itself strictly in the tooling layer. It supports frameworks and methods, but it does not embed them or enforce them. This separation allows each layer to evolve independently without conflating judgement with implementation.</w:t>
       </w:r>
     </w:p>
-    <w:bookmarkEnd w:id="48"/>
-    <w:bookmarkStart w:id="49" w:name="explicit-non-goals"/>
+    <w:bookmarkEnd w:id="49"/>
+    <w:bookmarkStart w:id="50" w:name="explicit-non-goals"/>
     <w:p>
       <w:pPr>
         <w:pStyle w:val="Heading2"/>
@@ -2558,8 +2761,8 @@
         <w:t xml:space="preserve">These non-goals were treated as important as the goals themselves. Features that moved the system toward these roles were deliberately excluded.</w:t>
       </w:r>
     </w:p>
-    <w:bookmarkEnd w:id="49"/>
-    <w:bookmarkStart w:id="50" w:name="principles-as-a-guard-against-drift"/>
+    <w:bookmarkEnd w:id="50"/>
+    <w:bookmarkStart w:id="51" w:name="principles-as-a-guard-against-drift"/>
     <w:p>
       <w:pPr>
         <w:pStyle w:val="Heading2"/>
@@ -2622,8 +2825,8 @@
         <w:t xml:space="preserve">.</w:t>
       </w:r>
     </w:p>
-    <w:bookmarkEnd w:id="50"/>
-    <w:bookmarkStart w:id="51" w:name="stage-3-summary"/>
+    <w:bookmarkEnd w:id="51"/>
+    <w:bookmarkStart w:id="52" w:name="stage-3-summary"/>
     <w:p>
       <w:pPr>
         <w:pStyle w:val="Heading2"/>
@@ -2683,8 +2886,8 @@
         </w:pict>
       </w:r>
     </w:p>
-    <w:bookmarkEnd w:id="51"/>
-    <w:bookmarkStart w:id="52" w:name="X2c00d6075dcc01b54172b8d4b46b835fcb5915b"/>
+    <w:bookmarkEnd w:id="52"/>
+    <w:bookmarkStart w:id="53" w:name="X2c00d6075dcc01b54172b8d4b46b835fcb5915b"/>
     <w:p>
       <w:pPr>
         <w:pStyle w:val="Heading2"/>
@@ -2709,8 +2912,8 @@
         <w:t xml:space="preserve">How design commitments shaped concrete system decisions</w:t>
       </w:r>
     </w:p>
-    <w:bookmarkEnd w:id="52"/>
-    <w:bookmarkStart w:id="53" w:name="X5da56b18ce2af2d646ebdbf4e2131ffd70fe252"/>
+    <w:bookmarkEnd w:id="53"/>
+    <w:bookmarkStart w:id="54" w:name="X5da56b18ce2af2d646ebdbf4e2131ffd70fe252"/>
     <w:p>
       <w:pPr>
         <w:pStyle w:val="Heading2"/>
@@ -2763,8 +2966,8 @@
         <w:t xml:space="preserve">within the system.</w:t>
       </w:r>
     </w:p>
-    <w:bookmarkEnd w:id="53"/>
-    <w:bookmarkStart w:id="54" w:name="X1d948820ce1446b77dc4fd9f46df8539a691502"/>
+    <w:bookmarkEnd w:id="54"/>
+    <w:bookmarkStart w:id="55" w:name="X1d948820ce1446b77dc4fd9f46df8539a691502"/>
     <w:p>
       <w:pPr>
         <w:pStyle w:val="Heading2"/>
@@ -2836,8 +3039,8 @@
         <w:t xml:space="preserve">The course specification becomes a shared object that can be reviewed, versioned, and discussed independently of any particular output. This supports collaboration, accountability, and long-term maintenance.</w:t>
       </w:r>
     </w:p>
-    <w:bookmarkEnd w:id="54"/>
-    <w:bookmarkStart w:id="55" w:name="X5c0a6a326f0e09ed74e2a9929c5d87950403465"/>
+    <w:bookmarkEnd w:id="55"/>
+    <w:bookmarkStart w:id="56" w:name="X5c0a6a326f0e09ed74e2a9929c5d87950403465"/>
     <w:p>
       <w:pPr>
         <w:pStyle w:val="Heading2"/>
@@ -2874,8 +3077,8 @@
         <w:t xml:space="preserve">Architecturally, this avoids collapsing multiple decisions into a single opaque operation. Each phase can be understood, repeated, or revisited in isolation.</w:t>
       </w:r>
     </w:p>
-    <w:bookmarkEnd w:id="55"/>
-    <w:bookmarkStart w:id="56" w:name="X4ae96eb91351667f905fce4ce6e1cfd60e4693d"/>
+    <w:bookmarkEnd w:id="56"/>
+    <w:bookmarkStart w:id="57" w:name="X4ae96eb91351667f905fce4ce6e1cfd60e4693d"/>
     <w:p>
       <w:pPr>
         <w:pStyle w:val="Heading2"/>
@@ -2921,8 +3124,8 @@
         <w:t xml:space="preserve">This design choice follows directly from the principles of transparency and governance-as-design. The manifest is not an optimisation; it is evidence.</w:t>
       </w:r>
     </w:p>
-    <w:bookmarkEnd w:id="56"/>
-    <w:bookmarkStart w:id="57" w:name="X9fe80ae2af7268d4946aeffbde03c2fcd3b867d"/>
+    <w:bookmarkEnd w:id="57"/>
+    <w:bookmarkStart w:id="58" w:name="X9fe80ae2af7268d4946aeffbde03c2fcd3b867d"/>
     <w:p>
       <w:pPr>
         <w:pStyle w:val="Heading2"/>
@@ -3064,8 +3267,8 @@
         <w:t xml:space="preserve">This extension demonstrates how the Course Engine can evolve authoring flexibility while preserving its foundational principles.</w:t>
       </w:r>
     </w:p>
-    <w:bookmarkEnd w:id="57"/>
-    <w:bookmarkStart w:id="58" w:name="b.-fail-fast-authoring-guardrails-v1.6"/>
+    <w:bookmarkEnd w:id="58"/>
+    <w:bookmarkStart w:id="59" w:name="b.-fail-fast-authoring-guardrails-v1.6"/>
     <w:p>
       <w:pPr>
         <w:pStyle w:val="Heading2"/>
@@ -3180,340 +3383,74 @@
         <w:t xml:space="preserve">The system’s bias is toward clear failure with explanation, rather than permissive behaviour that produces hard-to-trace outcomes.</w:t>
       </w:r>
     </w:p>
-    <w:bookmarkEnd w:id="58"/>
-    <w:bookmarkStart w:id="59" w:name="X934014c948bd2d529530f815bf76cdbef182c97"/>
-    <w:p>
-      <w:pPr>
-        <w:pStyle w:val="Heading2"/>
-      </w:pPr>
-      <w:r>
-        <w:rPr>
-          <w:b/>
-          <w:bCs/>
-        </w:rPr>
-        <w:t xml:space="preserve">31. Informational Capability Mapping by Design</w:t>
-      </w:r>
-    </w:p>
-    <w:p>
-      <w:pPr>
-        <w:pStyle w:val="FirstParagraph"/>
-      </w:pPr>
-      <w:r>
-        <w:t xml:space="preserve">Capability mapping was implemented as</w:t>
-      </w:r>
-      <w:r>
-        <w:t xml:space="preserve"> </w:t>
-      </w:r>
-      <w:r>
-        <w:rPr>
-          <w:b/>
-          <w:bCs/>
-        </w:rPr>
-        <w:t xml:space="preserve">informational metadata</w:t>
-      </w:r>
-      <w:r>
-        <w:t xml:space="preserve">, not as an enforcement mechanism.</w:t>
-      </w:r>
-    </w:p>
-    <w:p>
-      <w:pPr>
-        <w:pStyle w:val="BodyText"/>
-      </w:pPr>
-      <w:r>
-        <w:t xml:space="preserve">Architecturally, this meant designing capability declarations to be read, reported, and validated for presence and traceability, without allowing them to block builds or infer quality.</w:t>
-      </w:r>
-    </w:p>
-    <w:p>
-      <w:pPr>
-        <w:pStyle w:val="BodyText"/>
-      </w:pPr>
-      <w:r>
-        <w:t xml:space="preserve">This reflects a deliberate refusal to collapse complex judgement into automated scoring. The system supports visibility and discussion, but it does not claim authority over what constitutes sufficient or appropriate capability development.</w:t>
-      </w:r>
-    </w:p>
     <w:bookmarkEnd w:id="59"/>
-    <w:bookmarkStart w:id="60" w:name="Xb48ef3f5f52eefd53b50ca9260ec48cc4adf67e"/>
-    <w:p>
-      <w:pPr>
-        <w:pStyle w:val="Heading2"/>
-      </w:pPr>
-      <w:r>
-        <w:rPr>
-          <w:b/>
-          <w:bCs/>
-        </w:rPr>
-        <w:t xml:space="preserve">31A. Two Layers of Governance Signalling: Alignment vs Defensibility (v1.6)</w:t>
-      </w:r>
-    </w:p>
-    <w:p>
-      <w:pPr>
-        <w:pStyle w:val="FirstParagraph"/>
-      </w:pPr>
-      <w:r>
-        <w:t xml:space="preserve">The Course Engine supports</w:t>
-      </w:r>
-      <w:r>
-        <w:t xml:space="preserve"> </w:t>
-      </w:r>
-      <w:r>
-        <w:rPr>
-          <w:b/>
-          <w:bCs/>
-        </w:rPr>
-        <w:t xml:space="preserve">two distinct layers</w:t>
-      </w:r>
-      <w:r>
-        <w:t xml:space="preserve"> </w:t>
-      </w:r>
-      <w:r>
-        <w:t xml:space="preserve">of governance signalling:</w:t>
-      </w:r>
-    </w:p>
-    <w:p>
-      <w:pPr>
-        <w:numPr>
-          <w:ilvl w:val="0"/>
-          <w:numId w:val="1016"/>
-        </w:numPr>
-      </w:pPr>
-      <w:r>
-        <w:rPr>
-          <w:b/>
-          <w:bCs/>
-        </w:rPr>
-        <w:t xml:space="preserve">Declared alignment</w:t>
-      </w:r>
-      <w:r>
-        <w:t xml:space="preserve"> </w:t>
-      </w:r>
-      <w:r>
-        <w:t xml:space="preserve">(</w:t>
+    <w:bookmarkStart w:id="60" w:name="X234d5b963e2f3ff7adf78091e0d5808cd88a92c"/>
+    <w:p>
+      <w:pPr>
+        <w:pStyle w:val="Heading2"/>
+      </w:pPr>
+      <w:r>
+        <w:rPr>
+          <w:b/>
+          <w:bCs/>
+        </w:rPr>
+        <w:t xml:space="preserve">30C. Design Intent as Manifest-Backed Metadata (v1.12)</w:t>
+      </w:r>
+    </w:p>
+    <w:p>
+      <w:pPr>
+        <w:pStyle w:val="FirstParagraph"/>
+      </w:pPr>
+      <w:r>
+        <w:t xml:space="preserve">In</w:t>
+      </w:r>
+      <w:r>
+        <w:t xml:space="preserve"> </w:t>
+      </w:r>
+      <w:r>
+        <w:rPr>
+          <w:b/>
+          <w:bCs/>
+        </w:rPr>
+        <w:t xml:space="preserve">v1.12</w:t>
+      </w:r>
+      <w:r>
+        <w:t xml:space="preserve">, the Course Engine introduced support for an optional</w:t>
+      </w:r>
+      <w:r>
+        <w:t xml:space="preserve"> </w:t>
       </w:r>
       <w:r>
         <w:rPr>
           <w:rStyle w:val="VerbatimChar"/>
         </w:rPr>
-        <w:t xml:space="preserve">framework_alignment</w:t>
-      </w:r>
-      <w:r>
-        <w:t xml:space="preserve">)</w:t>
-      </w:r>
-      <w:r>
-        <w:br/>
-      </w:r>
-      <w:r>
-        <w:t xml:space="preserve">A human declaration that a course references a framework and domains. This is useful for orientation, inventory, and high-level reporting.</w:t>
-      </w:r>
-    </w:p>
-    <w:p>
-      <w:pPr>
-        <w:numPr>
-          <w:ilvl w:val="0"/>
-          <w:numId w:val="1016"/>
-        </w:numPr>
-      </w:pPr>
-      <w:r>
-        <w:rPr>
-          <w:b/>
-          <w:bCs/>
-        </w:rPr>
-        <w:t xml:space="preserve">Defensible mapping evidence</w:t>
-      </w:r>
-      <w:r>
-        <w:t xml:space="preserve"> </w:t>
-      </w:r>
-      <w:r>
-        <w:t xml:space="preserve">(</w:t>
+        <w:t xml:space="preserve">design_intent</w:t>
+      </w:r>
+      <w:r>
+        <w:t xml:space="preserve"> </w:t>
+      </w:r>
+      <w:r>
+        <w:t xml:space="preserve">block in</w:t>
+      </w:r>
+      <w:r>
+        <w:t xml:space="preserve"> </w:t>
       </w:r>
       <w:r>
         <w:rPr>
           <w:rStyle w:val="VerbatimChar"/>
         </w:rPr>
-        <w:t xml:space="preserve">capability_mapping</w:t>
-      </w:r>
-      <w:r>
-        <w:t xml:space="preserve">)</w:t>
-      </w:r>
-      <w:r>
-        <w:br/>
-      </w:r>
-      <w:r>
-        <w:t xml:space="preserve">Structured metadata (coverage and evidence) intended to support inspectable claims and stronger governance workflows.</w:t>
-      </w:r>
-    </w:p>
-    <w:p>
-      <w:pPr>
-        <w:pStyle w:val="FirstParagraph"/>
-      </w:pPr>
-      <w:r>
-        <w:t xml:space="preserve">In v1.6, reporting was extended so that if no</w:t>
-      </w:r>
-      <w:r>
-        <w:t xml:space="preserve"> </w:t>
-      </w:r>
-      <w:r>
-        <w:rPr>
-          <w:rStyle w:val="VerbatimChar"/>
-        </w:rPr>
-        <w:t xml:space="preserve">capability_mapping</w:t>
-      </w:r>
-      <w:r>
-        <w:t xml:space="preserve"> </w:t>
-      </w:r>
-      <w:r>
-        <w:t xml:space="preserve">exists but</w:t>
-      </w:r>
-      <w:r>
-        <w:t xml:space="preserve"> </w:t>
-      </w:r>
-      <w:r>
-        <w:rPr>
-          <w:rStyle w:val="VerbatimChar"/>
-        </w:rPr>
-        <w:t xml:space="preserve">framework_alignment</w:t>
-      </w:r>
-      <w:r>
-        <w:t xml:space="preserve"> </w:t>
-      </w:r>
-      <w:r>
-        <w:t xml:space="preserve">does, the system can still produce an informative summary — without implying evidence-based coverage.</w:t>
-      </w:r>
-    </w:p>
-    <w:p>
-      <w:pPr>
-        <w:pStyle w:val="BodyText"/>
-      </w:pPr>
-      <w:r>
-        <w:t xml:space="preserve">Validation remains intentionally dependent on</w:t>
-      </w:r>
-      <w:r>
-        <w:t xml:space="preserve"> </w:t>
-      </w:r>
-      <w:r>
-        <w:rPr>
-          <w:rStyle w:val="VerbatimChar"/>
-        </w:rPr>
-        <w:t xml:space="preserve">capability_mapping</w:t>
-      </w:r>
-      <w:r>
-        <w:t xml:space="preserve">, reflecting the distinction between declaration and defensibility.</w:t>
-      </w:r>
-    </w:p>
-    <w:bookmarkEnd w:id="60"/>
-    <w:bookmarkStart w:id="61" w:name="Xb7b864cca2103a00ff323a4fb0b0fc5386ced85"/>
-    <w:p>
-      <w:pPr>
-        <w:pStyle w:val="Heading2"/>
-      </w:pPr>
-      <w:r>
-        <w:rPr>
-          <w:b/>
-          <w:bCs/>
-        </w:rPr>
-        <w:t xml:space="preserve">32. Validation as Explanation, Not Enforcement</w:t>
-      </w:r>
-    </w:p>
-    <w:p>
-      <w:pPr>
-        <w:pStyle w:val="FirstParagraph"/>
-      </w:pPr>
-      <w:r>
-        <w:t xml:space="preserve">Validation within the Course Engine was designed to support explanation rather than enforcement by default.</w:t>
-      </w:r>
-    </w:p>
-    <w:p>
-      <w:pPr>
-        <w:pStyle w:val="BodyText"/>
-      </w:pPr>
-      <w:r>
-        <w:t xml:space="preserve">Architectural decisions here include:</w:t>
-      </w:r>
-    </w:p>
-    <w:p>
-      <w:pPr>
-        <w:pStyle w:val="Compact"/>
-        <w:numPr>
-          <w:ilvl w:val="0"/>
-          <w:numId w:val="1017"/>
-        </w:numPr>
-      </w:pPr>
-      <w:r>
-        <w:t xml:space="preserve">running validation against generated artefacts rather than during generation</w:t>
-      </w:r>
-    </w:p>
-    <w:p>
-      <w:pPr>
-        <w:pStyle w:val="Compact"/>
-        <w:numPr>
-          <w:ilvl w:val="0"/>
-          <w:numId w:val="1017"/>
-        </w:numPr>
-      </w:pPr>
-      <w:r>
-        <w:t xml:space="preserve">supporting non-strict modes that report issues without failing</w:t>
-      </w:r>
-    </w:p>
-    <w:p>
-      <w:pPr>
-        <w:pStyle w:val="Compact"/>
-        <w:numPr>
-          <w:ilvl w:val="0"/>
-          <w:numId w:val="1017"/>
-        </w:numPr>
-      </w:pPr>
-      <w:r>
-        <w:t xml:space="preserve">enabling strict modes only when explicitly requested</w:t>
-      </w:r>
-    </w:p>
-    <w:p>
-      <w:pPr>
-        <w:pStyle w:val="FirstParagraph"/>
-      </w:pPr>
-      <w:r>
-        <w:t xml:space="preserve">This ensures that validation supports assurance workflows without forcing compliance models onto all users.</w:t>
-      </w:r>
-    </w:p>
-    <w:bookmarkEnd w:id="61"/>
-    <w:bookmarkStart w:id="62" w:name="Xa7a1fd1f97f55929e6da7db2b11c69f6a61e6b5"/>
-    <w:p>
-      <w:pPr>
-        <w:pStyle w:val="Heading2"/>
-      </w:pPr>
-      <w:r>
-        <w:rPr>
-          <w:b/>
-          <w:bCs/>
-        </w:rPr>
-        <w:t xml:space="preserve">33. Explain-Only Policy Resolution as a First-Class Mode</w:t>
-      </w:r>
-    </w:p>
-    <w:p>
-      <w:pPr>
-        <w:pStyle w:val="FirstParagraph"/>
-      </w:pPr>
-      <w:r>
-        <w:t xml:space="preserve">Explain-only policy resolution reflects a broader architectural commitment to transparency and separation of concerns.</w:t>
-      </w:r>
-    </w:p>
-    <w:p>
-      <w:pPr>
-        <w:pStyle w:val="BodyText"/>
-      </w:pPr>
-      <w:r>
-        <w:t xml:space="preserve">By allowing policies and profiles to be resolved and inspected</w:t>
-      </w:r>
-      <w:r>
-        <w:t xml:space="preserve"> </w:t>
-      </w:r>
-      <w:r>
-        <w:rPr>
-          <w:b/>
-          <w:bCs/>
-        </w:rPr>
-        <w:t xml:space="preserve">without requiring a built course</w:t>
-      </w:r>
-      <w:r>
-        <w:t xml:space="preserve">, the system supports governance workflows, CI checks, dashboards, and institutional review processes where</w:t>
+        <w:t xml:space="preserve">course.yml</w:t>
+      </w:r>
+      <w:r>
+        <w:t xml:space="preserve">.</w:t>
+      </w:r>
+    </w:p>
+    <w:p>
+      <w:pPr>
+        <w:pStyle w:val="BodyText"/>
+      </w:pPr>
+      <w:r>
+        <w:t xml:space="preserve">This feature extends the manifest-as-evidence approach: it allows authors to record</w:t>
       </w:r>
       <w:r>
         <w:t xml:space="preserve"> </w:t>
@@ -3523,64 +3460,459 @@
           <w:i/>
           <w:iCs/>
         </w:rPr>
-        <w:t xml:space="preserve">policy interpretation must be visible</w:t>
-      </w:r>
-      <w:r>
-        <w:t xml:space="preserve"> </w:t>
-      </w:r>
-      <w:r>
-        <w:t xml:space="preserve">without producing new artefacts.</w:t>
-      </w:r>
-    </w:p>
-    <w:p>
-      <w:pPr>
-        <w:pStyle w:val="BodyText"/>
-      </w:pPr>
-      <w:r>
-        <w:t xml:space="preserve">Architecturally, this required treating policy resolution as a distinct concern, rather than as a side effect of validation.</w:t>
+        <w:t xml:space="preserve">rationale and boundaries</w:t>
+      </w:r>
+      <w:r>
+        <w:t xml:space="preserve"> </w:t>
+      </w:r>
+      <w:r>
+        <w:t xml:space="preserve">as structured, inspectable metadata, without requiring reviewers to infer intent from the rendered content alone.</w:t>
+      </w:r>
+    </w:p>
+    <w:p>
+      <w:pPr>
+        <w:pStyle w:val="BodyText"/>
+      </w:pPr>
+      <w:r>
+        <w:t xml:space="preserve">Key architectural properties:</w:t>
+      </w:r>
+    </w:p>
+    <w:p>
+      <w:pPr>
+        <w:pStyle w:val="Compact"/>
+        <w:numPr>
+          <w:ilvl w:val="0"/>
+          <w:numId w:val="1016"/>
+        </w:numPr>
+      </w:pPr>
+      <w:r>
+        <w:rPr>
+          <w:b/>
+          <w:bCs/>
+        </w:rPr>
+        <w:t xml:space="preserve">informational only</w:t>
+      </w:r>
+      <w:r>
+        <w:t xml:space="preserve">: intent is recorded, not enforced</w:t>
+      </w:r>
+    </w:p>
+    <w:p>
+      <w:pPr>
+        <w:pStyle w:val="Compact"/>
+        <w:numPr>
+          <w:ilvl w:val="0"/>
+          <w:numId w:val="1016"/>
+        </w:numPr>
+      </w:pPr>
+      <w:r>
+        <w:rPr>
+          <w:b/>
+          <w:bCs/>
+        </w:rPr>
+        <w:t xml:space="preserve">manifest-backed</w:t>
+      </w:r>
+      <w:r>
+        <w:t xml:space="preserve">: intent is captured in</w:t>
+      </w:r>
+      <w:r>
+        <w:t xml:space="preserve"> </w:t>
+      </w:r>
+      <w:r>
+        <w:rPr>
+          <w:rStyle w:val="VerbatimChar"/>
+        </w:rPr>
+        <w:t xml:space="preserve">manifest.json</w:t>
+      </w:r>
+      <w:r>
+        <w:t xml:space="preserve"> </w:t>
+      </w:r>
+      <w:r>
+        <w:t xml:space="preserve">for auditability</w:t>
+      </w:r>
+    </w:p>
+    <w:p>
+      <w:pPr>
+        <w:pStyle w:val="Compact"/>
+        <w:numPr>
+          <w:ilvl w:val="0"/>
+          <w:numId w:val="1016"/>
+        </w:numPr>
+      </w:pPr>
+      <w:r>
+        <w:rPr>
+          <w:b/>
+          <w:bCs/>
+        </w:rPr>
+        <w:t xml:space="preserve">change-detectable</w:t>
+      </w:r>
+      <w:r>
+        <w:t xml:space="preserve">: a stable hash is recorded to support provenance and drift detection</w:t>
+      </w:r>
+    </w:p>
+    <w:p>
+      <w:pPr>
+        <w:pStyle w:val="Compact"/>
+        <w:numPr>
+          <w:ilvl w:val="0"/>
+          <w:numId w:val="1016"/>
+        </w:numPr>
+      </w:pPr>
+      <w:r>
+        <w:rPr>
+          <w:b/>
+          <w:bCs/>
+        </w:rPr>
+        <w:t xml:space="preserve">explain surfaced</w:t>
+      </w:r>
+      <w:r>
+        <w:t xml:space="preserve">: intent is visible via</w:t>
+      </w:r>
+      <w:r>
+        <w:t xml:space="preserve"> </w:t>
+      </w:r>
+      <w:r>
+        <w:rPr>
+          <w:rStyle w:val="VerbatimChar"/>
+        </w:rPr>
+        <w:t xml:space="preserve">course-engine explain</w:t>
+      </w:r>
+      <w:r>
+        <w:t xml:space="preserve"> </w:t>
+      </w:r>
+      <w:r>
+        <w:t xml:space="preserve">in both JSON and text forms</w:t>
+      </w:r>
+    </w:p>
+    <w:p>
+      <w:pPr>
+        <w:pStyle w:val="FirstParagraph"/>
+      </w:pPr>
+      <w:r>
+        <w:t xml:space="preserve">This preserves the system’s core stance: governance is supported through transparency and evidence, not automated approval.</w:t>
+      </w:r>
+    </w:p>
+    <w:bookmarkEnd w:id="60"/>
+    <w:bookmarkStart w:id="61" w:name="X934014c948bd2d529530f815bf76cdbef182c97"/>
+    <w:p>
+      <w:pPr>
+        <w:pStyle w:val="Heading2"/>
+      </w:pPr>
+      <w:r>
+        <w:rPr>
+          <w:b/>
+          <w:bCs/>
+        </w:rPr>
+        <w:t xml:space="preserve">31. Informational Capability Mapping by Design</w:t>
+      </w:r>
+    </w:p>
+    <w:p>
+      <w:pPr>
+        <w:pStyle w:val="FirstParagraph"/>
+      </w:pPr>
+      <w:r>
+        <w:t xml:space="preserve">Capability mapping was implemented as</w:t>
+      </w:r>
+      <w:r>
+        <w:t xml:space="preserve"> </w:t>
+      </w:r>
+      <w:r>
+        <w:rPr>
+          <w:b/>
+          <w:bCs/>
+        </w:rPr>
+        <w:t xml:space="preserve">informational metadata</w:t>
+      </w:r>
+      <w:r>
+        <w:t xml:space="preserve">, not as an enforcement mechanism.</w:t>
+      </w:r>
+    </w:p>
+    <w:p>
+      <w:pPr>
+        <w:pStyle w:val="BodyText"/>
+      </w:pPr>
+      <w:r>
+        <w:t xml:space="preserve">Architecturally, this meant designing capability declarations to be read, reported, and validated for presence and traceability, without allowing them to block builds or infer quality.</w:t>
+      </w:r>
+    </w:p>
+    <w:p>
+      <w:pPr>
+        <w:pStyle w:val="BodyText"/>
+      </w:pPr>
+      <w:r>
+        <w:t xml:space="preserve">This reflects a deliberate refusal to collapse complex judgement into automated scoring. The system supports visibility and discussion, but it does not claim authority over what constitutes sufficient or appropriate capability development.</w:t>
+      </w:r>
+    </w:p>
+    <w:bookmarkEnd w:id="61"/>
+    <w:bookmarkStart w:id="62" w:name="X58ec30010856352511f2f9a04769879ec851e2c"/>
+    <w:p>
+      <w:pPr>
+        <w:pStyle w:val="Heading2"/>
+      </w:pPr>
+      <w:r>
+        <w:rPr>
+          <w:b/>
+          <w:bCs/>
+        </w:rPr>
+        <w:t xml:space="preserve">31A. Three Layers of Governance Signalling: Intent, Alignment, and Defensibility (v1.12)</w:t>
+      </w:r>
+    </w:p>
+    <w:p>
+      <w:pPr>
+        <w:pStyle w:val="FirstParagraph"/>
+      </w:pPr>
+      <w:r>
+        <w:t xml:space="preserve">The Course Engine supports</w:t>
+      </w:r>
+      <w:r>
+        <w:t xml:space="preserve"> </w:t>
+      </w:r>
+      <w:r>
+        <w:rPr>
+          <w:b/>
+          <w:bCs/>
+        </w:rPr>
+        <w:t xml:space="preserve">three distinct layers</w:t>
+      </w:r>
+      <w:r>
+        <w:t xml:space="preserve"> </w:t>
+      </w:r>
+      <w:r>
+        <w:t xml:space="preserve">of governance signalling:</w:t>
+      </w:r>
+    </w:p>
+    <w:p>
+      <w:pPr>
+        <w:numPr>
+          <w:ilvl w:val="0"/>
+          <w:numId w:val="1017"/>
+        </w:numPr>
+      </w:pPr>
+      <w:r>
+        <w:rPr>
+          <w:b/>
+          <w:bCs/>
+        </w:rPr>
+        <w:t xml:space="preserve">Design intent</w:t>
+      </w:r>
+      <w:r>
+        <w:t xml:space="preserve"> </w:t>
+      </w:r>
+      <w:r>
+        <w:t xml:space="preserve">(</w:t>
+      </w:r>
+      <w:r>
+        <w:rPr>
+          <w:rStyle w:val="VerbatimChar"/>
+        </w:rPr>
+        <w:t xml:space="preserve">design_intent</w:t>
+      </w:r>
+      <w:r>
+        <w:t xml:space="preserve">, v1.12+)</w:t>
+      </w:r>
+      <w:r>
+        <w:br/>
+      </w:r>
+      <w:r>
+        <w:t xml:space="preserve">A human declaration of rationale, AI positioning/boundaries, and review context. Informational only, captured for inspection and audit.</w:t>
+      </w:r>
+    </w:p>
+    <w:p>
+      <w:pPr>
+        <w:numPr>
+          <w:ilvl w:val="0"/>
+          <w:numId w:val="1017"/>
+        </w:numPr>
+      </w:pPr>
+      <w:r>
+        <w:rPr>
+          <w:b/>
+          <w:bCs/>
+        </w:rPr>
+        <w:t xml:space="preserve">Declared alignment</w:t>
+      </w:r>
+      <w:r>
+        <w:t xml:space="preserve"> </w:t>
+      </w:r>
+      <w:r>
+        <w:t xml:space="preserve">(</w:t>
+      </w:r>
+      <w:r>
+        <w:rPr>
+          <w:rStyle w:val="VerbatimChar"/>
+        </w:rPr>
+        <w:t xml:space="preserve">framework_alignment</w:t>
+      </w:r>
+      <w:r>
+        <w:t xml:space="preserve">, v1.6+)</w:t>
+      </w:r>
+      <w:r>
+        <w:br/>
+      </w:r>
+      <w:r>
+        <w:t xml:space="preserve">A human declaration that a course references a framework and domains. Useful for orientation, inventory, and high-level reporting.</w:t>
+      </w:r>
+    </w:p>
+    <w:p>
+      <w:pPr>
+        <w:numPr>
+          <w:ilvl w:val="0"/>
+          <w:numId w:val="1017"/>
+        </w:numPr>
+      </w:pPr>
+      <w:r>
+        <w:rPr>
+          <w:b/>
+          <w:bCs/>
+        </w:rPr>
+        <w:t xml:space="preserve">Defensible mapping evidence</w:t>
+      </w:r>
+      <w:r>
+        <w:t xml:space="preserve"> </w:t>
+      </w:r>
+      <w:r>
+        <w:t xml:space="preserve">(</w:t>
+      </w:r>
+      <w:r>
+        <w:rPr>
+          <w:rStyle w:val="VerbatimChar"/>
+        </w:rPr>
+        <w:t xml:space="preserve">capability_mapping</w:t>
+      </w:r>
+      <w:r>
+        <w:t xml:space="preserve">, v1.1+)</w:t>
+      </w:r>
+      <w:r>
+        <w:br/>
+      </w:r>
+      <w:r>
+        <w:t xml:space="preserve">Structured metadata (coverage and evidence) intended to support inspectable claims and stronger governance workflows.</w:t>
+      </w:r>
+    </w:p>
+    <w:p>
+      <w:pPr>
+        <w:pStyle w:val="FirstParagraph"/>
+      </w:pPr>
+      <w:r>
+        <w:t xml:space="preserve">In v1.6, reporting was extended so that if no</w:t>
+      </w:r>
+      <w:r>
+        <w:t xml:space="preserve"> </w:t>
+      </w:r>
+      <w:r>
+        <w:rPr>
+          <w:rStyle w:val="VerbatimChar"/>
+        </w:rPr>
+        <w:t xml:space="preserve">capability_mapping</w:t>
+      </w:r>
+      <w:r>
+        <w:t xml:space="preserve"> </w:t>
+      </w:r>
+      <w:r>
+        <w:t xml:space="preserve">exists but</w:t>
+      </w:r>
+      <w:r>
+        <w:t xml:space="preserve"> </w:t>
+      </w:r>
+      <w:r>
+        <w:rPr>
+          <w:rStyle w:val="VerbatimChar"/>
+        </w:rPr>
+        <w:t xml:space="preserve">framework_alignment</w:t>
+      </w:r>
+      <w:r>
+        <w:t xml:space="preserve"> </w:t>
+      </w:r>
+      <w:r>
+        <w:t xml:space="preserve">does, the system can still produce an informative summary — without implying evidence-based coverage.</w:t>
+      </w:r>
+    </w:p>
+    <w:p>
+      <w:pPr>
+        <w:pStyle w:val="BodyText"/>
+      </w:pPr>
+      <w:r>
+        <w:t xml:space="preserve">Validation remains intentionally dependent on</w:t>
+      </w:r>
+      <w:r>
+        <w:t xml:space="preserve"> </w:t>
+      </w:r>
+      <w:r>
+        <w:rPr>
+          <w:rStyle w:val="VerbatimChar"/>
+        </w:rPr>
+        <w:t xml:space="preserve">capability_mapping</w:t>
+      </w:r>
+      <w:r>
+        <w:t xml:space="preserve">, reflecting the distinction between</w:t>
+      </w:r>
+      <w:r>
+        <w:t xml:space="preserve"> </w:t>
+      </w:r>
+      <w:r>
+        <w:rPr>
+          <w:b/>
+          <w:bCs/>
+        </w:rPr>
+        <w:t xml:space="preserve">intent</w:t>
+      </w:r>
+      <w:r>
+        <w:t xml:space="preserve">,</w:t>
+      </w:r>
+      <w:r>
+        <w:t xml:space="preserve"> </w:t>
+      </w:r>
+      <w:r>
+        <w:rPr>
+          <w:b/>
+          <w:bCs/>
+        </w:rPr>
+        <w:t xml:space="preserve">declaration</w:t>
+      </w:r>
+      <w:r>
+        <w:t xml:space="preserve">, and</w:t>
+      </w:r>
+      <w:r>
+        <w:t xml:space="preserve"> </w:t>
+      </w:r>
+      <w:r>
+        <w:rPr>
+          <w:b/>
+          <w:bCs/>
+        </w:rPr>
+        <w:t xml:space="preserve">defensibility</w:t>
+      </w:r>
+      <w:r>
+        <w:t xml:space="preserve">.</w:t>
       </w:r>
     </w:p>
     <w:bookmarkEnd w:id="62"/>
-    <w:bookmarkStart w:id="63" w:name="X90f77fb3dca884bedf38357170414ccc0c0cebc"/>
-    <w:p>
-      <w:pPr>
-        <w:pStyle w:val="Heading2"/>
-      </w:pPr>
-      <w:r>
-        <w:rPr>
-          <w:b/>
-          <w:bCs/>
-        </w:rPr>
-        <w:t xml:space="preserve">33A. Explainability as a Contract-Stable Governance Interface (v1.10+)</w:t>
-      </w:r>
-    </w:p>
-    <w:p>
-      <w:pPr>
-        <w:pStyle w:val="FirstParagraph"/>
-      </w:pPr>
-      <w:r>
-        <w:t xml:space="preserve">From v1.10 onwards, the Course Engine’s explainability interface is treated as a</w:t>
-      </w:r>
-      <w:r>
-        <w:t xml:space="preserve"> </w:t>
-      </w:r>
-      <w:r>
-        <w:rPr>
-          <w:b/>
-          <w:bCs/>
-        </w:rPr>
-        <w:t xml:space="preserve">contract-stable governance surface</w:t>
-      </w:r>
-      <w:r>
-        <w:t xml:space="preserve">, not merely a debugging aid.</w:t>
-      </w:r>
-    </w:p>
-    <w:p>
-      <w:pPr>
-        <w:pStyle w:val="BodyText"/>
-      </w:pPr>
-      <w:r>
-        <w:t xml:space="preserve">Explain outputs are explicitly designed to:</w:t>
+    <w:bookmarkStart w:id="63" w:name="Xb7b864cca2103a00ff323a4fb0b0fc5386ced85"/>
+    <w:p>
+      <w:pPr>
+        <w:pStyle w:val="Heading2"/>
+      </w:pPr>
+      <w:r>
+        <w:rPr>
+          <w:b/>
+          <w:bCs/>
+        </w:rPr>
+        <w:t xml:space="preserve">32. Validation as Explanation, Not Enforcement</w:t>
+      </w:r>
+    </w:p>
+    <w:p>
+      <w:pPr>
+        <w:pStyle w:val="FirstParagraph"/>
+      </w:pPr>
+      <w:r>
+        <w:t xml:space="preserve">Validation within the Course Engine was designed to support explanation rather than enforcement by default.</w:t>
+      </w:r>
+    </w:p>
+    <w:p>
+      <w:pPr>
+        <w:pStyle w:val="BodyText"/>
+      </w:pPr>
+      <w:r>
+        <w:t xml:space="preserve">Architectural decisions here include:</w:t>
       </w:r>
     </w:p>
     <w:p>
@@ -3592,7 +3924,7 @@
         </w:numPr>
       </w:pPr>
       <w:r>
-        <w:t xml:space="preserve">surface resolved inputs, policies, profiles, and provenance</w:t>
+        <w:t xml:space="preserve">running validation against generated artefacts rather than during generation</w:t>
       </w:r>
     </w:p>
     <w:p>
@@ -3604,7 +3936,7 @@
         </w:numPr>
       </w:pPr>
       <w:r>
-        <w:t xml:space="preserve">support CI, QA, and institutional review workflows</w:t>
+        <w:t xml:space="preserve">supporting non-strict modes that report issues without failing</w:t>
       </w:r>
     </w:p>
     <w:p>
@@ -3616,55 +3948,58 @@
         </w:numPr>
       </w:pPr>
       <w:r>
-        <w:t xml:space="preserve">remain deterministic and machine-readable (timestamps aside)</w:t>
-      </w:r>
-    </w:p>
-    <w:p>
-      <w:pPr>
-        <w:pStyle w:val="Compact"/>
-        <w:numPr>
-          <w:ilvl w:val="0"/>
-          <w:numId w:val="1018"/>
-        </w:numPr>
-      </w:pPr>
-      <w:r>
-        <w:t xml:space="preserve">avoid making pedagogical, quality, or compliance claims</w:t>
-      </w:r>
-    </w:p>
-    <w:p>
-      <w:pPr>
-        <w:pStyle w:val="FirstParagraph"/>
-      </w:pPr>
-      <w:r>
-        <w:t xml:space="preserve">This interface is intentionally</w:t>
-      </w:r>
-      <w:r>
-        <w:t xml:space="preserve"> </w:t>
-      </w:r>
-      <w:r>
-        <w:rPr>
-          <w:b/>
-          <w:bCs/>
-        </w:rPr>
-        <w:t xml:space="preserve">separate from build artefacts</w:t>
-      </w:r>
-      <w:r>
-        <w:t xml:space="preserve"> </w:t>
-      </w:r>
-      <w:r>
-        <w:t xml:space="preserve">such as</w:t>
-      </w:r>
-      <w:r>
-        <w:t xml:space="preserve"> </w:t>
-      </w:r>
-      <w:r>
-        <w:rPr>
-          <w:rStyle w:val="VerbatimChar"/>
-        </w:rPr>
-        <w:t xml:space="preserve">manifest.json</w:t>
-      </w:r>
-      <w:r>
-        <w:t xml:space="preserve">. While the manifest records</w:t>
+        <w:t xml:space="preserve">enabling strict modes only when explicitly requested</w:t>
+      </w:r>
+    </w:p>
+    <w:p>
+      <w:pPr>
+        <w:pStyle w:val="FirstParagraph"/>
+      </w:pPr>
+      <w:r>
+        <w:t xml:space="preserve">This ensures that validation supports assurance workflows without forcing compliance models onto all users.</w:t>
+      </w:r>
+    </w:p>
+    <w:bookmarkEnd w:id="63"/>
+    <w:bookmarkStart w:id="64" w:name="Xa7a1fd1f97f55929e6da7db2b11c69f6a61e6b5"/>
+    <w:p>
+      <w:pPr>
+        <w:pStyle w:val="Heading2"/>
+      </w:pPr>
+      <w:r>
+        <w:rPr>
+          <w:b/>
+          <w:bCs/>
+        </w:rPr>
+        <w:t xml:space="preserve">33. Explain-Only Policy Resolution as a First-Class Mode</w:t>
+      </w:r>
+    </w:p>
+    <w:p>
+      <w:pPr>
+        <w:pStyle w:val="FirstParagraph"/>
+      </w:pPr>
+      <w:r>
+        <w:t xml:space="preserve">Explain-only policy resolution reflects a broader architectural commitment to transparency and separation of concerns.</w:t>
+      </w:r>
+    </w:p>
+    <w:p>
+      <w:pPr>
+        <w:pStyle w:val="BodyText"/>
+      </w:pPr>
+      <w:r>
+        <w:t xml:space="preserve">By allowing policies and profiles to be resolved and inspected</w:t>
+      </w:r>
+      <w:r>
+        <w:t xml:space="preserve"> </w:t>
+      </w:r>
+      <w:r>
+        <w:rPr>
+          <w:b/>
+          <w:bCs/>
+        </w:rPr>
+        <w:t xml:space="preserve">without requiring a built course</w:t>
+      </w:r>
+      <w:r>
+        <w:t xml:space="preserve">, the system supports governance workflows, CI checks, dashboards, and institutional review processes where</w:t>
       </w:r>
       <w:r>
         <w:t xml:space="preserve"> </w:t>
@@ -3674,163 +4009,185 @@
           <w:i/>
           <w:iCs/>
         </w:rPr>
-        <w:t xml:space="preserve">what was built</w:t>
-      </w:r>
-      <w:r>
-        <w:t xml:space="preserve">, the explainability</w:t>
-      </w:r>
-      <w:r>
-        <w:t xml:space="preserve"> </w:t>
-      </w:r>
-      <w:r>
-        <w:t xml:space="preserve">interface exists to explain</w:t>
-      </w:r>
-      <w:r>
-        <w:t xml:space="preserve"> </w:t>
-      </w:r>
-      <w:r>
-        <w:rPr>
-          <w:b/>
-          <w:bCs/>
-        </w:rPr>
-        <w:t xml:space="preserve">how decisions, rules, and resolution paths were derived</w:t>
-      </w:r>
-      <w:r>
-        <w:t xml:space="preserve">.</w:t>
-      </w:r>
-    </w:p>
-    <w:p>
-      <w:pPr>
-        <w:pStyle w:val="BodyText"/>
-      </w:pPr>
-      <w:r>
-        <w:t xml:space="preserve">By stabilising explain output semantics and format selection, the Course Engine</w:t>
-      </w:r>
-      <w:r>
-        <w:t xml:space="preserve"> </w:t>
-      </w:r>
-      <w:r>
-        <w:t xml:space="preserve">treats explainability as infrastructure for governance and audit — not as an</w:t>
-      </w:r>
-      <w:r>
-        <w:t xml:space="preserve"> </w:t>
-      </w:r>
-      <w:r>
-        <w:t xml:space="preserve">implementation detail or transient debugging output.</w:t>
-      </w:r>
-    </w:p>
-    <w:bookmarkEnd w:id="63"/>
-    <w:bookmarkStart w:id="64" w:name="X3a7b6ea95563a6a5625b0a03c327500d67d2440"/>
-    <w:p>
-      <w:pPr>
-        <w:pStyle w:val="Heading2"/>
-      </w:pPr>
-      <w:r>
-        <w:rPr>
-          <w:b/>
-          <w:bCs/>
-        </w:rPr>
-        <w:t xml:space="preserve">34. Non-Destructive Defaults and Explicit Overrides</w:t>
-      </w:r>
-    </w:p>
-    <w:p>
-      <w:pPr>
-        <w:pStyle w:val="FirstParagraph"/>
-      </w:pPr>
-      <w:r>
-        <w:t xml:space="preserve">Non-destructive behaviour is enforced architecturally through defaults that preserve existing artefacts unless explicitly overridden.</w:t>
-      </w:r>
-    </w:p>
-    <w:p>
-      <w:pPr>
-        <w:pStyle w:val="BodyText"/>
-      </w:pPr>
-      <w:r>
-        <w:t xml:space="preserve">This required conscious design decisions around file handling, output directories, and command semantics. The goal was to make destructive actions possible, but never implicit.</w:t>
-      </w:r>
-    </w:p>
-    <w:p>
-      <w:pPr>
-        <w:pStyle w:val="BodyText"/>
-      </w:pPr>
-      <w:r>
-        <w:t xml:space="preserve">This approach aligns with the principle that iteration and experimentation should be safe, reversible, and auditable.</w:t>
+        <w:t xml:space="preserve">policy interpretation must be visible</w:t>
+      </w:r>
+      <w:r>
+        <w:t xml:space="preserve"> </w:t>
+      </w:r>
+      <w:r>
+        <w:t xml:space="preserve">without producing new artefacts.</w:t>
+      </w:r>
+    </w:p>
+    <w:p>
+      <w:pPr>
+        <w:pStyle w:val="BodyText"/>
+      </w:pPr>
+      <w:r>
+        <w:t xml:space="preserve">Architecturally, this required treating policy resolution as a distinct concern, rather than as a side effect of validation.</w:t>
       </w:r>
     </w:p>
     <w:bookmarkEnd w:id="64"/>
-    <w:bookmarkStart w:id="65" w:name="Xc852e580b04e3657e7fae8b3d1b5f4bca4b7ffe"/>
-    <w:p>
-      <w:pPr>
-        <w:pStyle w:val="Heading2"/>
-      </w:pPr>
-      <w:r>
-        <w:rPr>
-          <w:b/>
-          <w:bCs/>
-        </w:rPr>
-        <w:t xml:space="preserve">35. Minimal Assumptions About Downstream Platforms</w:t>
-      </w:r>
-    </w:p>
-    <w:p>
-      <w:pPr>
-        <w:pStyle w:val="FirstParagraph"/>
-      </w:pPr>
-      <w:r>
-        <w:t xml:space="preserve">The Course Engine avoids embedding assumptions about where or how outputs will be consumed.</w:t>
-      </w:r>
-    </w:p>
-    <w:p>
-      <w:pPr>
-        <w:pStyle w:val="BodyText"/>
-      </w:pPr>
-      <w:r>
-        <w:t xml:space="preserve">Rather than coupling the system tightly to a particular learning platform or delivery environment, it produces portable artefacts that can be rendered, hosted, or integrated elsewhere.</w:t>
-      </w:r>
-    </w:p>
-    <w:p>
-      <w:pPr>
-        <w:pStyle w:val="BodyText"/>
-      </w:pPr>
-      <w:r>
-        <w:t xml:space="preserve">Architecturally, this reinforces separation of concerns and avoids locking design decisions into platform-specific constraints.</w:t>
-      </w:r>
-    </w:p>
-    <w:bookmarkEnd w:id="65"/>
-    <w:bookmarkStart w:id="66" w:name="guarding-against-feature-creep"/>
-    <w:p>
-      <w:pPr>
-        <w:pStyle w:val="Heading2"/>
-      </w:pPr>
-      <w:r>
-        <w:rPr>
-          <w:b/>
-          <w:bCs/>
-        </w:rPr>
-        <w:t xml:space="preserve">36. Guarding Against Feature Creep</w:t>
-      </w:r>
-    </w:p>
-    <w:p>
-      <w:pPr>
-        <w:pStyle w:val="FirstParagraph"/>
-      </w:pPr>
-      <w:r>
-        <w:t xml:space="preserve">Finally, the architecture reflects an intentional resistance to feature creep.</w:t>
-      </w:r>
-    </w:p>
-    <w:p>
-      <w:pPr>
-        <w:pStyle w:val="BodyText"/>
-      </w:pPr>
-      <w:r>
-        <w:t xml:space="preserve">Capabilities were added only where they supported the system’s core purpose: making course design more explicit, reviewable, and governable. Features that would blur responsibility, automate judgement, or obscure intent were treated as architectural risks.</w:t>
-      </w:r>
-    </w:p>
-    <w:p>
-      <w:pPr>
-        <w:pStyle w:val="BodyText"/>
-      </w:pPr>
-      <w:r>
-        <w:t xml:space="preserve">This discipline is visible in what the system does</w:t>
+    <w:bookmarkStart w:id="65" w:name="X90f77fb3dca884bedf38357170414ccc0c0cebc"/>
+    <w:p>
+      <w:pPr>
+        <w:pStyle w:val="Heading2"/>
+      </w:pPr>
+      <w:r>
+        <w:rPr>
+          <w:b/>
+          <w:bCs/>
+        </w:rPr>
+        <w:t xml:space="preserve">33A. Explainability as a Contract-Stable Governance Interface (v1.10+)</w:t>
+      </w:r>
+    </w:p>
+    <w:p>
+      <w:pPr>
+        <w:pStyle w:val="FirstParagraph"/>
+      </w:pPr>
+      <w:r>
+        <w:t xml:space="preserve">From v1.10 onwards, the Course Engine’s explainability interface is treated as a</w:t>
+      </w:r>
+      <w:r>
+        <w:t xml:space="preserve"> </w:t>
+      </w:r>
+      <w:r>
+        <w:rPr>
+          <w:b/>
+          <w:bCs/>
+        </w:rPr>
+        <w:t xml:space="preserve">contract-stable governance surface</w:t>
+      </w:r>
+      <w:r>
+        <w:t xml:space="preserve">, not merely a debugging aid.</w:t>
+      </w:r>
+    </w:p>
+    <w:p>
+      <w:pPr>
+        <w:pStyle w:val="BodyText"/>
+      </w:pPr>
+      <w:r>
+        <w:t xml:space="preserve">Explain outputs are explicitly designed to:</w:t>
+      </w:r>
+    </w:p>
+    <w:p>
+      <w:pPr>
+        <w:pStyle w:val="Compact"/>
+        <w:numPr>
+          <w:ilvl w:val="0"/>
+          <w:numId w:val="1019"/>
+        </w:numPr>
+      </w:pPr>
+      <w:r>
+        <w:t xml:space="preserve">surface resolved inputs, policies, profiles, and provenance</w:t>
+      </w:r>
+    </w:p>
+    <w:p>
+      <w:pPr>
+        <w:pStyle w:val="Compact"/>
+        <w:numPr>
+          <w:ilvl w:val="0"/>
+          <w:numId w:val="1019"/>
+        </w:numPr>
+      </w:pPr>
+      <w:r>
+        <w:t xml:space="preserve">support CI, QA, and institutional review workflows</w:t>
+      </w:r>
+    </w:p>
+    <w:p>
+      <w:pPr>
+        <w:pStyle w:val="Compact"/>
+        <w:numPr>
+          <w:ilvl w:val="0"/>
+          <w:numId w:val="1019"/>
+        </w:numPr>
+      </w:pPr>
+      <w:r>
+        <w:t xml:space="preserve">remain deterministic and machine-readable (timestamps aside)</w:t>
+      </w:r>
+    </w:p>
+    <w:p>
+      <w:pPr>
+        <w:pStyle w:val="Compact"/>
+        <w:numPr>
+          <w:ilvl w:val="0"/>
+          <w:numId w:val="1019"/>
+        </w:numPr>
+      </w:pPr>
+      <w:r>
+        <w:t xml:space="preserve">avoid making pedagogical, quality, or compliance claims</w:t>
+      </w:r>
+    </w:p>
+    <w:p>
+      <w:pPr>
+        <w:pStyle w:val="FirstParagraph"/>
+      </w:pPr>
+      <w:r>
+        <w:t xml:space="preserve">From</w:t>
+      </w:r>
+      <w:r>
+        <w:t xml:space="preserve"> </w:t>
+      </w:r>
+      <w:r>
+        <w:rPr>
+          <w:b/>
+          <w:bCs/>
+        </w:rPr>
+        <w:t xml:space="preserve">v1.12</w:t>
+      </w:r>
+      <w:r>
+        <w:t xml:space="preserve">, explain outputs may also surface declared</w:t>
+      </w:r>
+      <w:r>
+        <w:t xml:space="preserve"> </w:t>
+      </w:r>
+      <w:r>
+        <w:rPr>
+          <w:b/>
+          <w:bCs/>
+        </w:rPr>
+        <w:t xml:space="preserve">design intent</w:t>
+      </w:r>
+      <w:r>
+        <w:t xml:space="preserve"> </w:t>
+      </w:r>
+      <w:r>
+        <w:t xml:space="preserve">(when present) as a governance signal, while remaining descriptive rather than evaluative.</w:t>
+      </w:r>
+    </w:p>
+    <w:p>
+      <w:pPr>
+        <w:pStyle w:val="BodyText"/>
+      </w:pPr>
+      <w:r>
+        <w:t xml:space="preserve">This interface is intentionally</w:t>
+      </w:r>
+      <w:r>
+        <w:t xml:space="preserve"> </w:t>
+      </w:r>
+      <w:r>
+        <w:rPr>
+          <w:b/>
+          <w:bCs/>
+        </w:rPr>
+        <w:t xml:space="preserve">separate from build artefacts</w:t>
+      </w:r>
+      <w:r>
+        <w:t xml:space="preserve"> </w:t>
+      </w:r>
+      <w:r>
+        <w:t xml:space="preserve">such as</w:t>
+      </w:r>
+      <w:r>
+        <w:t xml:space="preserve"> </w:t>
+      </w:r>
+      <w:r>
+        <w:rPr>
+          <w:rStyle w:val="VerbatimChar"/>
+        </w:rPr>
+        <w:t xml:space="preserve">manifest.json</w:t>
+      </w:r>
+      <w:r>
+        <w:t xml:space="preserve">. While the manifest records</w:t>
       </w:r>
       <w:r>
         <w:t xml:space="preserve"> </w:t>
@@ -3840,6 +4197,172 @@
           <w:i/>
           <w:iCs/>
         </w:rPr>
+        <w:t xml:space="preserve">what was built</w:t>
+      </w:r>
+      <w:r>
+        <w:t xml:space="preserve">, the explainability</w:t>
+      </w:r>
+      <w:r>
+        <w:t xml:space="preserve"> </w:t>
+      </w:r>
+      <w:r>
+        <w:t xml:space="preserve">interface exists to explain</w:t>
+      </w:r>
+      <w:r>
+        <w:t xml:space="preserve"> </w:t>
+      </w:r>
+      <w:r>
+        <w:rPr>
+          <w:b/>
+          <w:bCs/>
+        </w:rPr>
+        <w:t xml:space="preserve">how decisions, rules, and resolution paths were derived</w:t>
+      </w:r>
+      <w:r>
+        <w:t xml:space="preserve">.</w:t>
+      </w:r>
+    </w:p>
+    <w:p>
+      <w:pPr>
+        <w:pStyle w:val="BodyText"/>
+      </w:pPr>
+      <w:r>
+        <w:t xml:space="preserve">By stabilising explain output semantics and format selection, the Course Engine</w:t>
+      </w:r>
+      <w:r>
+        <w:t xml:space="preserve"> </w:t>
+      </w:r>
+      <w:r>
+        <w:t xml:space="preserve">treats explainability as infrastructure for governance and audit — not as an</w:t>
+      </w:r>
+      <w:r>
+        <w:t xml:space="preserve"> </w:t>
+      </w:r>
+      <w:r>
+        <w:t xml:space="preserve">implementation detail or transient debugging output.</w:t>
+      </w:r>
+    </w:p>
+    <w:bookmarkEnd w:id="65"/>
+    <w:bookmarkStart w:id="66" w:name="X3a7b6ea95563a6a5625b0a03c327500d67d2440"/>
+    <w:p>
+      <w:pPr>
+        <w:pStyle w:val="Heading2"/>
+      </w:pPr>
+      <w:r>
+        <w:rPr>
+          <w:b/>
+          <w:bCs/>
+        </w:rPr>
+        <w:t xml:space="preserve">34. Non-Destructive Defaults and Explicit Overrides</w:t>
+      </w:r>
+    </w:p>
+    <w:p>
+      <w:pPr>
+        <w:pStyle w:val="FirstParagraph"/>
+      </w:pPr>
+      <w:r>
+        <w:t xml:space="preserve">Non-destructive behaviour is enforced architecturally through defaults that preserve existing artefacts unless explicitly overridden.</w:t>
+      </w:r>
+    </w:p>
+    <w:p>
+      <w:pPr>
+        <w:pStyle w:val="BodyText"/>
+      </w:pPr>
+      <w:r>
+        <w:t xml:space="preserve">This required conscious design decisions around file handling, output directories, and command semantics. The goal was to make destructive actions possible, but never implicit.</w:t>
+      </w:r>
+    </w:p>
+    <w:p>
+      <w:pPr>
+        <w:pStyle w:val="BodyText"/>
+      </w:pPr>
+      <w:r>
+        <w:t xml:space="preserve">This approach aligns with the principle that iteration and experimentation should be safe, reversible, and auditable.</w:t>
+      </w:r>
+    </w:p>
+    <w:bookmarkEnd w:id="66"/>
+    <w:bookmarkStart w:id="67" w:name="Xc852e580b04e3657e7fae8b3d1b5f4bca4b7ffe"/>
+    <w:p>
+      <w:pPr>
+        <w:pStyle w:val="Heading2"/>
+      </w:pPr>
+      <w:r>
+        <w:rPr>
+          <w:b/>
+          <w:bCs/>
+        </w:rPr>
+        <w:t xml:space="preserve">35. Minimal Assumptions About Downstream Platforms</w:t>
+      </w:r>
+    </w:p>
+    <w:p>
+      <w:pPr>
+        <w:pStyle w:val="FirstParagraph"/>
+      </w:pPr>
+      <w:r>
+        <w:t xml:space="preserve">The Course Engine avoids embedding assumptions about where or how outputs will be consumed.</w:t>
+      </w:r>
+    </w:p>
+    <w:p>
+      <w:pPr>
+        <w:pStyle w:val="BodyText"/>
+      </w:pPr>
+      <w:r>
+        <w:t xml:space="preserve">Rather than coupling the system tightly to a particular learning platform or delivery environment, it produces portable artefacts that can be rendered, hosted, or integrated elsewhere.</w:t>
+      </w:r>
+    </w:p>
+    <w:p>
+      <w:pPr>
+        <w:pStyle w:val="BodyText"/>
+      </w:pPr>
+      <w:r>
+        <w:t xml:space="preserve">Architecturally, this reinforces separation of concerns and avoids locking design decisions into platform-specific constraints.</w:t>
+      </w:r>
+    </w:p>
+    <w:bookmarkEnd w:id="67"/>
+    <w:bookmarkStart w:id="68" w:name="guarding-against-feature-creep"/>
+    <w:p>
+      <w:pPr>
+        <w:pStyle w:val="Heading2"/>
+      </w:pPr>
+      <w:r>
+        <w:rPr>
+          <w:b/>
+          <w:bCs/>
+        </w:rPr>
+        <w:t xml:space="preserve">36. Guarding Against Feature Creep</w:t>
+      </w:r>
+    </w:p>
+    <w:p>
+      <w:pPr>
+        <w:pStyle w:val="FirstParagraph"/>
+      </w:pPr>
+      <w:r>
+        <w:t xml:space="preserve">Finally, the architecture reflects an intentional resistance to feature creep.</w:t>
+      </w:r>
+    </w:p>
+    <w:p>
+      <w:pPr>
+        <w:pStyle w:val="BodyText"/>
+      </w:pPr>
+      <w:r>
+        <w:t xml:space="preserve">Capabilities were added only where they supported the system’s core purpose: making course design more explicit, reviewable, and governable. Features that would blur responsibility, automate judgement, or obscure intent were treated as architectural risks.</w:t>
+      </w:r>
+    </w:p>
+    <w:p>
+      <w:pPr>
+        <w:pStyle w:val="BodyText"/>
+      </w:pPr>
+      <w:r>
+        <w:t xml:space="preserve">This discipline is visible in what the system does</w:t>
+      </w:r>
+      <w:r>
+        <w:t xml:space="preserve"> </w:t>
+      </w:r>
+      <w:r>
+        <w:rPr>
+          <w:i/>
+          <w:iCs/>
+        </w:rPr>
         <w:t xml:space="preserve">not</w:t>
       </w:r>
       <w:r>
@@ -3849,8 +4372,8 @@
         <w:t xml:space="preserve">include as much as in what it does.</w:t>
       </w:r>
     </w:p>
-    <w:bookmarkEnd w:id="66"/>
-    <w:bookmarkStart w:id="67" w:name="stage-4-summary"/>
+    <w:bookmarkEnd w:id="68"/>
+    <w:bookmarkStart w:id="69" w:name="stage-4-summary"/>
     <w:p>
       <w:pPr>
         <w:pStyle w:val="Heading2"/>
@@ -3910,8 +4433,8 @@
         </w:pict>
       </w:r>
     </w:p>
-    <w:bookmarkEnd w:id="67"/>
-    <w:bookmarkStart w:id="68" w:name="X69f41c979295ffc6783c5887d1c2867b4956221"/>
+    <w:bookmarkEnd w:id="69"/>
+    <w:bookmarkStart w:id="70" w:name="X69f41c979295ffc6783c5887d1c2867b4956221"/>
     <w:p>
       <w:pPr>
         <w:pStyle w:val="Heading2"/>
@@ -3936,8 +4459,8 @@
         <w:t xml:space="preserve">What the Course Engine chose not to do — and why</w:t>
       </w:r>
     </w:p>
-    <w:bookmarkEnd w:id="68"/>
-    <w:bookmarkStart w:id="69" w:name="the-importance-of-explicit-non-features"/>
+    <w:bookmarkEnd w:id="70"/>
+    <w:bookmarkStart w:id="71" w:name="the-importance-of-explicit-non-features"/>
     <w:p>
       <w:pPr>
         <w:pStyle w:val="Heading2"/>
@@ -3987,8 +4510,8 @@
         <w:t xml:space="preserve">This stage documents the most significant non-features and the reasoning behind them.</w:t>
       </w:r>
     </w:p>
-    <w:bookmarkEnd w:id="69"/>
-    <w:bookmarkStart w:id="70" w:name="X45f319cd932f8228d74cca0f907d3e34059a348"/>
+    <w:bookmarkEnd w:id="71"/>
+    <w:bookmarkStart w:id="72" w:name="X45f319cd932f8228d74cca0f907d3e34059a348"/>
     <w:p>
       <w:pPr>
         <w:pStyle w:val="Heading2"/>
@@ -4030,7 +4553,7 @@
         <w:pStyle w:val="Compact"/>
         <w:numPr>
           <w:ilvl w:val="0"/>
-          <w:numId w:val="1019"/>
+          <w:numId w:val="1020"/>
         </w:numPr>
       </w:pPr>
       <w:r>
@@ -4042,7 +4565,7 @@
         <w:pStyle w:val="Compact"/>
         <w:numPr>
           <w:ilvl w:val="0"/>
-          <w:numId w:val="1019"/>
+          <w:numId w:val="1020"/>
         </w:numPr>
       </w:pPr>
       <w:r>
@@ -4054,7 +4577,7 @@
         <w:pStyle w:val="Compact"/>
         <w:numPr>
           <w:ilvl w:val="0"/>
-          <w:numId w:val="1019"/>
+          <w:numId w:val="1020"/>
         </w:numPr>
       </w:pPr>
       <w:r>
@@ -4082,8 +4605,8 @@
         <w:t xml:space="preserve">, preserving human ownership of design decisions.</w:t>
       </w:r>
     </w:p>
-    <w:bookmarkEnd w:id="70"/>
-    <w:bookmarkStart w:id="71" w:name="X06a868dd66fd381a1d71b9e66b2b328fc950d63"/>
+    <w:bookmarkEnd w:id="72"/>
+    <w:bookmarkStart w:id="73" w:name="X06a868dd66fd381a1d71b9e66b2b328fc950d63"/>
     <w:p>
       <w:pPr>
         <w:pStyle w:val="Heading2"/>
@@ -4120,8 +4643,8 @@
         <w:t xml:space="preserve">By refusing to infer quality, the Course Engine avoids presenting evaluative claims that it cannot responsibly justify. Judgement remains with educators, reviewers, and institutions.</w:t>
       </w:r>
     </w:p>
-    <w:bookmarkEnd w:id="71"/>
-    <w:bookmarkStart w:id="72" w:name="Xb71446a62e6b2fc699d434043a60c55b5f2d573"/>
+    <w:bookmarkEnd w:id="73"/>
+    <w:bookmarkStart w:id="74" w:name="Xb71446a62e6b2fc699d434043a60c55b5f2d573"/>
     <w:p>
       <w:pPr>
         <w:pStyle w:val="Heading2"/>
@@ -4158,8 +4681,8 @@
         <w:t xml:space="preserve">This distinction is critical. Approval is an institutional and professional act, not a technical one. Automating it would misrepresent responsibility and authority.</w:t>
       </w:r>
     </w:p>
-    <w:bookmarkEnd w:id="72"/>
-    <w:bookmarkStart w:id="73" w:name="no-implicit-enforcement-of-frameworks"/>
+    <w:bookmarkEnd w:id="74"/>
+    <w:bookmarkStart w:id="75" w:name="no-implicit-enforcement-of-frameworks"/>
     <w:p>
       <w:pPr>
         <w:pStyle w:val="Heading2"/>
@@ -4196,8 +4719,8 @@
         <w:t xml:space="preserve">By keeping frameworks external and declarative, the Course Engine allows users and institutions to apply their own interpretive judgement rather than inheriting assumptions embedded in software.</w:t>
       </w:r>
     </w:p>
-    <w:bookmarkEnd w:id="73"/>
-    <w:bookmarkStart w:id="74" w:name="no-hidden-optimisation-or-ranking"/>
+    <w:bookmarkEnd w:id="75"/>
+    <w:bookmarkStart w:id="76" w:name="no-hidden-optimisation-or-ranking"/>
     <w:p>
       <w:pPr>
         <w:pStyle w:val="Heading2"/>
@@ -4234,8 +4757,8 @@
         <w:t xml:space="preserve">The Course Engine prioritises explainability and reviewability over optimisation.</w:t>
       </w:r>
     </w:p>
-    <w:bookmarkEnd w:id="74"/>
-    <w:bookmarkStart w:id="75" w:name="no-mandatory-ai-usage"/>
+    <w:bookmarkEnd w:id="76"/>
+    <w:bookmarkStart w:id="77" w:name="no-mandatory-ai-usage"/>
     <w:p>
       <w:pPr>
         <w:pStyle w:val="Heading2"/>
@@ -4272,8 +4795,8 @@
         <w:t xml:space="preserve">This exclusion reinforces the principle that AI is an assistant, not a prerequisite.</w:t>
       </w:r>
     </w:p>
-    <w:bookmarkEnd w:id="75"/>
-    <w:bookmarkStart w:id="76" w:name="trade-offs-accepted-by-these-exclusions"/>
+    <w:bookmarkEnd w:id="77"/>
+    <w:bookmarkStart w:id="78" w:name="trade-offs-accepted-by-these-exclusions"/>
     <w:p>
       <w:pPr>
         <w:pStyle w:val="Heading2"/>
@@ -4307,7 +4830,7 @@
         <w:pStyle w:val="Compact"/>
         <w:numPr>
           <w:ilvl w:val="0"/>
-          <w:numId w:val="1020"/>
+          <w:numId w:val="1021"/>
         </w:numPr>
       </w:pPr>
       <w:r>
@@ -4319,7 +4842,7 @@
         <w:pStyle w:val="Compact"/>
         <w:numPr>
           <w:ilvl w:val="0"/>
-          <w:numId w:val="1020"/>
+          <w:numId w:val="1021"/>
         </w:numPr>
       </w:pPr>
       <w:r>
@@ -4331,7 +4854,7 @@
         <w:pStyle w:val="Compact"/>
         <w:numPr>
           <w:ilvl w:val="0"/>
-          <w:numId w:val="1020"/>
+          <w:numId w:val="1021"/>
         </w:numPr>
       </w:pPr>
       <w:r>
@@ -4346,8 +4869,8 @@
         <w:t xml:space="preserve">These trade-offs were accepted deliberately. The design prioritises long-term responsibility, defensibility, and adaptability over short-term efficiency or novelty.</w:t>
       </w:r>
     </w:p>
-    <w:bookmarkEnd w:id="76"/>
-    <w:bookmarkStart w:id="77" w:name="X11d9f14d1531b332517f8fd2196bcdc5c67a2c2"/>
+    <w:bookmarkEnd w:id="78"/>
+    <w:bookmarkStart w:id="79" w:name="X11d9f14d1531b332517f8fd2196bcdc5c67a2c2"/>
     <w:p>
       <w:pPr>
         <w:pStyle w:val="Heading2"/>
@@ -4384,8 +4907,8 @@
         <w:t xml:space="preserve">Exclusions are not permanent prohibitions, but they are not accidental gaps either. Any future change that revisits them should do so explicitly and with clear justification.</w:t>
       </w:r>
     </w:p>
-    <w:bookmarkEnd w:id="77"/>
-    <w:bookmarkStart w:id="78" w:name="stage-5-summary"/>
+    <w:bookmarkEnd w:id="79"/>
+    <w:bookmarkStart w:id="80" w:name="stage-5-summary"/>
     <w:p>
       <w:pPr>
         <w:pStyle w:val="Heading2"/>
@@ -4445,8 +4968,8 @@
         </w:pict>
       </w:r>
     </w:p>
-    <w:bookmarkEnd w:id="78"/>
-    <w:bookmarkStart w:id="79" w:name="X9b58d7bf20cd73c07d711e4688786bbb370a49f"/>
+    <w:bookmarkEnd w:id="80"/>
+    <w:bookmarkStart w:id="81" w:name="X9b58d7bf20cd73c07d711e4688786bbb370a49f"/>
     <w:p>
       <w:pPr>
         <w:pStyle w:val="Heading2"/>
@@ -4471,8 +4994,8 @@
         <w:t xml:space="preserve">How the system relates to frameworks, methods, and other tools</w:t>
       </w:r>
     </w:p>
-    <w:bookmarkEnd w:id="79"/>
-    <w:bookmarkStart w:id="80" w:name="Xe77efad8857d5c734a22c6d53035ee6938863a0"/>
+    <w:bookmarkEnd w:id="81"/>
+    <w:bookmarkStart w:id="82" w:name="Xe77efad8857d5c734a22c6d53035ee6938863a0"/>
     <w:p>
       <w:pPr>
         <w:pStyle w:val="Heading2"/>
@@ -4522,8 +5045,8 @@
         <w:t xml:space="preserve">This positioning matters. By remaining infrastructural, the Course Engine avoids claiming authority that properly belongs to educators, institutions, and frameworks.</w:t>
       </w:r>
     </w:p>
-    <w:bookmarkEnd w:id="80"/>
-    <w:bookmarkStart w:id="81" w:name="Xe141631fd40d696570ba4c59df63ab7d705d509"/>
+    <w:bookmarkEnd w:id="82"/>
+    <w:bookmarkStart w:id="83" w:name="Xe141631fd40d696570ba4c59df63ab7d705d509"/>
     <w:p>
       <w:pPr>
         <w:pStyle w:val="Heading2"/>
@@ -4573,7 +5096,7 @@
         <w:pStyle w:val="Compact"/>
         <w:numPr>
           <w:ilvl w:val="0"/>
-          <w:numId w:val="1021"/>
+          <w:numId w:val="1022"/>
         </w:numPr>
       </w:pPr>
       <w:r>
@@ -4585,7 +5108,7 @@
         <w:pStyle w:val="Compact"/>
         <w:numPr>
           <w:ilvl w:val="0"/>
-          <w:numId w:val="1021"/>
+          <w:numId w:val="1022"/>
         </w:numPr>
       </w:pPr>
       <w:r>
@@ -4597,7 +5120,7 @@
         <w:pStyle w:val="Compact"/>
         <w:numPr>
           <w:ilvl w:val="0"/>
-          <w:numId w:val="1021"/>
+          <w:numId w:val="1022"/>
         </w:numPr>
       </w:pPr>
       <w:r>
@@ -4609,7 +5132,7 @@
         <w:pStyle w:val="Compact"/>
         <w:numPr>
           <w:ilvl w:val="0"/>
-          <w:numId w:val="1021"/>
+          <w:numId w:val="1022"/>
         </w:numPr>
       </w:pPr>
       <w:r>
@@ -4632,8 +5155,8 @@
         <w:t xml:space="preserve">This separation allows the framework to evolve conceptually without forcing changes in tooling, and allows the tooling to evolve without redefining capability norms.</w:t>
       </w:r>
     </w:p>
-    <w:bookmarkEnd w:id="81"/>
-    <w:bookmarkStart w:id="82" w:name="Xb87f745dc571047d072c3d39c0c6d2b654b8a25"/>
+    <w:bookmarkEnd w:id="83"/>
+    <w:bookmarkStart w:id="84" w:name="Xb87f745dc571047d072c3d39c0c6d2b654b8a25"/>
     <w:p>
       <w:pPr>
         <w:pStyle w:val="Heading2"/>
@@ -4688,7 +5211,7 @@
         <w:pStyle w:val="Compact"/>
         <w:numPr>
           <w:ilvl w:val="0"/>
-          <w:numId w:val="1022"/>
+          <w:numId w:val="1023"/>
         </w:numPr>
       </w:pPr>
       <w:r>
@@ -4700,7 +5223,7 @@
         <w:pStyle w:val="Compact"/>
         <w:numPr>
           <w:ilvl w:val="0"/>
-          <w:numId w:val="1022"/>
+          <w:numId w:val="1023"/>
         </w:numPr>
       </w:pPr>
       <w:r>
@@ -4712,7 +5235,7 @@
         <w:pStyle w:val="Compact"/>
         <w:numPr>
           <w:ilvl w:val="0"/>
-          <w:numId w:val="1022"/>
+          <w:numId w:val="1023"/>
         </w:numPr>
       </w:pPr>
       <w:r>
@@ -4727,8 +5250,8 @@
         <w:t xml:space="preserve">This handbook exists partly to make that application explicit, so that the Course Engine can be examined as a concrete instantiation of CDD principles without being mistaken for the method itself.</w:t>
       </w:r>
     </w:p>
-    <w:bookmarkEnd w:id="82"/>
-    <w:bookmarkStart w:id="83" w:name="Xfb8547e6c565dffc42aabca17e01e677898ab6c"/>
+    <w:bookmarkEnd w:id="84"/>
+    <w:bookmarkStart w:id="85" w:name="Xfb8547e6c565dffc42aabca17e01e677898ab6c"/>
     <w:p>
       <w:pPr>
         <w:pStyle w:val="Heading2"/>
@@ -4765,8 +5288,8 @@
         <w:t xml:space="preserve">However, the Course Engine does not assume the presence of any particular upstream or downstream tool. This preserves modularity and reduces coupling across the ecosystem.</w:t>
       </w:r>
     </w:p>
-    <w:bookmarkEnd w:id="83"/>
-    <w:bookmarkStart w:id="84" w:name="avoiding-framework-lock-in"/>
+    <w:bookmarkEnd w:id="85"/>
+    <w:bookmarkStart w:id="86" w:name="avoiding-framework-lock-in"/>
     <w:p>
       <w:pPr>
         <w:pStyle w:val="Heading2"/>
@@ -4816,8 +5339,8 @@
         <w:t xml:space="preserve">This ensures that institutions can adapt the tool to their own contexts without inheriting implicit commitments embedded in software. Frameworks remain choices, not dependencies.</w:t>
       </w:r>
     </w:p>
-    <w:bookmarkEnd w:id="84"/>
-    <w:bookmarkStart w:id="85" w:name="supporting-multiple-levels-of-use"/>
+    <w:bookmarkEnd w:id="86"/>
+    <w:bookmarkStart w:id="87" w:name="supporting-multiple-levels-of-use"/>
     <w:p>
       <w:pPr>
         <w:pStyle w:val="Heading2"/>
@@ -4843,7 +5366,7 @@
         <w:pStyle w:val="Compact"/>
         <w:numPr>
           <w:ilvl w:val="0"/>
-          <w:numId w:val="1023"/>
+          <w:numId w:val="1024"/>
         </w:numPr>
       </w:pPr>
       <w:r>
@@ -4855,7 +5378,7 @@
         <w:pStyle w:val="Compact"/>
         <w:numPr>
           <w:ilvl w:val="0"/>
-          <w:numId w:val="1023"/>
+          <w:numId w:val="1024"/>
         </w:numPr>
       </w:pPr>
       <w:r>
@@ -4867,7 +5390,7 @@
         <w:pStyle w:val="Compact"/>
         <w:numPr>
           <w:ilvl w:val="0"/>
-          <w:numId w:val="1023"/>
+          <w:numId w:val="1024"/>
         </w:numPr>
       </w:pPr>
       <w:r>
@@ -4890,8 +5413,8 @@
         <w:t xml:space="preserve">This flexibility is a design outcome, not an accident.</w:t>
       </w:r>
     </w:p>
-    <w:bookmarkEnd w:id="85"/>
-    <w:bookmarkStart w:id="86" w:name="the-course-engine-as-a-boundary-object"/>
+    <w:bookmarkEnd w:id="87"/>
+    <w:bookmarkStart w:id="88" w:name="the-course-engine-as-a-boundary-object"/>
     <w:p>
       <w:pPr>
         <w:pStyle w:val="Heading2"/>
@@ -4941,8 +5464,8 @@
         <w:t xml:space="preserve">This role is particularly important in governance contexts, where shared reference points enable discussion without forcing consensus.</w:t>
       </w:r>
     </w:p>
-    <w:bookmarkEnd w:id="86"/>
-    <w:bookmarkStart w:id="87" w:name="positioning-as-an-enabler-not-a-solution"/>
+    <w:bookmarkEnd w:id="88"/>
+    <w:bookmarkStart w:id="89" w:name="positioning-as-an-enabler-not-a-solution"/>
     <w:p>
       <w:pPr>
         <w:pStyle w:val="Heading2"/>
@@ -4992,8 +5515,8 @@
         <w:t xml:space="preserve">This modest positioning is intentional. It reflects an understanding that responsibility cannot be automated, but it can be better supported.</w:t>
       </w:r>
     </w:p>
-    <w:bookmarkEnd w:id="87"/>
-    <w:bookmarkStart w:id="88" w:name="stage-6-summary"/>
+    <w:bookmarkEnd w:id="89"/>
+    <w:bookmarkStart w:id="90" w:name="stage-6-summary"/>
     <w:p>
       <w:pPr>
         <w:pStyle w:val="Heading2"/>
@@ -5037,8 +5560,8 @@
         </w:pict>
       </w:r>
     </w:p>
-    <w:bookmarkEnd w:id="88"/>
-    <w:bookmarkStart w:id="89" w:name="Xc16b8c3830d7ef2986a481e66d0b9172633b191"/>
+    <w:bookmarkEnd w:id="90"/>
+    <w:bookmarkStart w:id="91" w:name="Xc16b8c3830d7ef2986a481e66d0b9172633b191"/>
     <w:p>
       <w:pPr>
         <w:pStyle w:val="Heading2"/>
@@ -5063,8 +5586,8 @@
         <w:t xml:space="preserve">How this handbook should inform use, review, and evolution</w:t>
       </w:r>
     </w:p>
-    <w:bookmarkEnd w:id="89"/>
-    <w:bookmarkStart w:id="90" w:name="this-handbook-as-a-design-record"/>
+    <w:bookmarkEnd w:id="91"/>
+    <w:bookmarkStart w:id="92" w:name="this-handbook-as-a-design-record"/>
     <w:p>
       <w:pPr>
         <w:pStyle w:val="Heading2"/>
@@ -5127,8 +5650,8 @@
         <w:t xml:space="preserve">, not as a guarantee that they will never change.</w:t>
       </w:r>
     </w:p>
-    <w:bookmarkEnd w:id="90"/>
-    <w:bookmarkStart w:id="91" w:name="supporting-responsible-evolution"/>
+    <w:bookmarkEnd w:id="92"/>
+    <w:bookmarkStart w:id="93" w:name="supporting-responsible-evolution"/>
     <w:p>
       <w:pPr>
         <w:pStyle w:val="Heading2"/>
@@ -5183,7 +5706,7 @@
         <w:pStyle w:val="Compact"/>
         <w:numPr>
           <w:ilvl w:val="0"/>
-          <w:numId w:val="1024"/>
+          <w:numId w:val="1025"/>
         </w:numPr>
       </w:pPr>
       <w:r>
@@ -5195,7 +5718,7 @@
         <w:pStyle w:val="Compact"/>
         <w:numPr>
           <w:ilvl w:val="0"/>
-          <w:numId w:val="1024"/>
+          <w:numId w:val="1025"/>
         </w:numPr>
       </w:pPr>
       <w:r>
@@ -5207,7 +5730,7 @@
         <w:pStyle w:val="Compact"/>
         <w:numPr>
           <w:ilvl w:val="0"/>
-          <w:numId w:val="1024"/>
+          <w:numId w:val="1025"/>
         </w:numPr>
       </w:pPr>
       <w:r>
@@ -5219,7 +5742,7 @@
         <w:pStyle w:val="Compact"/>
         <w:numPr>
           <w:ilvl w:val="0"/>
-          <w:numId w:val="1024"/>
+          <w:numId w:val="1025"/>
         </w:numPr>
       </w:pPr>
       <w:r>
@@ -5231,7 +5754,7 @@
         <w:pStyle w:val="Compact"/>
         <w:numPr>
           <w:ilvl w:val="0"/>
-          <w:numId w:val="1024"/>
+          <w:numId w:val="1025"/>
         </w:numPr>
       </w:pPr>
       <w:r>
@@ -5246,8 +5769,8 @@
         <w:t xml:space="preserve">These questions are more important than any individual feature request.</w:t>
       </w:r>
     </w:p>
-    <w:bookmarkEnd w:id="91"/>
-    <w:bookmarkStart w:id="92" w:name="guiding-contribution-and-review"/>
+    <w:bookmarkEnd w:id="93"/>
+    <w:bookmarkStart w:id="94" w:name="guiding-contribution-and-review"/>
     <w:p>
       <w:pPr>
         <w:pStyle w:val="Heading2"/>
@@ -5300,8 +5823,8 @@
         <w:t xml:space="preserve">For reviewers and assessors, the handbook provides a basis for informed critique. Disagreement is expected and legitimate, but it should be grounded in an understanding of the original design commitments.</w:t>
       </w:r>
     </w:p>
-    <w:bookmarkEnd w:id="92"/>
-    <w:bookmarkStart w:id="93" w:name="preventing-unintentional-drift"/>
+    <w:bookmarkEnd w:id="94"/>
+    <w:bookmarkStart w:id="95" w:name="preventing-unintentional-drift"/>
     <w:p>
       <w:pPr>
         <w:pStyle w:val="Heading2"/>
@@ -5343,7 +5866,7 @@
         <w:pStyle w:val="Compact"/>
         <w:numPr>
           <w:ilvl w:val="0"/>
-          <w:numId w:val="1025"/>
+          <w:numId w:val="1026"/>
         </w:numPr>
       </w:pPr>
       <w:r>
@@ -5355,7 +5878,7 @@
         <w:pStyle w:val="Compact"/>
         <w:numPr>
           <w:ilvl w:val="0"/>
-          <w:numId w:val="1025"/>
+          <w:numId w:val="1026"/>
         </w:numPr>
       </w:pPr>
       <w:r>
@@ -5367,7 +5890,7 @@
         <w:pStyle w:val="Compact"/>
         <w:numPr>
           <w:ilvl w:val="0"/>
-          <w:numId w:val="1025"/>
+          <w:numId w:val="1026"/>
         </w:numPr>
       </w:pPr>
       <w:r>
@@ -5382,8 +5905,8 @@
         <w:t xml:space="preserve">Drift is not prevented by freezing a system, but by making change legible.</w:t>
       </w:r>
     </w:p>
-    <w:bookmarkEnd w:id="93"/>
-    <w:bookmarkStart w:id="94" w:name="relationship-to-other-documentation"/>
+    <w:bookmarkEnd w:id="95"/>
+    <w:bookmarkStart w:id="96" w:name="relationship-to-other-documentation"/>
     <w:p>
       <w:pPr>
         <w:pStyle w:val="Heading2"/>
@@ -5432,8 +5955,8 @@
         <w:t xml:space="preserve">This document sits alongside those artefacts, addressing questions they cannot easily answer: questions of intent, rationale, and responsibility.</w:t>
       </w:r>
     </w:p>
-    <w:bookmarkEnd w:id="94"/>
-    <w:bookmarkStart w:id="95" w:name="stability-as-a-governance-concern"/>
+    <w:bookmarkEnd w:id="96"/>
+    <w:bookmarkStart w:id="97" w:name="stability-as-a-governance-concern"/>
     <w:p>
       <w:pPr>
         <w:pStyle w:val="Heading2"/>
@@ -5470,8 +5993,8 @@
         <w:t xml:space="preserve">This does not mean the design is fixed. It means that changes should be acknowledged, explained, and documented rather than silently absorbed.</w:t>
       </w:r>
     </w:p>
-    <w:bookmarkEnd w:id="95"/>
-    <w:bookmarkStart w:id="96" w:name="closing-reflection"/>
+    <w:bookmarkEnd w:id="97"/>
+    <w:bookmarkStart w:id="98" w:name="closing-reflection"/>
     <w:p>
       <w:pPr>
         <w:pStyle w:val="Heading2"/>
@@ -5508,8 +6031,8 @@
         <w:t xml:space="preserve">Its value lies in making the reasoning explicit — so that responsibility remains visible, critique remains possible, and evolution remains intentional.</w:t>
       </w:r>
     </w:p>
-    <w:bookmarkEnd w:id="96"/>
-    <w:bookmarkStart w:id="97" w:name="final-summary"/>
+    <w:bookmarkEnd w:id="98"/>
+    <w:bookmarkStart w:id="99" w:name="final-summary"/>
     <w:p>
       <w:pPr>
         <w:pStyle w:val="Heading2"/>
@@ -5535,7 +6058,7 @@
         <w:pStyle w:val="Compact"/>
         <w:numPr>
           <w:ilvl w:val="0"/>
-          <w:numId w:val="1026"/>
+          <w:numId w:val="1027"/>
         </w:numPr>
       </w:pPr>
       <w:r>
@@ -5547,7 +6070,7 @@
         <w:pStyle w:val="Compact"/>
         <w:numPr>
           <w:ilvl w:val="0"/>
-          <w:numId w:val="1026"/>
+          <w:numId w:val="1027"/>
         </w:numPr>
       </w:pPr>
       <w:r>
@@ -5559,7 +6082,7 @@
         <w:pStyle w:val="Compact"/>
         <w:numPr>
           <w:ilvl w:val="0"/>
-          <w:numId w:val="1026"/>
+          <w:numId w:val="1027"/>
         </w:numPr>
       </w:pPr>
       <w:r>
@@ -5571,7 +6094,7 @@
         <w:pStyle w:val="Compact"/>
         <w:numPr>
           <w:ilvl w:val="0"/>
-          <w:numId w:val="1026"/>
+          <w:numId w:val="1027"/>
         </w:numPr>
       </w:pPr>
       <w:r>
@@ -5583,7 +6106,7 @@
         <w:pStyle w:val="Compact"/>
         <w:numPr>
           <w:ilvl w:val="0"/>
-          <w:numId w:val="1026"/>
+          <w:numId w:val="1027"/>
         </w:numPr>
       </w:pPr>
       <w:r>
@@ -5605,8 +6128,8 @@
         </w:pict>
       </w:r>
     </w:p>
-    <w:bookmarkEnd w:id="97"/>
-    <w:bookmarkStart w:id="98" w:name="X6d4c1f2c18bb7f598d1d0b8fb22f76045921b40"/>
+    <w:bookmarkEnd w:id="99"/>
+    <w:bookmarkStart w:id="100" w:name="X6d4c1f2c18bb7f598d1d0b8fb22f76045921b40"/>
     <w:p>
       <w:pPr>
         <w:pStyle w:val="Heading2"/>
@@ -5692,7 +6215,7 @@
         <w:pStyle w:val="Compact"/>
         <w:numPr>
           <w:ilvl w:val="0"/>
-          <w:numId w:val="1027"/>
+          <w:numId w:val="1028"/>
         </w:numPr>
       </w:pPr>
       <w:r>
@@ -5714,7 +6237,7 @@
         <w:pStyle w:val="Compact"/>
         <w:numPr>
           <w:ilvl w:val="0"/>
-          <w:numId w:val="1027"/>
+          <w:numId w:val="1028"/>
         </w:numPr>
       </w:pPr>
       <w:r>
@@ -5731,8 +6254,8 @@
         <w:t xml:space="preserve">how to use it responsibly</w:t>
       </w:r>
     </w:p>
-    <w:bookmarkEnd w:id="98"/>
-    <w:bookmarkEnd w:id="99"/>
+    <w:bookmarkEnd w:id="100"/>
+    <w:bookmarkEnd w:id="101"/>
     <w:sectPr>
       <w:footnotePr>
         <w:numRestart w:val="eachSect"/>
@@ -6080,6 +6603,9 @@
     <w:abstractNumId w:val="991"/>
   </w:num>
   <w:num w:numId="1016">
+    <w:abstractNumId w:val="991"/>
+  </w:num>
+  <w:num w:numId="1017">
     <w:abstractNumId w:val="99411"/>
     <w:lvlOverride w:ilvl="0">
       <w:startOverride w:val="1"/>
@@ -6109,9 +6635,6 @@
       <w:startOverride w:val="1"/>
     </w:lvlOverride>
   </w:num>
-  <w:num w:numId="1017">
-    <w:abstractNumId w:val="991"/>
-  </w:num>
   <w:num w:numId="1018">
     <w:abstractNumId w:val="991"/>
   </w:num>
@@ -6140,6 +6663,9 @@
     <w:abstractNumId w:val="991"/>
   </w:num>
   <w:num w:numId="1027">
+    <w:abstractNumId w:val="991"/>
+  </w:num>
+  <w:num w:numId="1028">
     <w:abstractNumId w:val="991"/>
   </w:num>
 </w:numbering>

</xml_diff>

<commit_message>
docs: update handbooks and v1.13.1 design notes
</commit_message>
<xml_diff>
--- a/docs/handbook/course-engine-design-rationale.docx
+++ b/docs/handbook/course-engine-design-rationale.docx
@@ -2,7 +2,7 @@
 <file path=word/document.xml><?xml version="1.0" encoding="utf-8"?>
 <w:document xmlns:w="http://schemas.openxmlformats.org/wordprocessingml/2006/main" xmlns:m="http://schemas.openxmlformats.org/officeDocument/2006/math" xmlns:r="http://schemas.openxmlformats.org/officeDocument/2006/relationships" xmlns:o="urn:schemas-microsoft-com:office:office" xmlns:v="urn:schemas-microsoft-com:vml" xmlns:w10="urn:schemas-microsoft-com:office:word" xmlns:a="http://schemas.openxmlformats.org/drawingml/2006/main" xmlns:pic="http://schemas.openxmlformats.org/drawingml/2006/picture" xmlns:wp="http://schemas.openxmlformats.org/drawingml/2006/wordprocessingDrawing">
   <w:body>
-    <w:bookmarkStart w:id="101" w:name="Xbc6fb86179f62c8719ff0d3bf2a0664b0de389e"/>
+    <w:bookmarkStart w:id="102" w:name="Xbc6fb86179f62c8719ff0d3bf2a0664b0de389e"/>
     <w:p>
       <w:pPr>
         <w:pStyle w:val="Heading1"/>
@@ -1684,7 +1684,7 @@
         <w:t xml:space="preserve"> </w:t>
       </w:r>
       <w:r>
-        <w:t xml:space="preserve">requirement is supported directly through an optional</w:t>
+        <w:t xml:space="preserve">requirement is supported through an optional</w:t>
       </w:r>
       <w:r>
         <w:t xml:space="preserve"> </w:t>
@@ -1711,7 +1711,7 @@
         <w:t xml:space="preserve">course.yml</w:t>
       </w:r>
       <w:r>
-        <w:t xml:space="preserve">. This provides a stable, inspectable place to record rationale, AI positioning/boundaries, and governance context as</w:t>
+        <w:t xml:space="preserve">. This provides a stable, inspectable place to record rationale, AI positioning, and governance context, and governance context as</w:t>
       </w:r>
       <w:r>
         <w:t xml:space="preserve"> </w:t>
@@ -2237,6 +2237,26 @@
         <w:t xml:space="preserve">. This is a governance signal, not a compliance mechanism: it records author intent without asserting quality, correctness, or approval.</w:t>
       </w:r>
     </w:p>
+    <w:p>
+      <w:pPr>
+        <w:pStyle w:val="BodyText"/>
+      </w:pPr>
+      <w:r>
+        <w:t xml:space="preserve">From v1.13, machine-readable AI boundaries can also be declared via</w:t>
+      </w:r>
+      <w:r>
+        <w:t xml:space="preserve"> </w:t>
+      </w:r>
+      <w:r>
+        <w:rPr>
+          <w:rStyle w:val="VerbatimChar"/>
+        </w:rPr>
+        <w:t xml:space="preserve">ai_scoping</w:t>
+      </w:r>
+      <w:r>
+        <w:t xml:space="preserve">, separate from narrative intent.</w:t>
+      </w:r>
+    </w:p>
     <w:bookmarkEnd w:id="44"/>
     <w:bookmarkStart w:id="45" w:name="transparency-over-seamlessness"/>
     <w:p>
@@ -3384,7 +3404,7 @@
       </w:r>
     </w:p>
     <w:bookmarkEnd w:id="59"/>
-    <w:bookmarkStart w:id="60" w:name="X234d5b963e2f3ff7adf78091e0d5808cd88a92c"/>
+    <w:bookmarkStart w:id="61" w:name="X234d5b963e2f3ff7adf78091e0d5808cd88a92c"/>
     <w:p>
       <w:pPr>
         <w:pStyle w:val="Heading2"/>
@@ -3591,8 +3611,324 @@
         <w:t xml:space="preserve">This preserves the system’s core stance: governance is supported through transparency and evidence, not automated approval.</w:t>
       </w:r>
     </w:p>
+    <w:p>
+      <w:pPr>
+        <w:pStyle w:val="BodyText"/>
+      </w:pPr>
+      <w:r>
+        <w:t xml:space="preserve">From</w:t>
+      </w:r>
+      <w:r>
+        <w:t xml:space="preserve"> </w:t>
+      </w:r>
+      <w:r>
+        <w:rPr>
+          <w:b/>
+          <w:bCs/>
+        </w:rPr>
+        <w:t xml:space="preserve">v1.13</w:t>
+      </w:r>
+      <w:r>
+        <w:t xml:space="preserve">,</w:t>
+      </w:r>
+      <w:r>
+        <w:t xml:space="preserve"> </w:t>
+      </w:r>
+      <w:r>
+        <w:rPr>
+          <w:rStyle w:val="VerbatimChar"/>
+        </w:rPr>
+        <w:t xml:space="preserve">ai_scoping</w:t>
+      </w:r>
+      <w:r>
+        <w:t xml:space="preserve"> </w:t>
+      </w:r>
+      <w:r>
+        <w:t xml:space="preserve">provides a</w:t>
+      </w:r>
+      <w:r>
+        <w:t xml:space="preserve"> </w:t>
+      </w:r>
+      <w:r>
+        <w:rPr>
+          <w:b/>
+          <w:bCs/>
+        </w:rPr>
+        <w:t xml:space="preserve">structural declaration</w:t>
+      </w:r>
+      <w:r>
+        <w:t xml:space="preserve"> </w:t>
+      </w:r>
+      <w:r>
+        <w:t xml:space="preserve">of</w:t>
+      </w:r>
+      <w:r>
+        <w:t xml:space="preserve"> </w:t>
+      </w:r>
+      <w:r>
+        <w:rPr>
+          <w:b/>
+          <w:bCs/>
+        </w:rPr>
+        <w:t xml:space="preserve">permitted</w:t>
+      </w:r>
+      <w:r>
+        <w:t xml:space="preserve">,</w:t>
+      </w:r>
+      <w:r>
+        <w:t xml:space="preserve"> </w:t>
+      </w:r>
+      <w:r>
+        <w:rPr>
+          <w:b/>
+          <w:bCs/>
+        </w:rPr>
+        <w:t xml:space="preserve">restricted</w:t>
+      </w:r>
+      <w:r>
+        <w:t xml:space="preserve">, and</w:t>
+      </w:r>
+      <w:r>
+        <w:t xml:space="preserve"> </w:t>
+      </w:r>
+      <w:r>
+        <w:rPr>
+          <w:b/>
+          <w:bCs/>
+        </w:rPr>
+        <w:t xml:space="preserve">expected</w:t>
+      </w:r>
+      <w:r>
+        <w:t xml:space="preserve"> </w:t>
+      </w:r>
+      <w:r>
+        <w:t xml:space="preserve">AI use. When present, it is recorded in</w:t>
+      </w:r>
+      <w:r>
+        <w:t xml:space="preserve"> </w:t>
+      </w:r>
+      <w:r>
+        <w:rPr>
+          <w:rStyle w:val="VerbatimChar"/>
+        </w:rPr>
+        <w:t xml:space="preserve">manifest.json</w:t>
+      </w:r>
+      <w:r>
+        <w:t xml:space="preserve"> </w:t>
+      </w:r>
+      <w:r>
+        <w:t xml:space="preserve">and can suppress advisory</w:t>
+      </w:r>
+      <w:r>
+        <w:t xml:space="preserve"> </w:t>
+      </w:r>
+      <w:r>
+        <w:rPr>
+          <w:b/>
+          <w:bCs/>
+        </w:rPr>
+        <w:t xml:space="preserve">absence signals</w:t>
+      </w:r>
+      <w:r>
+        <w:t xml:space="preserve"> </w:t>
+      </w:r>
+      <w:r>
+        <w:t xml:space="preserve">about missing AI boundaries.</w:t>
+      </w:r>
+    </w:p>
+    <w:bookmarkStart w:id="60" w:name="Xe72c26a20264f8d7469198b7cbfe372f4a244c2"/>
+    <w:p>
+      <w:pPr>
+        <w:pStyle w:val="Heading3"/>
+      </w:pPr>
+      <w:r>
+        <w:rPr>
+          <w:b/>
+          <w:bCs/>
+        </w:rPr>
+        <w:t xml:space="preserve">30D. AI Scoping and Absence Signals (Informational, v1.13+)</w:t>
+      </w:r>
+    </w:p>
+    <w:p>
+      <w:pPr>
+        <w:pStyle w:val="FirstParagraph"/>
+      </w:pPr>
+      <w:r>
+        <w:rPr>
+          <w:rStyle w:val="VerbatimChar"/>
+        </w:rPr>
+        <w:t xml:space="preserve">ai_scoping</w:t>
+      </w:r>
+      <w:r>
+        <w:t xml:space="preserve"> </w:t>
+      </w:r>
+      <w:r>
+        <w:t xml:space="preserve">is</w:t>
+      </w:r>
+      <w:r>
+        <w:t xml:space="preserve"> </w:t>
+      </w:r>
+      <w:r>
+        <w:rPr>
+          <w:b/>
+          <w:bCs/>
+        </w:rPr>
+        <w:t xml:space="preserve">informational, structural metadata</w:t>
+      </w:r>
+      <w:r>
+        <w:t xml:space="preserve"> </w:t>
+      </w:r>
+      <w:r>
+        <w:t xml:space="preserve">describing</w:t>
+      </w:r>
+      <w:r>
+        <w:t xml:space="preserve"> </w:t>
+      </w:r>
+      <w:r>
+        <w:rPr>
+          <w:b/>
+          <w:bCs/>
+        </w:rPr>
+        <w:t xml:space="preserve">permitted</w:t>
+      </w:r>
+      <w:r>
+        <w:t xml:space="preserve">,</w:t>
+      </w:r>
+      <w:r>
+        <w:t xml:space="preserve"> </w:t>
+      </w:r>
+      <w:r>
+        <w:rPr>
+          <w:b/>
+          <w:bCs/>
+        </w:rPr>
+        <w:t xml:space="preserve">restricted</w:t>
+      </w:r>
+      <w:r>
+        <w:t xml:space="preserve">, and</w:t>
+      </w:r>
+      <w:r>
+        <w:t xml:space="preserve"> </w:t>
+      </w:r>
+      <w:r>
+        <w:rPr>
+          <w:b/>
+          <w:bCs/>
+        </w:rPr>
+        <w:t xml:space="preserve">expected</w:t>
+      </w:r>
+      <w:r>
+        <w:t xml:space="preserve"> </w:t>
+      </w:r>
+      <w:r>
+        <w:t xml:space="preserve">AI use boundaries.</w:t>
+      </w:r>
+    </w:p>
+    <w:p>
+      <w:pPr>
+        <w:pStyle w:val="BodyText"/>
+      </w:pPr>
+      <w:r>
+        <w:t xml:space="preserve">From v1.13, the Course Engine records</w:t>
+      </w:r>
+      <w:r>
+        <w:t xml:space="preserve"> </w:t>
+      </w:r>
+      <w:r>
+        <w:rPr>
+          <w:b/>
+          <w:bCs/>
+        </w:rPr>
+        <w:t xml:space="preserve">absence signals</w:t>
+      </w:r>
+      <w:r>
+        <w:t xml:space="preserve"> </w:t>
+      </w:r>
+      <w:r>
+        <w:t xml:space="preserve">in</w:t>
+      </w:r>
+      <w:r>
+        <w:t xml:space="preserve"> </w:t>
+      </w:r>
+      <w:r>
+        <w:rPr>
+          <w:rStyle w:val="VerbatimChar"/>
+        </w:rPr>
+        <w:t xml:space="preserve">manifest.json</w:t>
+      </w:r>
+      <w:r>
+        <w:t xml:space="preserve"> </w:t>
+      </w:r>
+      <w:r>
+        <w:t xml:space="preserve">to make</w:t>
+      </w:r>
+      <w:r>
+        <w:t xml:space="preserve"> </w:t>
+      </w:r>
+      <w:r>
+        <w:rPr>
+          <w:b/>
+          <w:bCs/>
+        </w:rPr>
+        <w:t xml:space="preserve">missing governance-relevant elements</w:t>
+      </w:r>
+      <w:r>
+        <w:t xml:space="preserve"> </w:t>
+      </w:r>
+      <w:r>
+        <w:t xml:space="preserve">explicit</w:t>
+      </w:r>
+      <w:r>
+        <w:t xml:space="preserve"> </w:t>
+      </w:r>
+      <w:r>
+        <w:rPr>
+          <w:b/>
+          <w:bCs/>
+        </w:rPr>
+        <w:t xml:space="preserve">without enforcement</w:t>
+      </w:r>
+      <w:r>
+        <w:t xml:space="preserve">.</w:t>
+      </w:r>
+    </w:p>
+    <w:p>
+      <w:pPr>
+        <w:pStyle w:val="BodyText"/>
+      </w:pPr>
+      <w:r>
+        <w:t xml:space="preserve">Absence signals are</w:t>
+      </w:r>
+      <w:r>
+        <w:t xml:space="preserve"> </w:t>
+      </w:r>
+      <w:r>
+        <w:rPr>
+          <w:b/>
+          <w:bCs/>
+        </w:rPr>
+        <w:t xml:space="preserve">advisory by default</w:t>
+      </w:r>
+      <w:r>
+        <w:t xml:space="preserve">. They are designed to support</w:t>
+      </w:r>
+      <w:r>
+        <w:t xml:space="preserve"> </w:t>
+      </w:r>
+      <w:r>
+        <w:rPr>
+          <w:b/>
+          <w:bCs/>
+        </w:rPr>
+        <w:t xml:space="preserve">review, assurance, and governance conversations</w:t>
+      </w:r>
+      <w:r>
+        <w:t xml:space="preserve">, rather than to trigger compliance decisions or automated approval outcomes.</w:t>
+      </w:r>
+    </w:p>
     <w:bookmarkEnd w:id="60"/>
-    <w:bookmarkStart w:id="61" w:name="X934014c948bd2d529530f815bf76cdbef182c97"/>
+    <w:bookmarkEnd w:id="61"/>
+    <w:bookmarkStart w:id="62" w:name="X934014c948bd2d529530f815bf76cdbef182c97"/>
     <w:p>
       <w:pPr>
         <w:pStyle w:val="Heading2"/>
@@ -3642,8 +3978,8 @@
         <w:t xml:space="preserve">This reflects a deliberate refusal to collapse complex judgement into automated scoring. The system supports visibility and discussion, but it does not claim authority over what constitutes sufficient or appropriate capability development.</w:t>
       </w:r>
     </w:p>
-    <w:bookmarkEnd w:id="61"/>
-    <w:bookmarkStart w:id="62" w:name="X58ec30010856352511f2f9a04769879ec851e2c"/>
+    <w:bookmarkEnd w:id="62"/>
+    <w:bookmarkStart w:id="63" w:name="X58ec30010856352511f2f9a04769879ec851e2c"/>
     <w:p>
       <w:pPr>
         <w:pStyle w:val="Heading2"/>
@@ -3885,8 +4221,8 @@
         <w:t xml:space="preserve">.</w:t>
       </w:r>
     </w:p>
-    <w:bookmarkEnd w:id="62"/>
-    <w:bookmarkStart w:id="63" w:name="Xb7b864cca2103a00ff323a4fb0b0fc5386ced85"/>
+    <w:bookmarkEnd w:id="63"/>
+    <w:bookmarkStart w:id="64" w:name="Xb7b864cca2103a00ff323a4fb0b0fc5386ced85"/>
     <w:p>
       <w:pPr>
         <w:pStyle w:val="Heading2"/>
@@ -3959,8 +4295,8 @@
         <w:t xml:space="preserve">This ensures that validation supports assurance workflows without forcing compliance models onto all users.</w:t>
       </w:r>
     </w:p>
-    <w:bookmarkEnd w:id="63"/>
-    <w:bookmarkStart w:id="64" w:name="Xa7a1fd1f97f55929e6da7db2b11c69f6a61e6b5"/>
+    <w:bookmarkEnd w:id="64"/>
+    <w:bookmarkStart w:id="65" w:name="Xa7a1fd1f97f55929e6da7db2b11c69f6a61e6b5"/>
     <w:p>
       <w:pPr>
         <w:pStyle w:val="Heading2"/>
@@ -4026,8 +4362,8 @@
         <w:t xml:space="preserve">Architecturally, this required treating policy resolution as a distinct concern, rather than as a side effect of validation.</w:t>
       </w:r>
     </w:p>
-    <w:bookmarkEnd w:id="64"/>
-    <w:bookmarkStart w:id="65" w:name="X90f77fb3dca884bedf38357170414ccc0c0cebc"/>
+    <w:bookmarkEnd w:id="65"/>
+    <w:bookmarkStart w:id="66" w:name="X90f77fb3dca884bedf38357170414ccc0c0cebc"/>
     <w:p>
       <w:pPr>
         <w:pStyle w:val="Heading2"/>
@@ -4242,8 +4578,8 @@
         <w:t xml:space="preserve">implementation detail or transient debugging output.</w:t>
       </w:r>
     </w:p>
-    <w:bookmarkEnd w:id="65"/>
-    <w:bookmarkStart w:id="66" w:name="X3a7b6ea95563a6a5625b0a03c327500d67d2440"/>
+    <w:bookmarkEnd w:id="66"/>
+    <w:bookmarkStart w:id="67" w:name="X3a7b6ea95563a6a5625b0a03c327500d67d2440"/>
     <w:p>
       <w:pPr>
         <w:pStyle w:val="Heading2"/>
@@ -4280,8 +4616,8 @@
         <w:t xml:space="preserve">This approach aligns with the principle that iteration and experimentation should be safe, reversible, and auditable.</w:t>
       </w:r>
     </w:p>
-    <w:bookmarkEnd w:id="66"/>
-    <w:bookmarkStart w:id="67" w:name="Xc852e580b04e3657e7fae8b3d1b5f4bca4b7ffe"/>
+    <w:bookmarkEnd w:id="67"/>
+    <w:bookmarkStart w:id="68" w:name="Xc852e580b04e3657e7fae8b3d1b5f4bca4b7ffe"/>
     <w:p>
       <w:pPr>
         <w:pStyle w:val="Heading2"/>
@@ -4318,8 +4654,8 @@
         <w:t xml:space="preserve">Architecturally, this reinforces separation of concerns and avoids locking design decisions into platform-specific constraints.</w:t>
       </w:r>
     </w:p>
-    <w:bookmarkEnd w:id="67"/>
-    <w:bookmarkStart w:id="68" w:name="guarding-against-feature-creep"/>
+    <w:bookmarkEnd w:id="68"/>
+    <w:bookmarkStart w:id="69" w:name="guarding-against-feature-creep"/>
     <w:p>
       <w:pPr>
         <w:pStyle w:val="Heading2"/>
@@ -4372,8 +4708,8 @@
         <w:t xml:space="preserve">include as much as in what it does.</w:t>
       </w:r>
     </w:p>
-    <w:bookmarkEnd w:id="68"/>
-    <w:bookmarkStart w:id="69" w:name="stage-4-summary"/>
+    <w:bookmarkEnd w:id="69"/>
+    <w:bookmarkStart w:id="70" w:name="stage-4-summary"/>
     <w:p>
       <w:pPr>
         <w:pStyle w:val="Heading2"/>
@@ -4433,8 +4769,8 @@
         </w:pict>
       </w:r>
     </w:p>
-    <w:bookmarkEnd w:id="69"/>
-    <w:bookmarkStart w:id="70" w:name="X69f41c979295ffc6783c5887d1c2867b4956221"/>
+    <w:bookmarkEnd w:id="70"/>
+    <w:bookmarkStart w:id="71" w:name="X69f41c979295ffc6783c5887d1c2867b4956221"/>
     <w:p>
       <w:pPr>
         <w:pStyle w:val="Heading2"/>
@@ -4459,8 +4795,8 @@
         <w:t xml:space="preserve">What the Course Engine chose not to do — and why</w:t>
       </w:r>
     </w:p>
-    <w:bookmarkEnd w:id="70"/>
-    <w:bookmarkStart w:id="71" w:name="the-importance-of-explicit-non-features"/>
+    <w:bookmarkEnd w:id="71"/>
+    <w:bookmarkStart w:id="72" w:name="the-importance-of-explicit-non-features"/>
     <w:p>
       <w:pPr>
         <w:pStyle w:val="Heading2"/>
@@ -4510,8 +4846,8 @@
         <w:t xml:space="preserve">This stage documents the most significant non-features and the reasoning behind them.</w:t>
       </w:r>
     </w:p>
-    <w:bookmarkEnd w:id="71"/>
-    <w:bookmarkStart w:id="72" w:name="X45f319cd932f8228d74cca0f907d3e34059a348"/>
+    <w:bookmarkEnd w:id="72"/>
+    <w:bookmarkStart w:id="73" w:name="X45f319cd932f8228d74cca0f907d3e34059a348"/>
     <w:p>
       <w:pPr>
         <w:pStyle w:val="Heading2"/>
@@ -4605,8 +4941,8 @@
         <w:t xml:space="preserve">, preserving human ownership of design decisions.</w:t>
       </w:r>
     </w:p>
-    <w:bookmarkEnd w:id="72"/>
-    <w:bookmarkStart w:id="73" w:name="X06a868dd66fd381a1d71b9e66b2b328fc950d63"/>
+    <w:bookmarkEnd w:id="73"/>
+    <w:bookmarkStart w:id="74" w:name="X06a868dd66fd381a1d71b9e66b2b328fc950d63"/>
     <w:p>
       <w:pPr>
         <w:pStyle w:val="Heading2"/>
@@ -4643,8 +4979,8 @@
         <w:t xml:space="preserve">By refusing to infer quality, the Course Engine avoids presenting evaluative claims that it cannot responsibly justify. Judgement remains with educators, reviewers, and institutions.</w:t>
       </w:r>
     </w:p>
-    <w:bookmarkEnd w:id="73"/>
-    <w:bookmarkStart w:id="74" w:name="Xb71446a62e6b2fc699d434043a60c55b5f2d573"/>
+    <w:bookmarkEnd w:id="74"/>
+    <w:bookmarkStart w:id="75" w:name="Xb71446a62e6b2fc699d434043a60c55b5f2d573"/>
     <w:p>
       <w:pPr>
         <w:pStyle w:val="Heading2"/>
@@ -4681,8 +5017,8 @@
         <w:t xml:space="preserve">This distinction is critical. Approval is an institutional and professional act, not a technical one. Automating it would misrepresent responsibility and authority.</w:t>
       </w:r>
     </w:p>
-    <w:bookmarkEnd w:id="74"/>
-    <w:bookmarkStart w:id="75" w:name="no-implicit-enforcement-of-frameworks"/>
+    <w:bookmarkEnd w:id="75"/>
+    <w:bookmarkStart w:id="76" w:name="no-implicit-enforcement-of-frameworks"/>
     <w:p>
       <w:pPr>
         <w:pStyle w:val="Heading2"/>
@@ -4719,8 +5055,8 @@
         <w:t xml:space="preserve">By keeping frameworks external and declarative, the Course Engine allows users and institutions to apply their own interpretive judgement rather than inheriting assumptions embedded in software.</w:t>
       </w:r>
     </w:p>
-    <w:bookmarkEnd w:id="75"/>
-    <w:bookmarkStart w:id="76" w:name="no-hidden-optimisation-or-ranking"/>
+    <w:bookmarkEnd w:id="76"/>
+    <w:bookmarkStart w:id="77" w:name="no-hidden-optimisation-or-ranking"/>
     <w:p>
       <w:pPr>
         <w:pStyle w:val="Heading2"/>
@@ -4757,8 +5093,8 @@
         <w:t xml:space="preserve">The Course Engine prioritises explainability and reviewability over optimisation.</w:t>
       </w:r>
     </w:p>
-    <w:bookmarkEnd w:id="76"/>
-    <w:bookmarkStart w:id="77" w:name="no-mandatory-ai-usage"/>
+    <w:bookmarkEnd w:id="77"/>
+    <w:bookmarkStart w:id="78" w:name="no-mandatory-ai-usage"/>
     <w:p>
       <w:pPr>
         <w:pStyle w:val="Heading2"/>
@@ -4795,8 +5131,8 @@
         <w:t xml:space="preserve">This exclusion reinforces the principle that AI is an assistant, not a prerequisite.</w:t>
       </w:r>
     </w:p>
-    <w:bookmarkEnd w:id="77"/>
-    <w:bookmarkStart w:id="78" w:name="trade-offs-accepted-by-these-exclusions"/>
+    <w:bookmarkEnd w:id="78"/>
+    <w:bookmarkStart w:id="79" w:name="trade-offs-accepted-by-these-exclusions"/>
     <w:p>
       <w:pPr>
         <w:pStyle w:val="Heading2"/>
@@ -4869,8 +5205,8 @@
         <w:t xml:space="preserve">These trade-offs were accepted deliberately. The design prioritises long-term responsibility, defensibility, and adaptability over short-term efficiency or novelty.</w:t>
       </w:r>
     </w:p>
-    <w:bookmarkEnd w:id="78"/>
-    <w:bookmarkStart w:id="79" w:name="X11d9f14d1531b332517f8fd2196bcdc5c67a2c2"/>
+    <w:bookmarkEnd w:id="79"/>
+    <w:bookmarkStart w:id="80" w:name="X11d9f14d1531b332517f8fd2196bcdc5c67a2c2"/>
     <w:p>
       <w:pPr>
         <w:pStyle w:val="Heading2"/>
@@ -4907,8 +5243,8 @@
         <w:t xml:space="preserve">Exclusions are not permanent prohibitions, but they are not accidental gaps either. Any future change that revisits them should do so explicitly and with clear justification.</w:t>
       </w:r>
     </w:p>
-    <w:bookmarkEnd w:id="79"/>
-    <w:bookmarkStart w:id="80" w:name="stage-5-summary"/>
+    <w:bookmarkEnd w:id="80"/>
+    <w:bookmarkStart w:id="81" w:name="stage-5-summary"/>
     <w:p>
       <w:pPr>
         <w:pStyle w:val="Heading2"/>
@@ -4968,8 +5304,8 @@
         </w:pict>
       </w:r>
     </w:p>
-    <w:bookmarkEnd w:id="80"/>
-    <w:bookmarkStart w:id="81" w:name="X9b58d7bf20cd73c07d711e4688786bbb370a49f"/>
+    <w:bookmarkEnd w:id="81"/>
+    <w:bookmarkStart w:id="82" w:name="X9b58d7bf20cd73c07d711e4688786bbb370a49f"/>
     <w:p>
       <w:pPr>
         <w:pStyle w:val="Heading2"/>
@@ -4994,8 +5330,8 @@
         <w:t xml:space="preserve">How the system relates to frameworks, methods, and other tools</w:t>
       </w:r>
     </w:p>
-    <w:bookmarkEnd w:id="81"/>
-    <w:bookmarkStart w:id="82" w:name="Xe77efad8857d5c734a22c6d53035ee6938863a0"/>
+    <w:bookmarkEnd w:id="82"/>
+    <w:bookmarkStart w:id="83" w:name="Xe77efad8857d5c734a22c6d53035ee6938863a0"/>
     <w:p>
       <w:pPr>
         <w:pStyle w:val="Heading2"/>
@@ -5045,8 +5381,8 @@
         <w:t xml:space="preserve">This positioning matters. By remaining infrastructural, the Course Engine avoids claiming authority that properly belongs to educators, institutions, and frameworks.</w:t>
       </w:r>
     </w:p>
-    <w:bookmarkEnd w:id="82"/>
-    <w:bookmarkStart w:id="83" w:name="Xe141631fd40d696570ba4c59df63ab7d705d509"/>
+    <w:bookmarkEnd w:id="83"/>
+    <w:bookmarkStart w:id="84" w:name="Xe141631fd40d696570ba4c59df63ab7d705d509"/>
     <w:p>
       <w:pPr>
         <w:pStyle w:val="Heading2"/>
@@ -5155,8 +5491,8 @@
         <w:t xml:space="preserve">This separation allows the framework to evolve conceptually without forcing changes in tooling, and allows the tooling to evolve without redefining capability norms.</w:t>
       </w:r>
     </w:p>
-    <w:bookmarkEnd w:id="83"/>
-    <w:bookmarkStart w:id="84" w:name="Xb87f745dc571047d072c3d39c0c6d2b654b8a25"/>
+    <w:bookmarkEnd w:id="84"/>
+    <w:bookmarkStart w:id="85" w:name="Xb87f745dc571047d072c3d39c0c6d2b654b8a25"/>
     <w:p>
       <w:pPr>
         <w:pStyle w:val="Heading2"/>
@@ -5250,8 +5586,8 @@
         <w:t xml:space="preserve">This handbook exists partly to make that application explicit, so that the Course Engine can be examined as a concrete instantiation of CDD principles without being mistaken for the method itself.</w:t>
       </w:r>
     </w:p>
-    <w:bookmarkEnd w:id="84"/>
-    <w:bookmarkStart w:id="85" w:name="Xfb8547e6c565dffc42aabca17e01e677898ab6c"/>
+    <w:bookmarkEnd w:id="85"/>
+    <w:bookmarkStart w:id="86" w:name="Xfb8547e6c565dffc42aabca17e01e677898ab6c"/>
     <w:p>
       <w:pPr>
         <w:pStyle w:val="Heading2"/>
@@ -5288,8 +5624,8 @@
         <w:t xml:space="preserve">However, the Course Engine does not assume the presence of any particular upstream or downstream tool. This preserves modularity and reduces coupling across the ecosystem.</w:t>
       </w:r>
     </w:p>
-    <w:bookmarkEnd w:id="85"/>
-    <w:bookmarkStart w:id="86" w:name="avoiding-framework-lock-in"/>
+    <w:bookmarkEnd w:id="86"/>
+    <w:bookmarkStart w:id="87" w:name="avoiding-framework-lock-in"/>
     <w:p>
       <w:pPr>
         <w:pStyle w:val="Heading2"/>
@@ -5339,8 +5675,8 @@
         <w:t xml:space="preserve">This ensures that institutions can adapt the tool to their own contexts without inheriting implicit commitments embedded in software. Frameworks remain choices, not dependencies.</w:t>
       </w:r>
     </w:p>
-    <w:bookmarkEnd w:id="86"/>
-    <w:bookmarkStart w:id="87" w:name="supporting-multiple-levels-of-use"/>
+    <w:bookmarkEnd w:id="87"/>
+    <w:bookmarkStart w:id="88" w:name="supporting-multiple-levels-of-use"/>
     <w:p>
       <w:pPr>
         <w:pStyle w:val="Heading2"/>
@@ -5413,8 +5749,8 @@
         <w:t xml:space="preserve">This flexibility is a design outcome, not an accident.</w:t>
       </w:r>
     </w:p>
-    <w:bookmarkEnd w:id="87"/>
-    <w:bookmarkStart w:id="88" w:name="the-course-engine-as-a-boundary-object"/>
+    <w:bookmarkEnd w:id="88"/>
+    <w:bookmarkStart w:id="89" w:name="the-course-engine-as-a-boundary-object"/>
     <w:p>
       <w:pPr>
         <w:pStyle w:val="Heading2"/>
@@ -5464,8 +5800,8 @@
         <w:t xml:space="preserve">This role is particularly important in governance contexts, where shared reference points enable discussion without forcing consensus.</w:t>
       </w:r>
     </w:p>
-    <w:bookmarkEnd w:id="88"/>
-    <w:bookmarkStart w:id="89" w:name="positioning-as-an-enabler-not-a-solution"/>
+    <w:bookmarkEnd w:id="89"/>
+    <w:bookmarkStart w:id="90" w:name="positioning-as-an-enabler-not-a-solution"/>
     <w:p>
       <w:pPr>
         <w:pStyle w:val="Heading2"/>
@@ -5515,8 +5851,8 @@
         <w:t xml:space="preserve">This modest positioning is intentional. It reflects an understanding that responsibility cannot be automated, but it can be better supported.</w:t>
       </w:r>
     </w:p>
-    <w:bookmarkEnd w:id="89"/>
-    <w:bookmarkStart w:id="90" w:name="stage-6-summary"/>
+    <w:bookmarkEnd w:id="90"/>
+    <w:bookmarkStart w:id="91" w:name="stage-6-summary"/>
     <w:p>
       <w:pPr>
         <w:pStyle w:val="Heading2"/>
@@ -5560,8 +5896,8 @@
         </w:pict>
       </w:r>
     </w:p>
-    <w:bookmarkEnd w:id="90"/>
-    <w:bookmarkStart w:id="91" w:name="Xc16b8c3830d7ef2986a481e66d0b9172633b191"/>
+    <w:bookmarkEnd w:id="91"/>
+    <w:bookmarkStart w:id="92" w:name="Xc16b8c3830d7ef2986a481e66d0b9172633b191"/>
     <w:p>
       <w:pPr>
         <w:pStyle w:val="Heading2"/>
@@ -5586,8 +5922,8 @@
         <w:t xml:space="preserve">How this handbook should inform use, review, and evolution</w:t>
       </w:r>
     </w:p>
-    <w:bookmarkEnd w:id="91"/>
-    <w:bookmarkStart w:id="92" w:name="this-handbook-as-a-design-record"/>
+    <w:bookmarkEnd w:id="92"/>
+    <w:bookmarkStart w:id="93" w:name="this-handbook-as-a-design-record"/>
     <w:p>
       <w:pPr>
         <w:pStyle w:val="Heading2"/>
@@ -5650,8 +5986,8 @@
         <w:t xml:space="preserve">, not as a guarantee that they will never change.</w:t>
       </w:r>
     </w:p>
-    <w:bookmarkEnd w:id="92"/>
-    <w:bookmarkStart w:id="93" w:name="supporting-responsible-evolution"/>
+    <w:bookmarkEnd w:id="93"/>
+    <w:bookmarkStart w:id="94" w:name="supporting-responsible-evolution"/>
     <w:p>
       <w:pPr>
         <w:pStyle w:val="Heading2"/>
@@ -5769,8 +6105,8 @@
         <w:t xml:space="preserve">These questions are more important than any individual feature request.</w:t>
       </w:r>
     </w:p>
-    <w:bookmarkEnd w:id="93"/>
-    <w:bookmarkStart w:id="94" w:name="guiding-contribution-and-review"/>
+    <w:bookmarkEnd w:id="94"/>
+    <w:bookmarkStart w:id="95" w:name="guiding-contribution-and-review"/>
     <w:p>
       <w:pPr>
         <w:pStyle w:val="Heading2"/>
@@ -5823,8 +6159,8 @@
         <w:t xml:space="preserve">For reviewers and assessors, the handbook provides a basis for informed critique. Disagreement is expected and legitimate, but it should be grounded in an understanding of the original design commitments.</w:t>
       </w:r>
     </w:p>
-    <w:bookmarkEnd w:id="94"/>
-    <w:bookmarkStart w:id="95" w:name="preventing-unintentional-drift"/>
+    <w:bookmarkEnd w:id="95"/>
+    <w:bookmarkStart w:id="96" w:name="preventing-unintentional-drift"/>
     <w:p>
       <w:pPr>
         <w:pStyle w:val="Heading2"/>
@@ -5905,8 +6241,8 @@
         <w:t xml:space="preserve">Drift is not prevented by freezing a system, but by making change legible.</w:t>
       </w:r>
     </w:p>
-    <w:bookmarkEnd w:id="95"/>
-    <w:bookmarkStart w:id="96" w:name="relationship-to-other-documentation"/>
+    <w:bookmarkEnd w:id="96"/>
+    <w:bookmarkStart w:id="97" w:name="relationship-to-other-documentation"/>
     <w:p>
       <w:pPr>
         <w:pStyle w:val="Heading2"/>
@@ -5955,8 +6291,8 @@
         <w:t xml:space="preserve">This document sits alongside those artefacts, addressing questions they cannot easily answer: questions of intent, rationale, and responsibility.</w:t>
       </w:r>
     </w:p>
-    <w:bookmarkEnd w:id="96"/>
-    <w:bookmarkStart w:id="97" w:name="stability-as-a-governance-concern"/>
+    <w:bookmarkEnd w:id="97"/>
+    <w:bookmarkStart w:id="98" w:name="stability-as-a-governance-concern"/>
     <w:p>
       <w:pPr>
         <w:pStyle w:val="Heading2"/>
@@ -5993,8 +6329,8 @@
         <w:t xml:space="preserve">This does not mean the design is fixed. It means that changes should be acknowledged, explained, and documented rather than silently absorbed.</w:t>
       </w:r>
     </w:p>
-    <w:bookmarkEnd w:id="97"/>
-    <w:bookmarkStart w:id="98" w:name="closing-reflection"/>
+    <w:bookmarkEnd w:id="98"/>
+    <w:bookmarkStart w:id="99" w:name="closing-reflection"/>
     <w:p>
       <w:pPr>
         <w:pStyle w:val="Heading2"/>
@@ -6031,8 +6367,8 @@
         <w:t xml:space="preserve">Its value lies in making the reasoning explicit — so that responsibility remains visible, critique remains possible, and evolution remains intentional.</w:t>
       </w:r>
     </w:p>
-    <w:bookmarkEnd w:id="98"/>
-    <w:bookmarkStart w:id="99" w:name="final-summary"/>
+    <w:bookmarkEnd w:id="99"/>
+    <w:bookmarkStart w:id="100" w:name="final-summary"/>
     <w:p>
       <w:pPr>
         <w:pStyle w:val="Heading2"/>
@@ -6128,8 +6464,8 @@
         </w:pict>
       </w:r>
     </w:p>
-    <w:bookmarkEnd w:id="99"/>
-    <w:bookmarkStart w:id="100" w:name="X6d4c1f2c18bb7f598d1d0b8fb22f76045921b40"/>
+    <w:bookmarkEnd w:id="100"/>
+    <w:bookmarkStart w:id="101" w:name="X6d4c1f2c18bb7f598d1d0b8fb22f76045921b40"/>
     <w:p>
       <w:pPr>
         <w:pStyle w:val="Heading2"/>
@@ -6254,8 +6590,8 @@
         <w:t xml:space="preserve">how to use it responsibly</w:t>
       </w:r>
     </w:p>
-    <w:bookmarkEnd w:id="100"/>
     <w:bookmarkEnd w:id="101"/>
+    <w:bookmarkEnd w:id="102"/>
     <w:sectPr>
       <w:footnotePr>
         <w:numRestart w:val="eachSect"/>

</xml_diff>